<commit_message>
Ex 3 acabado, Ex 2 empezado
</commit_message>
<xml_diff>
--- a/P4/Informe_P4.docx
+++ b/P4/Informe_P4.docx
@@ -1,6 +1,6 @@
 
 <file path=word/document.xml><?xml version="1.0" encoding="utf-8"?>
-<w:document xmlns:wpc="http://schemas.microsoft.com/office/word/2010/wordprocessingCanvas" xmlns:cx="http://schemas.microsoft.com/office/drawing/2014/chartex" xmlns:cx1="http://schemas.microsoft.com/office/drawing/2015/9/8/chartex" xmlns:mc="http://schemas.openxmlformats.org/markup-compatibility/2006" xmlns:o="urn:schemas-microsoft-com:office:office" xmlns:r="http://schemas.openxmlformats.org/officeDocument/2006/relationships" xmlns:m="http://schemas.openxmlformats.org/officeDocument/2006/math" xmlns:v="urn:schemas-microsoft-com:vml" xmlns:wp14="http://schemas.microsoft.com/office/word/2010/wordprocessingDrawing" xmlns:wp="http://schemas.openxmlformats.org/drawingml/2006/wordprocessingDrawing" xmlns:w10="urn:schemas-microsoft-com:office:word" xmlns:w="http://schemas.openxmlformats.org/wordprocessingml/2006/main" xmlns:w14="http://schemas.microsoft.com/office/word/2010/wordml" xmlns:w15="http://schemas.microsoft.com/office/word/2012/wordml" xmlns:w16se="http://schemas.microsoft.com/office/word/2015/wordml/symex" xmlns:wpg="http://schemas.microsoft.com/office/word/2010/wordprocessingGroup" xmlns:wpi="http://schemas.microsoft.com/office/word/2010/wordprocessingInk" xmlns:wne="http://schemas.microsoft.com/office/word/2006/wordml" xmlns:wps="http://schemas.microsoft.com/office/word/2010/wordprocessingShape" mc:Ignorable="w14 w15 w16se wp14">
+<w:document xmlns:wpc="http://schemas.microsoft.com/office/word/2010/wordprocessingCanvas" xmlns:cx="http://schemas.microsoft.com/office/drawing/2014/chartex" xmlns:cx1="http://schemas.microsoft.com/office/drawing/2015/9/8/chartex" xmlns:cx2="http://schemas.microsoft.com/office/drawing/2015/10/21/chartex" xmlns:cx3="http://schemas.microsoft.com/office/drawing/2016/5/9/chartex" xmlns:cx4="http://schemas.microsoft.com/office/drawing/2016/5/10/chartex" xmlns:cx5="http://schemas.microsoft.com/office/drawing/2016/5/11/chartex" xmlns:cx6="http://schemas.microsoft.com/office/drawing/2016/5/12/chartex" xmlns:cx7="http://schemas.microsoft.com/office/drawing/2016/5/13/chartex" xmlns:cx8="http://schemas.microsoft.com/office/drawing/2016/5/14/chartex" xmlns:mc="http://schemas.openxmlformats.org/markup-compatibility/2006" xmlns:aink="http://schemas.microsoft.com/office/drawing/2016/ink" xmlns:am3d="http://schemas.microsoft.com/office/drawing/2017/model3d" xmlns:o="urn:schemas-microsoft-com:office:office" xmlns:r="http://schemas.openxmlformats.org/officeDocument/2006/relationships" xmlns:m="http://schemas.openxmlformats.org/officeDocument/2006/math" xmlns:v="urn:schemas-microsoft-com:vml" xmlns:wp14="http://schemas.microsoft.com/office/word/2010/wordprocessingDrawing" xmlns:wp="http://schemas.openxmlformats.org/drawingml/2006/wordprocessingDrawing" xmlns:w10="urn:schemas-microsoft-com:office:word" xmlns:w="http://schemas.openxmlformats.org/wordprocessingml/2006/main" xmlns:w14="http://schemas.microsoft.com/office/word/2010/wordml" xmlns:w15="http://schemas.microsoft.com/office/word/2012/wordml" xmlns:w16cid="http://schemas.microsoft.com/office/word/2016/wordml/cid" xmlns:w16se="http://schemas.microsoft.com/office/word/2015/wordml/symex" xmlns:wpg="http://schemas.microsoft.com/office/word/2010/wordprocessingGroup" xmlns:wpi="http://schemas.microsoft.com/office/word/2010/wordprocessingInk" xmlns:wne="http://schemas.microsoft.com/office/word/2006/wordml" xmlns:wps="http://schemas.microsoft.com/office/word/2010/wordprocessingShape" mc:Ignorable="w14 w15 w16se w16cid wp14">
   <w:body>
     <w:sdt>
       <w:sdtPr>
@@ -10,9 +10,19 @@
           <w:docPartUnique/>
         </w:docPartObj>
       </w:sdtPr>
-      <w:sdtEndPr/>
+      <w:sdtEndPr>
+        <w:rPr>
+          <w:lang w:val="ca-ES"/>
+        </w:rPr>
+      </w:sdtEndPr>
       <w:sdtContent>
-        <w:p/>
+        <w:p>
+          <w:pPr>
+            <w:rPr>
+              <w:lang w:val="ca-ES"/>
+            </w:rPr>
+          </w:pPr>
+        </w:p>
         <w:p>
           <w:pPr>
             <w:spacing w:after="0" w:line="240" w:lineRule="auto"/>
@@ -24,12 +34,15 @@
             </w:rPr>
           </w:pPr>
           <w:r>
+            <w:rPr>
+              <w:lang w:val="ca-ES"/>
+            </w:rPr>
             <w:br w:type="page"/>
           </w:r>
           <w:r>
             <w:rPr>
               <w:noProof/>
-              <w:lang w:eastAsia="es-ES"/>
+              <w:lang w:val="ca-ES" w:eastAsia="es-ES"/>
             </w:rPr>
             <mc:AlternateContent>
               <mc:Choice Requires="wps">
@@ -95,7 +108,7 @@
                                       <w:sdtContent>
                                         <w:p>
                                           <w:pPr>
-                                            <w:pStyle w:val="Senseespaiat"/>
+                                            <w:pStyle w:val="Sinespaciado"/>
                                           </w:pPr>
                                           <w:r>
                                             <w:rPr>
@@ -110,7 +123,7 @@
                                     </w:sdt>
                                     <w:p>
                                       <w:pPr>
-                                        <w:pStyle w:val="Senseespaiat"/>
+                                        <w:pStyle w:val="Sinespaciado"/>
                                       </w:pPr>
                                       <w:sdt>
                                         <w:sdtPr>
@@ -146,7 +159,7 @@
                                     </w:p>
                                     <w:p>
                                       <w:pPr>
-                                        <w:pStyle w:val="Senseespaiat"/>
+                                        <w:pStyle w:val="Sinespaciado"/>
                                         <w:rPr>
                                           <w:color w:val="4472C4" w:themeColor="accent1"/>
                                         </w:rPr>
@@ -212,7 +225,7 @@
                                 <w:sdtContent>
                                   <w:p>
                                     <w:pPr>
-                                      <w:pStyle w:val="Senseespaiat"/>
+                                      <w:pStyle w:val="Sinespaciado"/>
                                     </w:pPr>
                                     <w:r>
                                       <w:rPr>
@@ -227,7 +240,7 @@
                               </w:sdt>
                               <w:p>
                                 <w:pPr>
-                                  <w:pStyle w:val="Senseespaiat"/>
+                                  <w:pStyle w:val="Sinespaciado"/>
                                 </w:pPr>
                                 <w:sdt>
                                   <w:sdtPr>
@@ -263,7 +276,7 @@
                               </w:p>
                               <w:p>
                                 <w:pPr>
-                                  <w:pStyle w:val="Senseespaiat"/>
+                                  <w:pStyle w:val="Sinespaciado"/>
                                   <w:rPr>
                                     <w:color w:val="4472C4" w:themeColor="accent1"/>
                                   </w:rPr>
@@ -284,7 +297,7 @@
           <w:r>
             <w:rPr>
               <w:noProof/>
-              <w:lang w:eastAsia="es-ES"/>
+              <w:lang w:val="ca-ES" w:eastAsia="es-ES"/>
             </w:rPr>
             <mc:AlternateContent>
               <mc:Choice Requires="wps">
@@ -356,7 +369,7 @@
                                       <w:sdtContent>
                                         <w:p>
                                           <w:pPr>
-                                            <w:pStyle w:val="Senseespaiat"/>
+                                            <w:pStyle w:val="Sinespaciado"/>
                                           </w:pPr>
                                           <w:proofErr w:type="spellStart"/>
                                           <w:r>
@@ -409,7 +422,7 @@
                                       <w:sdtContent>
                                         <w:p>
                                           <w:pPr>
-                                            <w:pStyle w:val="Senseespaiat"/>
+                                            <w:pStyle w:val="Sinespaciado"/>
                                             <w:spacing w:line="216" w:lineRule="auto"/>
                                           </w:pPr>
                                           <w:proofErr w:type="spellStart"/>
@@ -498,7 +511,7 @@
                                       <w:sdtContent>
                                         <w:p>
                                           <w:pPr>
-                                            <w:pStyle w:val="Senseespaiat"/>
+                                            <w:pStyle w:val="Sinespaciado"/>
                                           </w:pPr>
                                           <w:proofErr w:type="spellStart"/>
                                           <w:r>
@@ -575,7 +588,7 @@
                                 <w:sdtContent>
                                   <w:p>
                                     <w:pPr>
-                                      <w:pStyle w:val="Senseespaiat"/>
+                                      <w:pStyle w:val="Sinespaciado"/>
                                     </w:pPr>
                                     <w:proofErr w:type="spellStart"/>
                                     <w:r>
@@ -628,7 +641,7 @@
                                 <w:sdtContent>
                                   <w:p>
                                     <w:pPr>
-                                      <w:pStyle w:val="Senseespaiat"/>
+                                      <w:pStyle w:val="Sinespaciado"/>
                                       <w:spacing w:line="216" w:lineRule="auto"/>
                                     </w:pPr>
                                     <w:proofErr w:type="spellStart"/>
@@ -717,7 +730,7 @@
                                 <w:sdtContent>
                                   <w:p>
                                     <w:pPr>
-                                      <w:pStyle w:val="Senseespaiat"/>
+                                      <w:pStyle w:val="Sinespaciado"/>
                                     </w:pPr>
                                     <w:proofErr w:type="spellStart"/>
                                     <w:r>
@@ -749,7 +762,7 @@
     </w:sdt>
     <w:p>
       <w:pPr>
-        <w:pStyle w:val="Pargrafdellista"/>
+        <w:pStyle w:val="Prrafodelista"/>
         <w:ind w:left="1440"/>
         <w:rPr>
           <w:b/>
@@ -761,7 +774,7 @@
     </w:p>
     <w:p>
       <w:pPr>
-        <w:pStyle w:val="Pargrafdellista"/>
+        <w:pStyle w:val="Prrafodelista"/>
         <w:numPr>
           <w:ilvl w:val="0"/>
           <w:numId w:val="4"/>
@@ -787,6 +800,9 @@
       <w:pPr>
         <w:ind w:left="708"/>
         <w:jc w:val="both"/>
+        <w:rPr>
+          <w:lang w:val="ca-ES"/>
+        </w:rPr>
       </w:pPr>
       <w:r>
         <w:rPr>
@@ -821,7 +837,7 @@
     </w:p>
     <w:p>
       <w:pPr>
-        <w:pStyle w:val="Pargrafdellista"/>
+        <w:pStyle w:val="Prrafodelista"/>
         <w:numPr>
           <w:ilvl w:val="0"/>
           <w:numId w:val="4"/>
@@ -845,17 +861,17 @@
     </w:p>
     <w:p>
       <w:pPr>
-        <w:pStyle w:val="Pargrafdellista"/>
-        <w:rPr>
-          <w:b/>
-          <w:sz w:val="24"/>
-          <w:lang w:val="ca-ES"/>
-        </w:rPr>
-      </w:pPr>
-    </w:p>
-    <w:p>
-      <w:pPr>
-        <w:pStyle w:val="Pargrafdellista"/>
+        <w:pStyle w:val="Prrafodelista"/>
+        <w:rPr>
+          <w:b/>
+          <w:sz w:val="24"/>
+          <w:lang w:val="ca-ES"/>
+        </w:rPr>
+      </w:pPr>
+    </w:p>
+    <w:p>
+      <w:pPr>
+        <w:pStyle w:val="Prrafodelista"/>
         <w:rPr>
           <w:b/>
           <w:sz w:val="24"/>
@@ -866,7 +882,7 @@
         <w:rPr>
           <w:noProof/>
           <w:sz w:val="24"/>
-          <w:lang w:eastAsia="es-ES"/>
+          <w:lang w:val="ca-ES" w:eastAsia="es-ES"/>
         </w:rPr>
         <w:pict>
           <v:shapetype id="_x0000_t75" coordsize="21600,21600" o:spt="75" o:preferrelative="t" path="m@4@5l@4@11@9@11@9@5xe" filled="f" stroked="f">
@@ -888,15 +904,15 @@
             <v:path o:extrusionok="f" gradientshapeok="t" o:connecttype="rect"/>
             <o:lock v:ext="edit" aspectratio="t"/>
           </v:shapetype>
-          <v:shape id="_x0000_i1039" type="#_x0000_t75" style="width:425.15pt;height:273.7pt">
-            <v:imagedata r:id="rId8" o:title="Ex1 MAC ALL"/>
+          <v:shape id="_x0000_i1025" type="#_x0000_t75" style="width:425.15pt;height:273.7pt">
+            <v:imagedata r:id="rId9" o:title="Ex1 MAC ALL"/>
           </v:shape>
         </w:pict>
       </w:r>
     </w:p>
     <w:p>
       <w:pPr>
-        <w:pStyle w:val="Pargrafdellista"/>
+        <w:pStyle w:val="Prrafodelista"/>
         <w:jc w:val="both"/>
         <w:rPr>
           <w:b/>
@@ -907,7 +923,7 @@
     </w:p>
     <w:p>
       <w:pPr>
-        <w:pStyle w:val="Pargrafdellista"/>
+        <w:pStyle w:val="Prrafodelista"/>
         <w:jc w:val="both"/>
         <w:rPr>
           <w:sz w:val="24"/>
@@ -963,7 +979,7 @@
     </w:p>
     <w:p>
       <w:pPr>
-        <w:pStyle w:val="Pargrafdellista"/>
+        <w:pStyle w:val="Prrafodelista"/>
         <w:jc w:val="both"/>
         <w:rPr>
           <w:sz w:val="24"/>
@@ -973,7 +989,7 @@
     </w:p>
     <w:p>
       <w:pPr>
-        <w:pStyle w:val="Pargrafdellista"/>
+        <w:pStyle w:val="Prrafodelista"/>
         <w:jc w:val="both"/>
         <w:rPr>
           <w:sz w:val="24"/>
@@ -986,15 +1002,15 @@
           <w:lang w:val="ca-ES"/>
         </w:rPr>
         <w:pict>
-          <v:shape id="_x0000_i1041" type="#_x0000_t75" style="width:425.15pt;height:70.5pt">
-            <v:imagedata r:id="rId9" o:title="Ex 1 MAC ipconfig"/>
+          <v:shape id="_x0000_i1026" type="#_x0000_t75" style="width:425.15pt;height:70.5pt">
+            <v:imagedata r:id="rId10" o:title="Ex 1 MAC ipconfig"/>
           </v:shape>
         </w:pict>
       </w:r>
     </w:p>
     <w:p>
       <w:pPr>
-        <w:pStyle w:val="Pargrafdellista"/>
+        <w:pStyle w:val="Prrafodelista"/>
         <w:jc w:val="both"/>
         <w:rPr>
           <w:sz w:val="24"/>
@@ -1004,7 +1020,7 @@
     </w:p>
     <w:p>
       <w:pPr>
-        <w:pStyle w:val="Pargrafdellista"/>
+        <w:pStyle w:val="Prrafodelista"/>
         <w:jc w:val="both"/>
         <w:rPr>
           <w:sz w:val="24"/>
@@ -1067,7 +1083,7 @@
     </w:p>
     <w:p>
       <w:pPr>
-        <w:pStyle w:val="Pargrafdellista"/>
+        <w:pStyle w:val="Prrafodelista"/>
         <w:jc w:val="both"/>
         <w:rPr>
           <w:sz w:val="24"/>
@@ -1077,43 +1093,43 @@
     </w:p>
     <w:p>
       <w:pPr>
-        <w:pStyle w:val="Pargrafdellista"/>
-        <w:rPr>
-          <w:sz w:val="24"/>
-          <w:lang w:val="ca-ES"/>
-        </w:rPr>
-      </w:pPr>
-    </w:p>
-    <w:p>
-      <w:pPr>
-        <w:pStyle w:val="Pargrafdellista"/>
-        <w:rPr>
-          <w:sz w:val="24"/>
-          <w:lang w:val="ca-ES"/>
-        </w:rPr>
-      </w:pPr>
-    </w:p>
-    <w:p>
-      <w:pPr>
-        <w:pStyle w:val="Pargrafdellista"/>
-        <w:rPr>
-          <w:sz w:val="24"/>
-          <w:lang w:val="ca-ES"/>
-        </w:rPr>
-      </w:pPr>
-    </w:p>
-    <w:p>
-      <w:pPr>
-        <w:pStyle w:val="Pargrafdellista"/>
-        <w:rPr>
-          <w:sz w:val="24"/>
-          <w:lang w:val="ca-ES"/>
-        </w:rPr>
-      </w:pPr>
-    </w:p>
-    <w:p>
-      <w:pPr>
-        <w:pStyle w:val="Pargrafdellista"/>
+        <w:pStyle w:val="Prrafodelista"/>
+        <w:rPr>
+          <w:sz w:val="24"/>
+          <w:lang w:val="ca-ES"/>
+        </w:rPr>
+      </w:pPr>
+    </w:p>
+    <w:p>
+      <w:pPr>
+        <w:pStyle w:val="Prrafodelista"/>
+        <w:rPr>
+          <w:sz w:val="24"/>
+          <w:lang w:val="ca-ES"/>
+        </w:rPr>
+      </w:pPr>
+    </w:p>
+    <w:p>
+      <w:pPr>
+        <w:pStyle w:val="Prrafodelista"/>
+        <w:rPr>
+          <w:sz w:val="24"/>
+          <w:lang w:val="ca-ES"/>
+        </w:rPr>
+      </w:pPr>
+    </w:p>
+    <w:p>
+      <w:pPr>
+        <w:pStyle w:val="Prrafodelista"/>
+        <w:rPr>
+          <w:sz w:val="24"/>
+          <w:lang w:val="ca-ES"/>
+        </w:rPr>
+      </w:pPr>
+    </w:p>
+    <w:p>
+      <w:pPr>
+        <w:pStyle w:val="Prrafodelista"/>
         <w:numPr>
           <w:ilvl w:val="0"/>
           <w:numId w:val="8"/>
@@ -1136,7 +1152,7 @@
     </w:p>
     <w:p>
       <w:pPr>
-        <w:pStyle w:val="Pargrafdellista"/>
+        <w:pStyle w:val="Prrafodelista"/>
         <w:numPr>
           <w:ilvl w:val="1"/>
           <w:numId w:val="8"/>
@@ -1182,7 +1198,7 @@
     </w:p>
     <w:p>
       <w:pPr>
-        <w:pStyle w:val="Pargrafdellista"/>
+        <w:pStyle w:val="Prrafodelista"/>
         <w:ind w:left="2160"/>
         <w:jc w:val="both"/>
         <w:rPr>
@@ -1194,7 +1210,7 @@
     </w:p>
     <w:p>
       <w:pPr>
-        <w:pStyle w:val="Pargrafdellista"/>
+        <w:pStyle w:val="Prrafodelista"/>
         <w:numPr>
           <w:ilvl w:val="1"/>
           <w:numId w:val="8"/>
@@ -1240,7 +1256,7 @@
     </w:p>
     <w:p>
       <w:pPr>
-        <w:pStyle w:val="Pargrafdellista"/>
+        <w:pStyle w:val="Prrafodelista"/>
         <w:ind w:left="2160"/>
         <w:jc w:val="both"/>
         <w:rPr>
@@ -1252,7 +1268,7 @@
     </w:p>
     <w:p>
       <w:pPr>
-        <w:pStyle w:val="Pargrafdellista"/>
+        <w:pStyle w:val="Prrafodelista"/>
         <w:numPr>
           <w:ilvl w:val="1"/>
           <w:numId w:val="8"/>
@@ -1329,7 +1345,7 @@
     </w:p>
     <w:p>
       <w:pPr>
-        <w:pStyle w:val="Pargrafdellista"/>
+        <w:pStyle w:val="Prrafodelista"/>
         <w:jc w:val="both"/>
         <w:rPr>
           <w:b/>
@@ -1340,7 +1356,7 @@
     </w:p>
     <w:p>
       <w:pPr>
-        <w:pStyle w:val="Pargrafdellista"/>
+        <w:pStyle w:val="Prrafodelista"/>
         <w:numPr>
           <w:ilvl w:val="2"/>
           <w:numId w:val="8"/>
@@ -1526,7 +1542,7 @@
     </w:p>
     <w:p>
       <w:pPr>
-        <w:pStyle w:val="Pargrafdellista"/>
+        <w:pStyle w:val="Prrafodelista"/>
         <w:numPr>
           <w:ilvl w:val="0"/>
           <w:numId w:val="10"/>
@@ -1567,7 +1583,7 @@
     </w:p>
     <w:p>
       <w:pPr>
-        <w:pStyle w:val="Pargrafdellista"/>
+        <w:pStyle w:val="Prrafodelista"/>
         <w:numPr>
           <w:ilvl w:val="2"/>
           <w:numId w:val="8"/>
@@ -1596,7 +1612,7 @@
     </w:p>
     <w:p>
       <w:pPr>
-        <w:pStyle w:val="Pargrafdellista"/>
+        <w:pStyle w:val="Prrafodelista"/>
         <w:ind w:left="2880"/>
         <w:jc w:val="both"/>
         <w:rPr>
@@ -1608,7 +1624,7 @@
     </w:p>
     <w:p>
       <w:pPr>
-        <w:pStyle w:val="Pargrafdellista"/>
+        <w:pStyle w:val="Prrafodelista"/>
         <w:numPr>
           <w:ilvl w:val="2"/>
           <w:numId w:val="8"/>
@@ -1630,7 +1646,7 @@
     </w:p>
     <w:p>
       <w:pPr>
-        <w:pStyle w:val="Pargrafdellista"/>
+        <w:pStyle w:val="Prrafodelista"/>
         <w:ind w:left="2880"/>
         <w:rPr>
           <w:b/>
@@ -1641,7 +1657,7 @@
     </w:p>
     <w:p>
       <w:pPr>
-        <w:pStyle w:val="Pargrafdellista"/>
+        <w:pStyle w:val="Prrafodelista"/>
         <w:ind w:left="2880"/>
         <w:rPr>
           <w:b/>
@@ -1652,7 +1668,7 @@
     </w:p>
     <w:p>
       <w:pPr>
-        <w:pStyle w:val="Pargrafdellista"/>
+        <w:pStyle w:val="Prrafodelista"/>
         <w:numPr>
           <w:ilvl w:val="1"/>
           <w:numId w:val="8"/>
@@ -1718,7 +1734,7 @@
     </w:p>
     <w:p>
       <w:pPr>
-        <w:pStyle w:val="Pargrafdellista"/>
+        <w:pStyle w:val="Prrafodelista"/>
         <w:numPr>
           <w:ilvl w:val="2"/>
           <w:numId w:val="8"/>
@@ -1788,7 +1804,7 @@
     </w:p>
     <w:p>
       <w:pPr>
-        <w:pStyle w:val="Pargrafdellista"/>
+        <w:pStyle w:val="Prrafodelista"/>
         <w:numPr>
           <w:ilvl w:val="3"/>
           <w:numId w:val="8"/>
@@ -1806,54 +1822,12 @@
           <w:sz w:val="24"/>
           <w:lang w:val="ca-ES"/>
         </w:rPr>
-        <w:t>bit 0</w:t>
-      </w:r>
-      <w:r>
-        <w:rPr>
-          <w:sz w:val="24"/>
-          <w:lang w:val="ca-ES"/>
-        </w:rPr>
-        <w:t>: Reservat</w:t>
-      </w:r>
-      <w:r>
-        <w:rPr>
-          <w:sz w:val="24"/>
-          <w:lang w:val="ca-ES"/>
-        </w:rPr>
-        <w:t xml:space="preserve">; </w:t>
-      </w:r>
-      <w:r>
-        <w:rPr>
-          <w:sz w:val="24"/>
-          <w:lang w:val="ca-ES"/>
-        </w:rPr>
-        <w:t>ha</w:t>
-      </w:r>
-      <w:r>
-        <w:rPr>
-          <w:sz w:val="24"/>
-          <w:lang w:val="ca-ES"/>
-        </w:rPr>
-        <w:t xml:space="preserve"> </w:t>
-      </w:r>
-      <w:r>
-        <w:rPr>
-          <w:sz w:val="24"/>
-          <w:lang w:val="ca-ES"/>
-        </w:rPr>
-        <w:t xml:space="preserve">de </w:t>
-      </w:r>
-      <w:r>
-        <w:rPr>
-          <w:sz w:val="24"/>
-          <w:lang w:val="ca-ES"/>
-        </w:rPr>
-        <w:t>ser 0</w:t>
-      </w:r>
-    </w:p>
-    <w:p>
-      <w:pPr>
-        <w:pStyle w:val="Pargrafdellista"/>
+        <w:t>bit 0: Reservat; ha de ser 0</w:t>
+      </w:r>
+    </w:p>
+    <w:p>
+      <w:pPr>
+        <w:pStyle w:val="Prrafodelista"/>
         <w:numPr>
           <w:ilvl w:val="3"/>
           <w:numId w:val="8"/>
@@ -1876,7 +1850,7 @@
     </w:p>
     <w:p>
       <w:pPr>
-        <w:pStyle w:val="Pargrafdellista"/>
+        <w:pStyle w:val="Prrafodelista"/>
         <w:numPr>
           <w:ilvl w:val="3"/>
           <w:numId w:val="8"/>
@@ -1894,40 +1868,12 @@
           <w:sz w:val="24"/>
           <w:lang w:val="ca-ES"/>
         </w:rPr>
-        <w:t>bit 2: 0 </w:t>
-      </w:r>
-      <w:r>
-        <w:rPr>
-          <w:sz w:val="24"/>
-          <w:lang w:val="ca-ES"/>
-        </w:rPr>
-        <w:t>= Últim Fragment</w:t>
-      </w:r>
-      <w:r>
-        <w:rPr>
-          <w:sz w:val="24"/>
-          <w:lang w:val="ca-ES"/>
-        </w:rPr>
-        <w:t>, 1</w:t>
-      </w:r>
-      <w:r>
-        <w:rPr>
-          <w:sz w:val="24"/>
-          <w:lang w:val="ca-ES"/>
-        </w:rPr>
-        <w:t> = Fragment Entremig (el segueixen més fragments</w:t>
-      </w:r>
-      <w:r>
-        <w:rPr>
-          <w:sz w:val="24"/>
-          <w:lang w:val="ca-ES"/>
-        </w:rPr>
-        <w:t>) (MF)</w:t>
-      </w:r>
-    </w:p>
-    <w:p>
-      <w:pPr>
-        <w:pStyle w:val="Pargrafdellista"/>
+        <w:t>bit 2: 0 = Últim Fragment, 1 = Fragment Entremig (el segueixen més fragments) (MF)</w:t>
+      </w:r>
+    </w:p>
+    <w:p>
+      <w:pPr>
+        <w:pStyle w:val="Prrafodelista"/>
         <w:ind w:left="3600"/>
         <w:jc w:val="both"/>
         <w:rPr>
@@ -1939,7 +1885,7 @@
     </w:p>
     <w:p>
       <w:pPr>
-        <w:pStyle w:val="Pargrafdellista"/>
+        <w:pStyle w:val="Prrafodelista"/>
         <w:numPr>
           <w:ilvl w:val="2"/>
           <w:numId w:val="8"/>
@@ -1993,17 +1939,17 @@
     </w:p>
     <w:p>
       <w:pPr>
-        <w:pStyle w:val="Pargrafdellista"/>
-        <w:rPr>
-          <w:b/>
-          <w:sz w:val="24"/>
-          <w:lang w:val="ca-ES"/>
-        </w:rPr>
-      </w:pPr>
-    </w:p>
-    <w:p>
-      <w:pPr>
-        <w:pStyle w:val="Pargrafdellista"/>
+        <w:pStyle w:val="Prrafodelista"/>
+        <w:rPr>
+          <w:b/>
+          <w:sz w:val="24"/>
+          <w:lang w:val="ca-ES"/>
+        </w:rPr>
+      </w:pPr>
+    </w:p>
+    <w:p>
+      <w:pPr>
+        <w:pStyle w:val="Prrafodelista"/>
         <w:numPr>
           <w:ilvl w:val="0"/>
           <w:numId w:val="4"/>
@@ -2022,432 +1968,471 @@
           <w:sz w:val="28"/>
           <w:lang w:val="ca-ES"/>
         </w:rPr>
-        <w:t xml:space="preserve">Exercici </w:t>
-      </w:r>
-      <w:r>
+        <w:t>Exercici 2:</w:t>
+      </w:r>
+    </w:p>
+    <w:p>
+      <w:pPr>
+        <w:pStyle w:val="Prrafodelista"/>
+        <w:ind w:left="360"/>
+        <w:jc w:val="both"/>
+        <w:rPr>
+          <w:sz w:val="24"/>
+          <w:lang w:val="ca-ES"/>
+        </w:rPr>
+      </w:pPr>
+      <w:r>
+        <w:rPr>
+          <w:sz w:val="24"/>
+          <w:lang w:val="ca-ES"/>
+        </w:rPr>
+        <w:t>Després d’observar l’execuci</w:t>
+      </w:r>
+      <w:r>
+        <w:rPr>
+          <w:sz w:val="24"/>
+          <w:lang w:val="ca-ES"/>
+        </w:rPr>
+        <w:t xml:space="preserve">ó de la comanda </w:t>
+      </w:r>
+      <w:r>
+        <w:rPr>
+          <w:sz w:val="24"/>
+          <w:lang w:val="ca-ES"/>
+        </w:rPr>
+        <w:t>‘</w:t>
+      </w:r>
+      <w:proofErr w:type="spellStart"/>
+      <w:r>
+        <w:rPr>
+          <w:sz w:val="24"/>
+          <w:lang w:val="ca-ES"/>
+        </w:rPr>
+        <w:t>telnet</w:t>
+      </w:r>
+      <w:proofErr w:type="spellEnd"/>
+      <w:r>
+        <w:rPr>
+          <w:sz w:val="24"/>
+          <w:lang w:val="ca-ES"/>
+        </w:rPr>
+        <w:t xml:space="preserve"> time-A.timefreq.bldrdoc.gov 13</w:t>
+      </w:r>
+      <w:r>
+        <w:rPr>
+          <w:sz w:val="24"/>
+          <w:lang w:val="ca-ES"/>
+        </w:rPr>
+        <w:t xml:space="preserve">’ es pot veure que intenta connectar-se a un port, però com que no hem introduït cap IP dins la comanda, perd la connexió amb el host i es desconnecta. Mentrestant, en el </w:t>
+      </w:r>
+      <w:proofErr w:type="spellStart"/>
+      <w:r>
+        <w:rPr>
+          <w:sz w:val="24"/>
+          <w:lang w:val="ca-ES"/>
+        </w:rPr>
+        <w:t>Wireshark</w:t>
+      </w:r>
+      <w:proofErr w:type="spellEnd"/>
+      <w:r>
+        <w:rPr>
+          <w:sz w:val="24"/>
+          <w:lang w:val="ca-ES"/>
+        </w:rPr>
+        <w:t xml:space="preserve"> es pot observar com a</w:t>
+      </w:r>
+      <w:r>
+        <w:rPr>
+          <w:sz w:val="24"/>
+          <w:lang w:val="ca-ES"/>
+        </w:rPr>
+        <w:t xml:space="preserve">pareix una IP que envia dades al </w:t>
+      </w:r>
+      <w:r>
+        <w:rPr>
+          <w:sz w:val="24"/>
+          <w:lang w:val="ca-ES"/>
+        </w:rPr>
+        <w:t xml:space="preserve">nostre ordinador, aquesta IP apareix dintre de una connexió utilitzant el protocol TCP. </w:t>
+      </w:r>
+      <w:r>
+        <w:rPr>
+          <w:noProof/>
+          <w:sz w:val="24"/>
+          <w:lang w:val="ca-ES"/>
+        </w:rPr>
+        <w:drawing>
+          <wp:inline distT="0" distB="0" distL="0" distR="0">
+            <wp:extent cx="2886075" cy="495300"/>
+            <wp:effectExtent l="190500" t="190500" r="200025" b="190500"/>
+            <wp:docPr id="3" name="Imagen 3"/>
+            <wp:cNvGraphicFramePr>
+              <a:graphicFrameLocks xmlns:a="http://schemas.openxmlformats.org/drawingml/2006/main" noChangeAspect="1"/>
+            </wp:cNvGraphicFramePr>
+            <a:graphic xmlns:a="http://schemas.openxmlformats.org/drawingml/2006/main">
+              <a:graphicData uri="http://schemas.openxmlformats.org/drawingml/2006/picture">
+                <pic:pic xmlns:pic="http://schemas.openxmlformats.org/drawingml/2006/picture">
+                  <pic:nvPicPr>
+                    <pic:cNvPr id="0" name="Picture 5"/>
+                    <pic:cNvPicPr>
+                      <a:picLocks noChangeAspect="1" noChangeArrowheads="1"/>
+                    </pic:cNvPicPr>
+                  </pic:nvPicPr>
+                  <pic:blipFill>
+                    <a:blip r:embed="rId11">
+                      <a:extLst>
+                        <a:ext uri="{28A0092B-C50C-407E-A947-70E740481C1C}">
+                          <a14:useLocalDpi xmlns:a14="http://schemas.microsoft.com/office/drawing/2010/main" val="0"/>
+                        </a:ext>
+                      </a:extLst>
+                    </a:blip>
+                    <a:srcRect/>
+                    <a:stretch>
+                      <a:fillRect/>
+                    </a:stretch>
+                  </pic:blipFill>
+                  <pic:spPr bwMode="auto">
+                    <a:xfrm>
+                      <a:off x="0" y="0"/>
+                      <a:ext cx="2886075" cy="495300"/>
+                    </a:xfrm>
+                    <a:prstGeom prst="rect">
+                      <a:avLst/>
+                    </a:prstGeom>
+                    <a:ln>
+                      <a:noFill/>
+                    </a:ln>
+                    <a:effectLst>
+                      <a:outerShdw blurRad="190500" algn="tl" rotWithShape="0">
+                        <a:srgbClr val="000000">
+                          <a:alpha val="70000"/>
+                        </a:srgbClr>
+                      </a:outerShdw>
+                    </a:effectLst>
+                  </pic:spPr>
+                </pic:pic>
+              </a:graphicData>
+            </a:graphic>
+          </wp:inline>
+        </w:drawing>
+      </w:r>
+    </w:p>
+    <w:p>
+      <w:pPr>
+        <w:pStyle w:val="Prrafodelista"/>
+        <w:ind w:left="360"/>
+        <w:jc w:val="both"/>
+        <w:rPr>
+          <w:sz w:val="24"/>
+          <w:lang w:val="ca-ES"/>
+        </w:rPr>
+      </w:pPr>
+      <w:r>
+        <w:rPr>
+          <w:sz w:val="24"/>
+          <w:lang w:val="ca-ES"/>
+        </w:rPr>
+        <w:t xml:space="preserve">El port que ens apareix dintre del </w:t>
+      </w:r>
+      <w:proofErr w:type="spellStart"/>
+      <w:r>
+        <w:rPr>
+          <w:sz w:val="24"/>
+          <w:lang w:val="ca-ES"/>
+        </w:rPr>
+        <w:t>Wireshark</w:t>
+      </w:r>
+      <w:proofErr w:type="spellEnd"/>
+      <w:r>
+        <w:rPr>
+          <w:sz w:val="24"/>
+          <w:lang w:val="ca-ES"/>
+        </w:rPr>
+        <w:t xml:space="preserve"> al que ens volem connectar es el port 80 que </w:t>
+      </w:r>
+      <w:r>
+        <w:rPr>
+          <w:sz w:val="24"/>
+          <w:lang w:val="ca-ES"/>
+        </w:rPr>
+        <w:t>correspon a la IP 193.182.10</w:t>
+      </w:r>
+      <w:r>
+        <w:rPr>
+          <w:sz w:val="24"/>
+          <w:lang w:val="ca-ES"/>
+        </w:rPr>
+        <w:t>.113.</w:t>
+      </w:r>
+    </w:p>
+    <w:p>
+      <w:pPr>
+        <w:pStyle w:val="Prrafodelista"/>
+        <w:ind w:left="360"/>
+        <w:jc w:val="both"/>
+        <w:rPr>
+          <w:sz w:val="24"/>
+          <w:lang w:val="ca-ES"/>
+        </w:rPr>
+      </w:pPr>
+    </w:p>
+    <w:p>
+      <w:pPr>
+        <w:pStyle w:val="Prrafodelista"/>
+        <w:ind w:left="360"/>
+        <w:jc w:val="both"/>
+        <w:rPr>
+          <w:sz w:val="24"/>
+          <w:lang w:val="ca-ES"/>
+        </w:rPr>
+      </w:pPr>
+      <w:r>
+        <w:rPr>
+          <w:sz w:val="24"/>
+          <w:lang w:val="ca-ES"/>
+        </w:rPr>
+        <w:drawing>
+          <wp:anchor distT="0" distB="0" distL="114300" distR="114300" simplePos="0" relativeHeight="251661312" behindDoc="1" locked="0" layoutInCell="1" allowOverlap="1" wp14:anchorId="37D25965">
+            <wp:simplePos x="0" y="0"/>
+            <wp:positionH relativeFrom="column">
+              <wp:posOffset>-77899</wp:posOffset>
+            </wp:positionH>
+            <wp:positionV relativeFrom="paragraph">
+              <wp:posOffset>120619</wp:posOffset>
+            </wp:positionV>
+            <wp:extent cx="2644140" cy="319405"/>
+            <wp:effectExtent l="152400" t="152400" r="365760" b="366395"/>
+            <wp:wrapTight wrapText="bothSides">
+              <wp:wrapPolygon edited="0">
+                <wp:start x="622" y="-10306"/>
+                <wp:lineTo x="-1245" y="-7730"/>
+                <wp:lineTo x="-1245" y="27054"/>
+                <wp:lineTo x="-778" y="34783"/>
+                <wp:lineTo x="934" y="42513"/>
+                <wp:lineTo x="1089" y="45089"/>
+                <wp:lineTo x="22098" y="45089"/>
+                <wp:lineTo x="22254" y="42513"/>
+                <wp:lineTo x="23965" y="33495"/>
+                <wp:lineTo x="24432" y="12883"/>
+                <wp:lineTo x="22565" y="-6441"/>
+                <wp:lineTo x="22409" y="-10306"/>
+                <wp:lineTo x="622" y="-10306"/>
+              </wp:wrapPolygon>
+            </wp:wrapTight>
+            <wp:docPr id="6" name="Imagen 6"/>
+            <wp:cNvGraphicFramePr>
+              <a:graphicFrameLocks xmlns:a="http://schemas.openxmlformats.org/drawingml/2006/main" noChangeAspect="1"/>
+            </wp:cNvGraphicFramePr>
+            <a:graphic xmlns:a="http://schemas.openxmlformats.org/drawingml/2006/main">
+              <a:graphicData uri="http://schemas.openxmlformats.org/drawingml/2006/picture">
+                <pic:pic xmlns:pic="http://schemas.openxmlformats.org/drawingml/2006/picture">
+                  <pic:nvPicPr>
+                    <pic:cNvPr id="0" name="Picture 8"/>
+                    <pic:cNvPicPr>
+                      <a:picLocks noChangeAspect="1" noChangeArrowheads="1"/>
+                    </pic:cNvPicPr>
+                  </pic:nvPicPr>
+                  <pic:blipFill>
+                    <a:blip r:embed="rId12">
+                      <a:extLst>
+                        <a:ext uri="{28A0092B-C50C-407E-A947-70E740481C1C}">
+                          <a14:useLocalDpi xmlns:a14="http://schemas.microsoft.com/office/drawing/2010/main" val="0"/>
+                        </a:ext>
+                      </a:extLst>
+                    </a:blip>
+                    <a:srcRect/>
+                    <a:stretch>
+                      <a:fillRect/>
+                    </a:stretch>
+                  </pic:blipFill>
+                  <pic:spPr bwMode="auto">
+                    <a:xfrm>
+                      <a:off x="0" y="0"/>
+                      <a:ext cx="2644140" cy="319405"/>
+                    </a:xfrm>
+                    <a:prstGeom prst="rect">
+                      <a:avLst/>
+                    </a:prstGeom>
+                    <a:ln>
+                      <a:noFill/>
+                    </a:ln>
+                    <a:effectLst>
+                      <a:outerShdw blurRad="292100" dist="139700" dir="2700000" algn="tl" rotWithShape="0">
+                        <a:srgbClr val="333333">
+                          <a:alpha val="65000"/>
+                        </a:srgbClr>
+                      </a:outerShdw>
+                    </a:effectLst>
+                  </pic:spPr>
+                </pic:pic>
+              </a:graphicData>
+            </a:graphic>
+          </wp:anchor>
+        </w:drawing>
+      </w:r>
+      <w:r>
+        <w:rPr>
+          <w:sz w:val="24"/>
+          <w:lang w:val="ca-ES"/>
+        </w:rPr>
+        <w:drawing>
+          <wp:anchor distT="0" distB="0" distL="114300" distR="114300" simplePos="0" relativeHeight="251662336" behindDoc="1" locked="0" layoutInCell="1" allowOverlap="1">
+            <wp:simplePos x="0" y="0"/>
+            <wp:positionH relativeFrom="column">
+              <wp:posOffset>2698284</wp:posOffset>
+            </wp:positionH>
+            <wp:positionV relativeFrom="paragraph">
+              <wp:posOffset>241675</wp:posOffset>
+            </wp:positionV>
+            <wp:extent cx="3062605" cy="132080"/>
+            <wp:effectExtent l="133350" t="152400" r="347345" b="363220"/>
+            <wp:wrapTight wrapText="bothSides">
+              <wp:wrapPolygon edited="0">
+                <wp:start x="537" y="-24923"/>
+                <wp:lineTo x="-940" y="-18692"/>
+                <wp:lineTo x="-940" y="34269"/>
+                <wp:lineTo x="940" y="77885"/>
+                <wp:lineTo x="22034" y="77885"/>
+                <wp:lineTo x="22169" y="71654"/>
+                <wp:lineTo x="23915" y="34269"/>
+                <wp:lineTo x="23915" y="31154"/>
+                <wp:lineTo x="22437" y="-15577"/>
+                <wp:lineTo x="22303" y="-24923"/>
+                <wp:lineTo x="537" y="-24923"/>
+              </wp:wrapPolygon>
+            </wp:wrapTight>
+            <wp:docPr id="7" name="Imagen 7"/>
+            <wp:cNvGraphicFramePr>
+              <a:graphicFrameLocks xmlns:a="http://schemas.openxmlformats.org/drawingml/2006/main" noChangeAspect="1"/>
+            </wp:cNvGraphicFramePr>
+            <a:graphic xmlns:a="http://schemas.openxmlformats.org/drawingml/2006/main">
+              <a:graphicData uri="http://schemas.openxmlformats.org/drawingml/2006/picture">
+                <pic:pic xmlns:pic="http://schemas.openxmlformats.org/drawingml/2006/picture">
+                  <pic:nvPicPr>
+                    <pic:cNvPr id="0" name="Picture 9"/>
+                    <pic:cNvPicPr>
+                      <a:picLocks noChangeAspect="1" noChangeArrowheads="1"/>
+                    </pic:cNvPicPr>
+                  </pic:nvPicPr>
+                  <pic:blipFill>
+                    <a:blip r:embed="rId13">
+                      <a:extLst>
+                        <a:ext uri="{28A0092B-C50C-407E-A947-70E740481C1C}">
+                          <a14:useLocalDpi xmlns:a14="http://schemas.microsoft.com/office/drawing/2010/main" val="0"/>
+                        </a:ext>
+                      </a:extLst>
+                    </a:blip>
+                    <a:srcRect/>
+                    <a:stretch>
+                      <a:fillRect/>
+                    </a:stretch>
+                  </pic:blipFill>
+                  <pic:spPr bwMode="auto">
+                    <a:xfrm>
+                      <a:off x="0" y="0"/>
+                      <a:ext cx="3062605" cy="132080"/>
+                    </a:xfrm>
+                    <a:prstGeom prst="rect">
+                      <a:avLst/>
+                    </a:prstGeom>
+                    <a:ln>
+                      <a:noFill/>
+                    </a:ln>
+                    <a:effectLst>
+                      <a:outerShdw blurRad="292100" dist="139700" dir="2700000" algn="tl" rotWithShape="0">
+                        <a:srgbClr val="333333">
+                          <a:alpha val="65000"/>
+                        </a:srgbClr>
+                      </a:outerShdw>
+                    </a:effectLst>
+                  </pic:spPr>
+                </pic:pic>
+              </a:graphicData>
+            </a:graphic>
+          </wp:anchor>
+        </w:drawing>
+      </w:r>
+    </w:p>
+    <w:p>
+      <w:pPr>
+        <w:pStyle w:val="Prrafodelista"/>
+        <w:ind w:left="360"/>
+        <w:jc w:val="both"/>
+        <w:rPr>
+          <w:sz w:val="24"/>
+          <w:highlight w:val="yellow"/>
+          <w:lang w:val="ca-ES"/>
+        </w:rPr>
+      </w:pPr>
+    </w:p>
+    <w:p>
+      <w:pPr>
+        <w:pStyle w:val="Prrafodelista"/>
+        <w:ind w:left="360"/>
+        <w:jc w:val="both"/>
+        <w:rPr>
+          <w:sz w:val="24"/>
+          <w:lang w:val="ca-ES"/>
+        </w:rPr>
+      </w:pPr>
+      <w:r>
+        <w:rPr>
+          <w:sz w:val="24"/>
+          <w:lang w:val="ca-ES"/>
+        </w:rPr>
+        <w:t>Podem observar que el nostre equip té en aquest instant el port 59220 com a referencia i es vol connectar al port 80 que hem mencionat abans.</w:t>
+      </w:r>
+      <w:r>
+        <w:rPr>
+          <w:sz w:val="24"/>
+          <w:lang w:val="ca-ES"/>
+        </w:rPr>
+        <w:t xml:space="preserve"> També es pot veure que estem utilitzant el protocol TCP per realitzar aquesta connexió.</w:t>
+      </w:r>
+    </w:p>
+    <w:p>
+      <w:pPr>
+        <w:pStyle w:val="Prrafodelista"/>
+        <w:ind w:left="360"/>
+        <w:jc w:val="both"/>
+        <w:rPr>
+          <w:sz w:val="24"/>
+          <w:lang w:val="ca-ES"/>
+        </w:rPr>
+      </w:pPr>
+    </w:p>
+    <w:p>
+      <w:pPr>
+        <w:pStyle w:val="Prrafodelista"/>
+        <w:ind w:left="360"/>
+        <w:jc w:val="both"/>
+        <w:rPr>
+          <w:sz w:val="24"/>
+          <w:lang w:val="ca-ES"/>
+        </w:rPr>
+      </w:pPr>
+      <w:r>
+        <w:rPr>
+          <w:sz w:val="24"/>
+          <w:lang w:val="ca-ES"/>
+        </w:rPr>
+        <w:t>[acabar]</w:t>
+      </w:r>
+    </w:p>
+    <w:p>
+      <w:pPr>
+        <w:pStyle w:val="Prrafodelista"/>
         <w:rPr>
           <w:b/>
           <w:bCs/>
           <w:sz w:val="28"/>
           <w:lang w:val="ca-ES"/>
         </w:rPr>
-        <w:t>2</w:t>
-      </w:r>
-      <w:r>
-        <w:rPr>
-          <w:b/>
-          <w:bCs/>
-          <w:sz w:val="28"/>
-          <w:lang w:val="ca-ES"/>
-        </w:rPr>
-        <w:t>:</w:t>
-      </w:r>
-    </w:p>
-    <w:p>
-      <w:pPr>
-        <w:pStyle w:val="Pargrafdellista"/>
-        <w:rPr>
-          <w:sz w:val="24"/>
-          <w:lang w:val="ca-ES"/>
-        </w:rPr>
-      </w:pPr>
-      <w:r>
-        <w:rPr>
-          <w:sz w:val="24"/>
-          <w:lang w:val="ca-ES"/>
-        </w:rPr>
-        <w:t>Després d’</w:t>
-      </w:r>
-      <w:r>
-        <w:rPr>
-          <w:sz w:val="24"/>
-          <w:lang w:val="ca-ES"/>
-        </w:rPr>
-        <w:t>observar</w:t>
-      </w:r>
-      <w:r>
-        <w:rPr>
-          <w:sz w:val="24"/>
-          <w:lang w:val="ca-ES"/>
-        </w:rPr>
-        <w:t xml:space="preserve"> l’execuci</w:t>
-      </w:r>
-      <w:r>
-        <w:rPr>
-          <w:sz w:val="24"/>
-          <w:lang w:val="ca-ES"/>
-        </w:rPr>
-        <w:t>ó de la comanda ‘</w:t>
-      </w:r>
-      <w:proofErr w:type="spellStart"/>
-      <w:r>
-        <w:rPr>
-          <w:sz w:val="24"/>
-          <w:lang w:val="ca-ES"/>
-        </w:rPr>
-        <w:t>telnet</w:t>
-      </w:r>
-      <w:proofErr w:type="spellEnd"/>
-      <w:r>
-        <w:rPr>
-          <w:sz w:val="24"/>
-          <w:lang w:val="ca-ES"/>
-        </w:rPr>
-        <w:t xml:space="preserve"> time-A.timefreq.bldrdoc.gov 13’ es pot veure que es connecta a un port amb IP </w:t>
-      </w:r>
-    </w:p>
-    <w:p>
-      <w:pPr>
-        <w:pStyle w:val="Pargrafdellista"/>
-        <w:rPr>
-          <w:sz w:val="24"/>
-          <w:lang w:val="ca-ES"/>
-        </w:rPr>
-      </w:pPr>
-      <w:r>
-        <w:rPr>
-          <w:sz w:val="24"/>
-          <w:lang w:val="ca-ES"/>
-        </w:rPr>
-        <w:t>(</w:t>
-      </w:r>
-      <w:proofErr w:type="spellStart"/>
-      <w:r>
-        <w:rPr>
-          <w:sz w:val="24"/>
-          <w:lang w:val="ca-ES"/>
-        </w:rPr>
-        <w:t>Hay</w:t>
-      </w:r>
-      <w:proofErr w:type="spellEnd"/>
-      <w:r>
-        <w:rPr>
-          <w:sz w:val="24"/>
-          <w:lang w:val="ca-ES"/>
-        </w:rPr>
-        <w:t xml:space="preserve"> que acabar este </w:t>
-      </w:r>
-      <w:proofErr w:type="spellStart"/>
-      <w:r>
-        <w:rPr>
-          <w:sz w:val="24"/>
-          <w:lang w:val="ca-ES"/>
-        </w:rPr>
-        <w:t>ejercicio</w:t>
-      </w:r>
-      <w:proofErr w:type="spellEnd"/>
-      <w:r>
-        <w:rPr>
-          <w:sz w:val="24"/>
-          <w:lang w:val="ca-ES"/>
-        </w:rPr>
-        <w:t xml:space="preserve"> en casa </w:t>
-      </w:r>
-      <w:proofErr w:type="spellStart"/>
-      <w:r>
-        <w:rPr>
-          <w:sz w:val="24"/>
-          <w:lang w:val="ca-ES"/>
-        </w:rPr>
-        <w:t>porque</w:t>
-      </w:r>
-      <w:proofErr w:type="spellEnd"/>
-      <w:r>
-        <w:rPr>
-          <w:sz w:val="24"/>
-          <w:lang w:val="ca-ES"/>
-        </w:rPr>
-        <w:t xml:space="preserve"> el internet de la </w:t>
-      </w:r>
-      <w:proofErr w:type="spellStart"/>
-      <w:r>
-        <w:rPr>
-          <w:sz w:val="24"/>
-          <w:lang w:val="ca-ES"/>
-        </w:rPr>
-        <w:t>uni</w:t>
-      </w:r>
-      <w:proofErr w:type="spellEnd"/>
-      <w:r>
-        <w:rPr>
-          <w:sz w:val="24"/>
-          <w:lang w:val="ca-ES"/>
-        </w:rPr>
-        <w:t xml:space="preserve"> esta </w:t>
-      </w:r>
-      <w:proofErr w:type="spellStart"/>
-      <w:r>
-        <w:rPr>
-          <w:sz w:val="24"/>
-          <w:lang w:val="ca-ES"/>
-        </w:rPr>
-        <w:t>capado</w:t>
-      </w:r>
-      <w:proofErr w:type="spellEnd"/>
-      <w:r>
-        <w:rPr>
-          <w:sz w:val="24"/>
-          <w:lang w:val="ca-ES"/>
-        </w:rPr>
-        <w:t xml:space="preserve"> y no </w:t>
-      </w:r>
-      <w:proofErr w:type="spellStart"/>
-      <w:r>
-        <w:rPr>
-          <w:sz w:val="24"/>
-          <w:lang w:val="ca-ES"/>
-        </w:rPr>
-        <w:t>permite</w:t>
-      </w:r>
-      <w:proofErr w:type="spellEnd"/>
-      <w:r>
-        <w:rPr>
-          <w:sz w:val="24"/>
-          <w:lang w:val="ca-ES"/>
-        </w:rPr>
-        <w:t xml:space="preserve"> la </w:t>
-      </w:r>
-      <w:proofErr w:type="spellStart"/>
-      <w:r>
-        <w:rPr>
-          <w:sz w:val="24"/>
-          <w:lang w:val="ca-ES"/>
-        </w:rPr>
-        <w:t>ejecución</w:t>
-      </w:r>
-      <w:proofErr w:type="spellEnd"/>
-      <w:r>
-        <w:rPr>
-          <w:sz w:val="24"/>
-          <w:lang w:val="ca-ES"/>
-        </w:rPr>
-        <w:t xml:space="preserve"> del comando </w:t>
-      </w:r>
-      <w:proofErr w:type="spellStart"/>
-      <w:r>
-        <w:rPr>
-          <w:sz w:val="24"/>
-          <w:lang w:val="ca-ES"/>
-        </w:rPr>
-        <w:t>telnet</w:t>
-      </w:r>
-      <w:proofErr w:type="spellEnd"/>
-      <w:r>
-        <w:rPr>
-          <w:sz w:val="24"/>
-          <w:lang w:val="ca-ES"/>
-        </w:rPr>
-        <w:t xml:space="preserve"> </w:t>
-      </w:r>
-      <w:proofErr w:type="spellStart"/>
-      <w:r>
-        <w:rPr>
-          <w:sz w:val="24"/>
-          <w:lang w:val="ca-ES"/>
-        </w:rPr>
-        <w:t>correctamente</w:t>
-      </w:r>
-      <w:proofErr w:type="spellEnd"/>
-      <w:r>
-        <w:rPr>
-          <w:sz w:val="24"/>
-          <w:lang w:val="ca-ES"/>
-        </w:rPr>
-        <w:t xml:space="preserve">, lo </w:t>
-      </w:r>
-      <w:proofErr w:type="spellStart"/>
-      <w:r>
-        <w:rPr>
-          <w:sz w:val="24"/>
-          <w:lang w:val="ca-ES"/>
-        </w:rPr>
-        <w:t>mismo</w:t>
-      </w:r>
-      <w:proofErr w:type="spellEnd"/>
-      <w:r>
-        <w:rPr>
-          <w:sz w:val="24"/>
-          <w:lang w:val="ca-ES"/>
-        </w:rPr>
-        <w:t xml:space="preserve"> </w:t>
-      </w:r>
-      <w:proofErr w:type="spellStart"/>
-      <w:r>
-        <w:rPr>
-          <w:sz w:val="24"/>
-          <w:lang w:val="ca-ES"/>
-        </w:rPr>
-        <w:t>pasa</w:t>
-      </w:r>
-      <w:proofErr w:type="spellEnd"/>
-      <w:r>
-        <w:rPr>
-          <w:sz w:val="24"/>
-          <w:lang w:val="ca-ES"/>
-        </w:rPr>
-        <w:t xml:space="preserve"> en el ex 3 </w:t>
-      </w:r>
-      <w:proofErr w:type="spellStart"/>
-      <w:r>
-        <w:rPr>
-          <w:sz w:val="24"/>
-          <w:lang w:val="ca-ES"/>
-        </w:rPr>
-        <w:t>donde</w:t>
-      </w:r>
-      <w:proofErr w:type="spellEnd"/>
-      <w:r>
-        <w:rPr>
-          <w:sz w:val="24"/>
-          <w:lang w:val="ca-ES"/>
-        </w:rPr>
-        <w:t xml:space="preserve"> no </w:t>
-      </w:r>
-      <w:proofErr w:type="spellStart"/>
-      <w:r>
-        <w:rPr>
-          <w:sz w:val="24"/>
-          <w:lang w:val="ca-ES"/>
-        </w:rPr>
-        <w:t>permite</w:t>
-      </w:r>
-      <w:proofErr w:type="spellEnd"/>
-      <w:r>
-        <w:rPr>
-          <w:sz w:val="24"/>
-          <w:lang w:val="ca-ES"/>
-        </w:rPr>
-        <w:t xml:space="preserve"> </w:t>
-      </w:r>
-      <w:proofErr w:type="spellStart"/>
-      <w:r>
-        <w:rPr>
-          <w:sz w:val="24"/>
-          <w:lang w:val="ca-ES"/>
-        </w:rPr>
-        <w:t>conectarse</w:t>
-      </w:r>
-      <w:proofErr w:type="spellEnd"/>
-      <w:r>
-        <w:rPr>
-          <w:sz w:val="24"/>
-          <w:lang w:val="ca-ES"/>
-        </w:rPr>
-        <w:t xml:space="preserve"> a la </w:t>
-      </w:r>
-      <w:proofErr w:type="spellStart"/>
-      <w:r>
-        <w:rPr>
-          <w:sz w:val="24"/>
-          <w:lang w:val="ca-ES"/>
-        </w:rPr>
-        <w:t>ip</w:t>
-      </w:r>
-      <w:proofErr w:type="spellEnd"/>
-      <w:r>
-        <w:rPr>
-          <w:sz w:val="24"/>
-          <w:lang w:val="ca-ES"/>
-        </w:rPr>
-        <w:t xml:space="preserve"> que se ha </w:t>
-      </w:r>
-      <w:proofErr w:type="spellStart"/>
-      <w:r>
-        <w:rPr>
-          <w:sz w:val="24"/>
-          <w:lang w:val="ca-ES"/>
-        </w:rPr>
-        <w:t>encontrado</w:t>
-      </w:r>
-      <w:proofErr w:type="spellEnd"/>
-      <w:r>
-        <w:rPr>
-          <w:sz w:val="24"/>
-          <w:lang w:val="ca-ES"/>
-        </w:rPr>
-        <w:t xml:space="preserve"> </w:t>
-      </w:r>
-      <w:proofErr w:type="spellStart"/>
-      <w:r>
-        <w:rPr>
-          <w:sz w:val="24"/>
-          <w:lang w:val="ca-ES"/>
-        </w:rPr>
-        <w:t>despues</w:t>
-      </w:r>
-      <w:proofErr w:type="spellEnd"/>
-      <w:r>
-        <w:rPr>
-          <w:sz w:val="24"/>
-          <w:lang w:val="ca-ES"/>
-        </w:rPr>
-        <w:t xml:space="preserve"> de </w:t>
-      </w:r>
-      <w:proofErr w:type="spellStart"/>
-      <w:r>
-        <w:rPr>
-          <w:sz w:val="24"/>
-          <w:lang w:val="ca-ES"/>
-        </w:rPr>
-        <w:t>hacer</w:t>
-      </w:r>
-      <w:proofErr w:type="spellEnd"/>
-      <w:r>
-        <w:rPr>
-          <w:sz w:val="24"/>
-          <w:lang w:val="ca-ES"/>
-        </w:rPr>
-        <w:t xml:space="preserve"> </w:t>
-      </w:r>
-      <w:proofErr w:type="spellStart"/>
-      <w:r>
-        <w:rPr>
-          <w:sz w:val="24"/>
-          <w:lang w:val="ca-ES"/>
-        </w:rPr>
-        <w:t>ping</w:t>
-      </w:r>
-      <w:proofErr w:type="spellEnd"/>
-      <w:r>
-        <w:rPr>
-          <w:sz w:val="24"/>
-          <w:lang w:val="ca-ES"/>
-        </w:rPr>
-        <w:t xml:space="preserve"> a la pagina web, en este caso la pagina principal de </w:t>
-      </w:r>
-      <w:proofErr w:type="spellStart"/>
-      <w:r>
-        <w:rPr>
-          <w:sz w:val="24"/>
-          <w:lang w:val="ca-ES"/>
-        </w:rPr>
-        <w:t>google</w:t>
-      </w:r>
-      <w:proofErr w:type="spellEnd"/>
-      <w:r>
-        <w:rPr>
-          <w:sz w:val="24"/>
-          <w:lang w:val="ca-ES"/>
-        </w:rPr>
-        <w:t>).</w:t>
-      </w:r>
-    </w:p>
-    <w:p>
-      <w:pPr>
-        <w:pStyle w:val="Pargrafdellista"/>
-        <w:rPr>
-          <w:b/>
-          <w:bCs/>
-          <w:sz w:val="28"/>
-          <w:lang w:val="ca-ES"/>
-        </w:rPr>
-      </w:pPr>
-      <w:bookmarkStart w:id="0" w:name="_GoBack"/>
-      <w:bookmarkEnd w:id="0"/>
-    </w:p>
-    <w:p>
-      <w:pPr>
-        <w:pStyle w:val="Pargrafdellista"/>
+      </w:pPr>
+    </w:p>
+    <w:p>
+      <w:pPr>
+        <w:pStyle w:val="Prrafodelista"/>
         <w:numPr>
           <w:ilvl w:val="0"/>
           <w:numId w:val="4"/>
@@ -2462,10 +2447,11 @@
       <w:r>
         <w:rPr>
           <w:noProof/>
+          <w:lang w:val="ca-ES"/>
         </w:rPr>
         <w:pict>
-          <v:shape id="_x0000_s1026" type="#_x0000_t75" style="position:absolute;left:0;text-align:left;margin-left:-75.05pt;margin-top:18.9pt;width:8in;height:117pt;z-index:251659264;mso-position-horizontal-relative:text;mso-position-vertical-relative:text;mso-width-relative:page;mso-height-relative:page">
-            <v:imagedata r:id="rId10" o:title="Ex3 Ping"/>
+          <v:shape id="_x0000_s1026" type="#_x0000_t75" style="position:absolute;left:0;text-align:left;margin-left:-75.9pt;margin-top:33.65pt;width:8in;height:117pt;z-index:251659264;mso-position-horizontal-relative:text;mso-position-vertical-relative:text;mso-width-relative:page;mso-height-relative:page">
+            <v:imagedata r:id="rId14" o:title="Ex3 Ping"/>
             <w10:wrap type="square"/>
           </v:shape>
         </w:pict>
@@ -2505,14 +2491,7 @@
           <w:sz w:val="24"/>
           <w:lang w:val="ca-ES"/>
         </w:rPr>
-        <w:t>Com es pot observar</w:t>
-      </w:r>
-      <w:r>
-        <w:rPr>
-          <w:sz w:val="24"/>
-          <w:lang w:val="ca-ES"/>
-        </w:rPr>
-        <w:t xml:space="preserve"> en la captura, l’ordinador ha executat el </w:t>
+        <w:t xml:space="preserve">Com es pot observar en la captura, l’ordinador ha executat el </w:t>
       </w:r>
       <w:proofErr w:type="spellStart"/>
       <w:r>
@@ -2616,7 +2595,6 @@
           <w:sz w:val="24"/>
           <w:lang w:val="ca-ES"/>
         </w:rPr>
-        <w:lastRenderedPageBreak/>
         <w:t xml:space="preserve">El protocol ICMP (Internet Control </w:t>
       </w:r>
       <w:proofErr w:type="spellStart"/>
@@ -2669,9 +2647,981 @@
         <w:t xml:space="preserve"> i informació variable.</w:t>
       </w:r>
     </w:p>
+    <w:p>
+      <w:pPr>
+        <w:ind w:left="708"/>
+        <w:jc w:val="both"/>
+        <w:rPr>
+          <w:sz w:val="24"/>
+          <w:lang w:val="ca-ES"/>
+        </w:rPr>
+      </w:pPr>
+      <w:r>
+        <w:rPr>
+          <w:sz w:val="24"/>
+          <w:lang w:val="ca-ES"/>
+        </w:rPr>
+        <w:t xml:space="preserve">Una vegada ens connectem a la IP obtinguda amb el </w:t>
+      </w:r>
+      <w:proofErr w:type="spellStart"/>
+      <w:r>
+        <w:rPr>
+          <w:sz w:val="24"/>
+          <w:lang w:val="ca-ES"/>
+        </w:rPr>
+        <w:t>ping</w:t>
+      </w:r>
+      <w:proofErr w:type="spellEnd"/>
+      <w:r>
+        <w:rPr>
+          <w:sz w:val="24"/>
+          <w:lang w:val="ca-ES"/>
+        </w:rPr>
+        <w:t xml:space="preserve"> a la pàgina web, podem observar que el </w:t>
+      </w:r>
+      <w:proofErr w:type="spellStart"/>
+      <w:r>
+        <w:rPr>
+          <w:sz w:val="24"/>
+          <w:lang w:val="ca-ES"/>
+        </w:rPr>
+        <w:t>sniffer</w:t>
+      </w:r>
+      <w:proofErr w:type="spellEnd"/>
+      <w:r>
+        <w:rPr>
+          <w:sz w:val="24"/>
+          <w:lang w:val="ca-ES"/>
+        </w:rPr>
+        <w:t xml:space="preserve"> ha capturat totes les transmissions de paquets entre les dues </w:t>
+      </w:r>
+      <w:proofErr w:type="spellStart"/>
+      <w:r>
+        <w:rPr>
+          <w:sz w:val="24"/>
+          <w:lang w:val="ca-ES"/>
+        </w:rPr>
+        <w:t>IPs</w:t>
+      </w:r>
+      <w:proofErr w:type="spellEnd"/>
+      <w:r>
+        <w:rPr>
+          <w:sz w:val="24"/>
+          <w:lang w:val="ca-ES"/>
+        </w:rPr>
+        <w:t xml:space="preserve">, on aquestes són la de la pàgina web i la del nostre ordinador. </w:t>
+      </w:r>
+      <w:r>
+        <w:rPr>
+          <w:sz w:val="24"/>
+          <w:lang w:val="ca-ES"/>
+        </w:rPr>
+        <w:t xml:space="preserve">Com a descripció del que ha capturat </w:t>
+      </w:r>
+      <w:proofErr w:type="spellStart"/>
+      <w:r>
+        <w:rPr>
+          <w:sz w:val="24"/>
+          <w:lang w:val="ca-ES"/>
+        </w:rPr>
+        <w:t>l’sniffer</w:t>
+      </w:r>
+      <w:proofErr w:type="spellEnd"/>
+      <w:r>
+        <w:rPr>
+          <w:sz w:val="24"/>
+          <w:lang w:val="ca-ES"/>
+        </w:rPr>
+        <w:t xml:space="preserve">, ens mostra que es </w:t>
+      </w:r>
+      <w:proofErr w:type="spellStart"/>
+      <w:r>
+        <w:rPr>
+          <w:sz w:val="24"/>
+          <w:lang w:val="ca-ES"/>
+        </w:rPr>
+        <w:t>application</w:t>
+      </w:r>
+      <w:proofErr w:type="spellEnd"/>
+      <w:r>
+        <w:rPr>
+          <w:sz w:val="24"/>
+          <w:lang w:val="ca-ES"/>
+        </w:rPr>
+        <w:t xml:space="preserve"> data i que utilitza el protocol TCP per connectar-se amb el servidor de la pàgina web on hem fet prèviament el </w:t>
+      </w:r>
+      <w:proofErr w:type="spellStart"/>
+      <w:r>
+        <w:rPr>
+          <w:sz w:val="24"/>
+          <w:lang w:val="ca-ES"/>
+        </w:rPr>
+        <w:t>ping</w:t>
+      </w:r>
+      <w:proofErr w:type="spellEnd"/>
+      <w:r>
+        <w:rPr>
+          <w:sz w:val="24"/>
+          <w:lang w:val="ca-ES"/>
+        </w:rPr>
+        <w:t>. Respecte a si s’obre la pàgina, una vegada hem introduït la direcció “http://ip_obtinguda” ens entra dintre de la web sense cap problema i la podem utilitzar com quan s’utilitza normalment.</w:t>
+      </w:r>
+    </w:p>
+    <w:p>
+      <w:pPr>
+        <w:rPr>
+          <w:sz w:val="24"/>
+          <w:lang w:val="ca-ES"/>
+        </w:rPr>
+      </w:pPr>
+      <w:r>
+        <w:rPr>
+          <w:noProof/>
+          <w:sz w:val="24"/>
+          <w:lang w:val="ca-ES"/>
+        </w:rPr>
+        <w:lastRenderedPageBreak/>
+        <w:drawing>
+          <wp:inline distT="0" distB="0" distL="0" distR="0" wp14:anchorId="4A00F383" wp14:editId="218AC222">
+            <wp:extent cx="5398135" cy="2533650"/>
+            <wp:effectExtent l="190500" t="190500" r="183515" b="190500"/>
+            <wp:docPr id="4" name="Imagen 4"/>
+            <wp:cNvGraphicFramePr>
+              <a:graphicFrameLocks xmlns:a="http://schemas.openxmlformats.org/drawingml/2006/main" noChangeAspect="1"/>
+            </wp:cNvGraphicFramePr>
+            <a:graphic xmlns:a="http://schemas.openxmlformats.org/drawingml/2006/main">
+              <a:graphicData uri="http://schemas.openxmlformats.org/drawingml/2006/picture">
+                <pic:pic xmlns:pic="http://schemas.openxmlformats.org/drawingml/2006/picture">
+                  <pic:nvPicPr>
+                    <pic:cNvPr id="0" name="Picture 6"/>
+                    <pic:cNvPicPr>
+                      <a:picLocks noChangeAspect="1" noChangeArrowheads="1"/>
+                    </pic:cNvPicPr>
+                  </pic:nvPicPr>
+                  <pic:blipFill>
+                    <a:blip r:embed="rId15">
+                      <a:extLst>
+                        <a:ext uri="{28A0092B-C50C-407E-A947-70E740481C1C}">
+                          <a14:useLocalDpi xmlns:a14="http://schemas.microsoft.com/office/drawing/2010/main" val="0"/>
+                        </a:ext>
+                      </a:extLst>
+                    </a:blip>
+                    <a:srcRect/>
+                    <a:stretch>
+                      <a:fillRect/>
+                    </a:stretch>
+                  </pic:blipFill>
+                  <pic:spPr bwMode="auto">
+                    <a:xfrm>
+                      <a:off x="0" y="0"/>
+                      <a:ext cx="5398135" cy="2533650"/>
+                    </a:xfrm>
+                    <a:prstGeom prst="rect">
+                      <a:avLst/>
+                    </a:prstGeom>
+                    <a:ln>
+                      <a:noFill/>
+                    </a:ln>
+                    <a:effectLst>
+                      <a:outerShdw blurRad="190500" algn="tl" rotWithShape="0">
+                        <a:srgbClr val="000000">
+                          <a:alpha val="70000"/>
+                        </a:srgbClr>
+                      </a:outerShdw>
+                    </a:effectLst>
+                  </pic:spPr>
+                </pic:pic>
+              </a:graphicData>
+            </a:graphic>
+          </wp:inline>
+        </w:drawing>
+      </w:r>
+    </w:p>
+    <w:p>
+      <w:pPr>
+        <w:ind w:left="705"/>
+        <w:jc w:val="both"/>
+        <w:rPr>
+          <w:sz w:val="24"/>
+          <w:lang w:val="ca-ES"/>
+        </w:rPr>
+      </w:pPr>
+      <w:r>
+        <w:rPr>
+          <w:sz w:val="24"/>
+          <w:lang w:val="ca-ES"/>
+        </w:rPr>
+        <w:t xml:space="preserve">En la captura de l’apartat del TCP del resultat obtingut mitjançant el </w:t>
+      </w:r>
+      <w:proofErr w:type="spellStart"/>
+      <w:r>
+        <w:rPr>
+          <w:sz w:val="24"/>
+          <w:lang w:val="ca-ES"/>
+        </w:rPr>
+        <w:t>sniffer</w:t>
+      </w:r>
+      <w:proofErr w:type="spellEnd"/>
+      <w:r>
+        <w:rPr>
+          <w:sz w:val="24"/>
+          <w:lang w:val="ca-ES"/>
+        </w:rPr>
+        <w:t xml:space="preserve"> es pot observar les diferents dades que s’obtenen o s’utilitzen durant la connexió. Respecte al port que estem utilitzant per connectar-nos a la pàgina web aquest seria el port </w:t>
+      </w:r>
+      <w:r>
+        <w:rPr>
+          <w:sz w:val="24"/>
+          <w:lang w:val="ca-ES"/>
+        </w:rPr>
+        <w:t xml:space="preserve">58784 </w:t>
+      </w:r>
+      <w:r>
+        <w:rPr>
+          <w:sz w:val="24"/>
+          <w:lang w:val="ca-ES"/>
+        </w:rPr>
+        <w:t xml:space="preserve">(en la captura surt com a </w:t>
+      </w:r>
+      <w:proofErr w:type="spellStart"/>
+      <w:r>
+        <w:rPr>
+          <w:sz w:val="24"/>
+          <w:lang w:val="ca-ES"/>
+        </w:rPr>
+        <w:t>Destination</w:t>
+      </w:r>
+      <w:proofErr w:type="spellEnd"/>
+      <w:r>
+        <w:rPr>
+          <w:sz w:val="24"/>
+          <w:lang w:val="ca-ES"/>
+        </w:rPr>
+        <w:t xml:space="preserve"> port) mentre que el port on ens volem connectar es el port </w:t>
+      </w:r>
+      <w:r>
+        <w:rPr>
+          <w:sz w:val="24"/>
+          <w:lang w:val="ca-ES"/>
+        </w:rPr>
+        <w:t xml:space="preserve">443 </w:t>
+      </w:r>
+      <w:r>
+        <w:rPr>
+          <w:sz w:val="24"/>
+          <w:lang w:val="ca-ES"/>
+        </w:rPr>
+        <w:t xml:space="preserve">(en la captura apareix com a </w:t>
+      </w:r>
+      <w:proofErr w:type="spellStart"/>
+      <w:r>
+        <w:rPr>
+          <w:sz w:val="24"/>
+          <w:lang w:val="ca-ES"/>
+        </w:rPr>
+        <w:t>Source</w:t>
+      </w:r>
+      <w:proofErr w:type="spellEnd"/>
+      <w:r>
+        <w:rPr>
+          <w:sz w:val="24"/>
+          <w:lang w:val="ca-ES"/>
+        </w:rPr>
+        <w:t xml:space="preserve"> port)</w:t>
+      </w:r>
+      <w:r>
+        <w:rPr>
+          <w:sz w:val="24"/>
+          <w:lang w:val="ca-ES"/>
+        </w:rPr>
+        <w:t>.</w:t>
+      </w:r>
+      <w:r>
+        <w:rPr>
+          <w:sz w:val="24"/>
+          <w:lang w:val="ca-ES"/>
+        </w:rPr>
+        <w:t xml:space="preserve"> </w:t>
+      </w:r>
+      <w:r>
+        <w:rPr>
+          <w:sz w:val="24"/>
+          <w:lang w:val="ca-ES"/>
+        </w:rPr>
+        <w:t>A</w:t>
+      </w:r>
+      <w:r>
+        <w:rPr>
+          <w:sz w:val="24"/>
+          <w:lang w:val="ca-ES"/>
+        </w:rPr>
+        <w:t xml:space="preserve">questa captura mostra la recepció de dades per part del nostre ordinador. </w:t>
+      </w:r>
+    </w:p>
+    <w:p>
+      <w:pPr>
+        <w:ind w:left="705"/>
+        <w:jc w:val="both"/>
+        <w:rPr>
+          <w:sz w:val="24"/>
+          <w:lang w:val="ca-ES"/>
+        </w:rPr>
+      </w:pPr>
+      <w:r>
+        <w:rPr>
+          <w:noProof/>
+          <w:sz w:val="24"/>
+          <w:lang w:val="ca-ES"/>
+        </w:rPr>
+        <w:drawing>
+          <wp:anchor distT="0" distB="0" distL="114300" distR="114300" simplePos="0" relativeHeight="251660288" behindDoc="1" locked="0" layoutInCell="1" allowOverlap="1">
+            <wp:simplePos x="0" y="0"/>
+            <wp:positionH relativeFrom="margin">
+              <wp:align>left</wp:align>
+            </wp:positionH>
+            <wp:positionV relativeFrom="paragraph">
+              <wp:posOffset>1138173</wp:posOffset>
+            </wp:positionV>
+            <wp:extent cx="5420360" cy="2434590"/>
+            <wp:effectExtent l="190500" t="190500" r="199390" b="194310"/>
+            <wp:wrapTight wrapText="bothSides">
+              <wp:wrapPolygon edited="0">
+                <wp:start x="152" y="-1690"/>
+                <wp:lineTo x="-759" y="-1352"/>
+                <wp:lineTo x="-759" y="21127"/>
+                <wp:lineTo x="152" y="23155"/>
+                <wp:lineTo x="21408" y="23155"/>
+                <wp:lineTo x="21484" y="22817"/>
+                <wp:lineTo x="22319" y="20451"/>
+                <wp:lineTo x="22319" y="1352"/>
+                <wp:lineTo x="21484" y="-1183"/>
+                <wp:lineTo x="21408" y="-1690"/>
+                <wp:lineTo x="152" y="-1690"/>
+              </wp:wrapPolygon>
+            </wp:wrapTight>
+            <wp:docPr id="5" name="Imagen 5"/>
+            <wp:cNvGraphicFramePr>
+              <a:graphicFrameLocks xmlns:a="http://schemas.openxmlformats.org/drawingml/2006/main" noChangeAspect="1"/>
+            </wp:cNvGraphicFramePr>
+            <a:graphic xmlns:a="http://schemas.openxmlformats.org/drawingml/2006/main">
+              <a:graphicData uri="http://schemas.openxmlformats.org/drawingml/2006/picture">
+                <pic:pic xmlns:pic="http://schemas.openxmlformats.org/drawingml/2006/picture">
+                  <pic:nvPicPr>
+                    <pic:cNvPr id="0" name="Picture 7"/>
+                    <pic:cNvPicPr>
+                      <a:picLocks noChangeAspect="1" noChangeArrowheads="1"/>
+                    </pic:cNvPicPr>
+                  </pic:nvPicPr>
+                  <pic:blipFill>
+                    <a:blip r:embed="rId16">
+                      <a:extLst>
+                        <a:ext uri="{28A0092B-C50C-407E-A947-70E740481C1C}">
+                          <a14:useLocalDpi xmlns:a14="http://schemas.microsoft.com/office/drawing/2010/main" val="0"/>
+                        </a:ext>
+                      </a:extLst>
+                    </a:blip>
+                    <a:srcRect/>
+                    <a:stretch>
+                      <a:fillRect/>
+                    </a:stretch>
+                  </pic:blipFill>
+                  <pic:spPr bwMode="auto">
+                    <a:xfrm>
+                      <a:off x="0" y="0"/>
+                      <a:ext cx="5420360" cy="2434590"/>
+                    </a:xfrm>
+                    <a:prstGeom prst="rect">
+                      <a:avLst/>
+                    </a:prstGeom>
+                    <a:ln>
+                      <a:noFill/>
+                    </a:ln>
+                    <a:effectLst>
+                      <a:outerShdw blurRad="190500" algn="tl" rotWithShape="0">
+                        <a:srgbClr val="000000">
+                          <a:alpha val="70000"/>
+                        </a:srgbClr>
+                      </a:outerShdw>
+                    </a:effectLst>
+                  </pic:spPr>
+                </pic:pic>
+              </a:graphicData>
+            </a:graphic>
+          </wp:anchor>
+        </w:drawing>
+      </w:r>
+      <w:r>
+        <w:rPr>
+          <w:sz w:val="24"/>
+          <w:lang w:val="ca-ES"/>
+        </w:rPr>
+        <w:t xml:space="preserve">En la connexió entre les dues </w:t>
+      </w:r>
+      <w:proofErr w:type="spellStart"/>
+      <w:r>
+        <w:rPr>
+          <w:sz w:val="24"/>
+          <w:lang w:val="ca-ES"/>
+        </w:rPr>
+        <w:t>IPs</w:t>
+      </w:r>
+      <w:proofErr w:type="spellEnd"/>
+      <w:r>
+        <w:rPr>
+          <w:sz w:val="24"/>
+          <w:lang w:val="ca-ES"/>
+        </w:rPr>
+        <w:t xml:space="preserve"> es pot veure que s’utilitzen protocols de control de flux, en aquest cas es pot veure que mentre un dels dos envia dades l’altre està a l’espera mentre arriben les dades, indi</w:t>
+      </w:r>
+      <w:r>
+        <w:rPr>
+          <w:sz w:val="24"/>
+          <w:lang w:val="ca-ES"/>
+        </w:rPr>
+        <w:t xml:space="preserve">cant que s’utilitza un protocol de control de flux Full dúplex típic del protocol TCP. </w:t>
+      </w:r>
+    </w:p>
+    <w:p>
+      <w:pPr>
+        <w:ind w:left="705"/>
+        <w:jc w:val="both"/>
+        <w:rPr>
+          <w:sz w:val="24"/>
+          <w:lang w:val="ca-ES"/>
+        </w:rPr>
+      </w:pPr>
+      <w:r>
+        <w:rPr>
+          <w:sz w:val="24"/>
+          <w:lang w:val="ca-ES"/>
+        </w:rPr>
+        <w:tab/>
+        <w:t xml:space="preserve">En aquesta captura podem observar el que ens apareix al </w:t>
+      </w:r>
+      <w:proofErr w:type="spellStart"/>
+      <w:r>
+        <w:rPr>
+          <w:sz w:val="24"/>
+          <w:lang w:val="ca-ES"/>
+        </w:rPr>
+        <w:t>sniffer</w:t>
+      </w:r>
+      <w:proofErr w:type="spellEnd"/>
+      <w:r>
+        <w:rPr>
+          <w:sz w:val="24"/>
+          <w:lang w:val="ca-ES"/>
+        </w:rPr>
+        <w:t xml:space="preserve"> mentre s’està efectuant la connexió a la pàgina, en aquest cas la pàgina a la que ens hem connectat es la pàgina principal de </w:t>
+      </w:r>
+      <w:proofErr w:type="spellStart"/>
+      <w:r>
+        <w:rPr>
+          <w:sz w:val="24"/>
+          <w:lang w:val="ca-ES"/>
+        </w:rPr>
+        <w:t>Google</w:t>
+      </w:r>
+      <w:proofErr w:type="spellEnd"/>
+      <w:r>
+        <w:rPr>
+          <w:sz w:val="24"/>
+          <w:lang w:val="ca-ES"/>
+        </w:rPr>
+        <w:t xml:space="preserve"> (</w:t>
+      </w:r>
+      <w:hyperlink r:id="rId17" w:history="1">
+        <w:r>
+          <w:rPr>
+            <w:rStyle w:val="Hipervnculo"/>
+            <w:sz w:val="24"/>
+            <w:lang w:val="ca-ES"/>
+          </w:rPr>
+          <w:t>www.google.com</w:t>
+        </w:r>
+      </w:hyperlink>
+      <w:r>
+        <w:rPr>
+          <w:sz w:val="24"/>
+          <w:lang w:val="ca-ES"/>
+        </w:rPr>
+        <w:t xml:space="preserve">). Respecte a les </w:t>
+      </w:r>
+      <w:r>
+        <w:rPr>
+          <w:sz w:val="24"/>
+          <w:lang w:val="ca-ES"/>
+        </w:rPr>
+        <w:lastRenderedPageBreak/>
+        <w:t xml:space="preserve">dades que es poden observar en la captura, veiem que el port de la web envia </w:t>
+      </w:r>
+      <w:proofErr w:type="spellStart"/>
+      <w:r>
+        <w:rPr>
+          <w:sz w:val="24"/>
+          <w:lang w:val="ca-ES"/>
+        </w:rPr>
+        <w:t>Application</w:t>
+      </w:r>
+      <w:proofErr w:type="spellEnd"/>
+      <w:r>
+        <w:rPr>
+          <w:sz w:val="24"/>
+          <w:lang w:val="ca-ES"/>
+        </w:rPr>
+        <w:t xml:space="preserve"> Data al nostre equip i una vegada aquest les rep envia un ACK indicant que han sigut rebudes adequadament. </w:t>
+      </w:r>
+    </w:p>
+    <w:p>
+      <w:pPr>
+        <w:pStyle w:val="Prrafodelista"/>
+        <w:numPr>
+          <w:ilvl w:val="0"/>
+          <w:numId w:val="12"/>
+        </w:numPr>
+        <w:rPr>
+          <w:sz w:val="24"/>
+          <w:lang w:val="ca-ES"/>
+        </w:rPr>
+      </w:pPr>
+      <w:r>
+        <w:rPr>
+          <w:b/>
+          <w:bCs/>
+          <w:sz w:val="28"/>
+          <w:lang w:val="ca-ES"/>
+        </w:rPr>
+        <w:t>Exercici</w:t>
+      </w:r>
+      <w:r>
+        <w:rPr>
+          <w:b/>
+          <w:bCs/>
+          <w:sz w:val="28"/>
+          <w:lang w:val="ca-ES"/>
+        </w:rPr>
+        <w:t xml:space="preserve"> 4</w:t>
+      </w:r>
+    </w:p>
+    <w:p>
+      <w:pPr>
+        <w:pStyle w:val="Prrafodelista"/>
+        <w:jc w:val="both"/>
+        <w:rPr>
+          <w:sz w:val="24"/>
+          <w:lang w:val="ca-ES"/>
+        </w:rPr>
+      </w:pPr>
+    </w:p>
+    <w:p>
+      <w:pPr>
+        <w:ind w:left="360"/>
+        <w:rPr>
+          <w:sz w:val="24"/>
+          <w:lang w:val="ca-ES"/>
+        </w:rPr>
+      </w:pPr>
+      <w:r>
+        <w:rPr>
+          <w:sz w:val="24"/>
+          <w:lang w:val="ca-ES"/>
+        </w:rPr>
+        <w:t xml:space="preserve">Les dues xarxes funcionen per separat </w:t>
+      </w:r>
+      <w:r>
+        <w:rPr>
+          <w:sz w:val="24"/>
+          <w:lang w:val="ca-ES"/>
+        </w:rPr>
+        <w:t>però</w:t>
+      </w:r>
+      <w:bookmarkStart w:id="0" w:name="_GoBack"/>
+      <w:bookmarkEnd w:id="0"/>
+      <w:r>
+        <w:rPr>
+          <w:sz w:val="24"/>
+          <w:lang w:val="ca-ES"/>
+        </w:rPr>
+        <w:t xml:space="preserve"> no hem pogut fer la connexió </w:t>
+      </w:r>
+      <w:r>
+        <w:rPr>
+          <w:sz w:val="24"/>
+          <w:lang w:val="ca-ES"/>
+        </w:rPr>
+        <w:t xml:space="preserve">via </w:t>
+      </w:r>
+      <w:proofErr w:type="spellStart"/>
+      <w:r>
+        <w:rPr>
+          <w:sz w:val="24"/>
+          <w:lang w:val="ca-ES"/>
+        </w:rPr>
+        <w:t>cloud</w:t>
+      </w:r>
+      <w:proofErr w:type="spellEnd"/>
+      <w:r>
+        <w:rPr>
+          <w:sz w:val="24"/>
+          <w:lang w:val="ca-ES"/>
+        </w:rPr>
+        <w:t xml:space="preserve"> entre ambdues xarxes.</w:t>
+      </w:r>
+    </w:p>
+    <w:p>
+      <w:pPr>
+        <w:ind w:left="360"/>
+        <w:rPr>
+          <w:sz w:val="24"/>
+          <w:lang w:val="ca-ES"/>
+        </w:rPr>
+      </w:pPr>
+      <w:r>
+        <w:rPr>
+          <w:sz w:val="24"/>
+          <w:lang w:val="ca-ES"/>
+        </w:rPr>
+        <w:t xml:space="preserve">La xarxa del </w:t>
+      </w:r>
+      <w:proofErr w:type="spellStart"/>
+      <w:r>
+        <w:rPr>
+          <w:sz w:val="24"/>
+          <w:lang w:val="ca-ES"/>
+        </w:rPr>
+        <w:t>router</w:t>
+      </w:r>
+      <w:proofErr w:type="spellEnd"/>
+      <w:r>
+        <w:rPr>
+          <w:sz w:val="24"/>
+          <w:lang w:val="ca-ES"/>
+        </w:rPr>
+        <w:t xml:space="preserve"> 1 utilitza </w:t>
+      </w:r>
+      <w:proofErr w:type="spellStart"/>
+      <w:r>
+        <w:rPr>
+          <w:sz w:val="24"/>
+          <w:lang w:val="ca-ES"/>
+        </w:rPr>
+        <w:t>subnetting</w:t>
+      </w:r>
+      <w:proofErr w:type="spellEnd"/>
+      <w:r>
+        <w:rPr>
+          <w:sz w:val="24"/>
+          <w:lang w:val="ca-ES"/>
+        </w:rPr>
+        <w:t xml:space="preserve"> variable amb </w:t>
+      </w:r>
+      <w:proofErr w:type="spellStart"/>
+      <w:r>
+        <w:rPr>
+          <w:sz w:val="24"/>
+          <w:lang w:val="ca-ES"/>
+        </w:rPr>
+        <w:t>IPs</w:t>
+      </w:r>
+      <w:proofErr w:type="spellEnd"/>
+      <w:r>
+        <w:rPr>
+          <w:sz w:val="24"/>
+          <w:lang w:val="ca-ES"/>
+        </w:rPr>
+        <w:t xml:space="preserve"> estàtiques, la xarxa del </w:t>
+      </w:r>
+      <w:proofErr w:type="spellStart"/>
+      <w:r>
+        <w:rPr>
+          <w:sz w:val="24"/>
+          <w:lang w:val="ca-ES"/>
+        </w:rPr>
+        <w:t>router</w:t>
+      </w:r>
+      <w:proofErr w:type="spellEnd"/>
+      <w:r>
+        <w:rPr>
+          <w:sz w:val="24"/>
+          <w:lang w:val="ca-ES"/>
+        </w:rPr>
+        <w:t xml:space="preserve"> 2 té un ser</w:t>
+      </w:r>
+      <w:r>
+        <w:rPr>
+          <w:sz w:val="24"/>
+          <w:lang w:val="ca-ES"/>
+        </w:rPr>
+        <w:t>vidor DHCP per assignar les IP.</w:t>
+      </w:r>
+    </w:p>
+    <w:p>
+      <w:pPr>
+        <w:ind w:left="360"/>
+        <w:rPr>
+          <w:sz w:val="24"/>
+          <w:lang w:val="ca-ES"/>
+        </w:rPr>
+      </w:pPr>
+      <w:r>
+        <w:rPr>
+          <w:sz w:val="24"/>
+          <w:lang w:val="ca-ES"/>
+        </w:rPr>
+        <w:t xml:space="preserve">La primera xarxa es </w:t>
+      </w:r>
+      <w:r>
+        <w:rPr>
+          <w:sz w:val="24"/>
+          <w:lang w:val="ca-ES"/>
+        </w:rPr>
+        <w:t>compon</w:t>
+      </w:r>
+      <w:r>
+        <w:rPr>
+          <w:sz w:val="24"/>
+          <w:lang w:val="ca-ES"/>
+        </w:rPr>
+        <w:t xml:space="preserve"> del </w:t>
+      </w:r>
+      <w:proofErr w:type="spellStart"/>
+      <w:r>
+        <w:rPr>
+          <w:sz w:val="24"/>
+          <w:lang w:val="ca-ES"/>
+        </w:rPr>
+        <w:t>router</w:t>
+      </w:r>
+      <w:proofErr w:type="spellEnd"/>
+      <w:r>
+        <w:rPr>
+          <w:sz w:val="24"/>
+          <w:lang w:val="ca-ES"/>
+        </w:rPr>
+        <w:t xml:space="preserve">, un </w:t>
+      </w:r>
+      <w:proofErr w:type="spellStart"/>
+      <w:r>
+        <w:rPr>
+          <w:sz w:val="24"/>
+          <w:lang w:val="ca-ES"/>
+        </w:rPr>
+        <w:t>switch</w:t>
+      </w:r>
+      <w:proofErr w:type="spellEnd"/>
+      <w:r>
+        <w:rPr>
+          <w:sz w:val="24"/>
+          <w:lang w:val="ca-ES"/>
+        </w:rPr>
+        <w:t xml:space="preserve"> y 3 ordinadors, el funcionament es com el de la</w:t>
+      </w:r>
+      <w:r>
+        <w:rPr>
+          <w:sz w:val="24"/>
+          <w:lang w:val="ca-ES"/>
+        </w:rPr>
+        <w:t xml:space="preserve"> xarxa de la pràctica anterior.</w:t>
+      </w:r>
+    </w:p>
+    <w:p>
+      <w:pPr>
+        <w:ind w:left="360"/>
+        <w:rPr>
+          <w:sz w:val="24"/>
+          <w:lang w:val="ca-ES"/>
+        </w:rPr>
+      </w:pPr>
+      <w:r>
+        <w:rPr>
+          <w:sz w:val="24"/>
+          <w:lang w:val="ca-ES"/>
+        </w:rPr>
+        <w:t xml:space="preserve">La segona xarxa està composada del </w:t>
+      </w:r>
+      <w:proofErr w:type="spellStart"/>
+      <w:r>
+        <w:rPr>
+          <w:sz w:val="24"/>
+          <w:lang w:val="ca-ES"/>
+        </w:rPr>
+        <w:t>router</w:t>
+      </w:r>
+      <w:proofErr w:type="spellEnd"/>
+      <w:r>
+        <w:rPr>
+          <w:sz w:val="24"/>
+          <w:lang w:val="ca-ES"/>
+        </w:rPr>
+        <w:t xml:space="preserve">, un </w:t>
+      </w:r>
+      <w:proofErr w:type="spellStart"/>
+      <w:r>
+        <w:rPr>
+          <w:sz w:val="24"/>
+          <w:lang w:val="ca-ES"/>
+        </w:rPr>
+        <w:t>switch</w:t>
+      </w:r>
+      <w:proofErr w:type="spellEnd"/>
+      <w:r>
+        <w:rPr>
+          <w:sz w:val="24"/>
+          <w:lang w:val="ca-ES"/>
+        </w:rPr>
+        <w:t xml:space="preserve">, un servidor y 3 ordinadors. </w:t>
+      </w:r>
+      <w:r>
+        <w:rPr>
+          <w:sz w:val="24"/>
+          <w:lang w:val="ca-ES"/>
+        </w:rPr>
+        <w:t>Està</w:t>
+      </w:r>
+      <w:r>
+        <w:rPr>
+          <w:sz w:val="24"/>
+          <w:lang w:val="ca-ES"/>
+        </w:rPr>
+        <w:t xml:space="preserve"> configurat perquè el servidor, que es DHCP faci l'assignació de les </w:t>
+      </w:r>
+      <w:r>
+        <w:rPr>
+          <w:sz w:val="24"/>
+          <w:lang w:val="ca-ES"/>
+        </w:rPr>
+        <w:t>adreces</w:t>
+      </w:r>
+      <w:r>
+        <w:rPr>
+          <w:sz w:val="24"/>
+          <w:lang w:val="ca-ES"/>
+        </w:rPr>
+        <w:t>.</w:t>
+      </w:r>
+    </w:p>
+    <w:p>
+      <w:pPr>
+        <w:tabs>
+          <w:tab w:val="left" w:pos="2117"/>
+        </w:tabs>
+        <w:rPr>
+          <w:sz w:val="24"/>
+          <w:lang w:val="ca-ES"/>
+        </w:rPr>
+      </w:pPr>
+      <w:r>
+        <w:rPr>
+          <w:sz w:val="24"/>
+          <w:lang w:val="ca-ES"/>
+        </w:rPr>
+        <w:tab/>
+      </w:r>
+    </w:p>
+    <w:p>
+      <w:pPr>
+        <w:spacing w:after="0" w:line="240" w:lineRule="auto"/>
+        <w:rPr>
+          <w:sz w:val="24"/>
+          <w:lang w:val="ca-ES"/>
+        </w:rPr>
+      </w:pPr>
+      <w:r>
+        <w:rPr>
+          <w:sz w:val="24"/>
+          <w:lang w:val="ca-ES"/>
+        </w:rPr>
+        <w:br w:type="page"/>
+      </w:r>
+    </w:p>
+    <w:p>
+      <w:pPr>
+        <w:tabs>
+          <w:tab w:val="left" w:pos="2117"/>
+        </w:tabs>
+        <w:rPr>
+          <w:sz w:val="24"/>
+          <w:lang w:val="ca-ES"/>
+        </w:rPr>
+      </w:pPr>
+    </w:p>
+    <w:p>
+      <w:pPr>
+        <w:pStyle w:val="Prrafodelista"/>
+        <w:numPr>
+          <w:ilvl w:val="0"/>
+          <w:numId w:val="11"/>
+        </w:numPr>
+        <w:tabs>
+          <w:tab w:val="left" w:pos="2117"/>
+        </w:tabs>
+        <w:rPr>
+          <w:b/>
+          <w:bCs/>
+          <w:sz w:val="28"/>
+          <w:lang w:val="ca-ES"/>
+        </w:rPr>
+      </w:pPr>
+      <w:r>
+        <w:rPr>
+          <w:b/>
+          <w:bCs/>
+          <w:sz w:val="28"/>
+          <w:lang w:val="ca-ES"/>
+        </w:rPr>
+        <w:t>Conclusions i observacions:</w:t>
+      </w:r>
+    </w:p>
+    <w:p>
+      <w:pPr>
+        <w:pStyle w:val="Prrafodelista"/>
+        <w:tabs>
+          <w:tab w:val="left" w:pos="2117"/>
+        </w:tabs>
+        <w:rPr>
+          <w:sz w:val="24"/>
+          <w:lang w:val="ca-ES"/>
+        </w:rPr>
+      </w:pPr>
+    </w:p>
+    <w:p>
+      <w:pPr>
+        <w:pStyle w:val="Prrafodelista"/>
+        <w:tabs>
+          <w:tab w:val="left" w:pos="2117"/>
+        </w:tabs>
+        <w:rPr>
+          <w:sz w:val="24"/>
+          <w:lang w:val="ca-ES"/>
+        </w:rPr>
+      </w:pPr>
+      <w:r>
+        <w:rPr>
+          <w:sz w:val="24"/>
+          <w:lang w:val="ca-ES"/>
+        </w:rPr>
+        <w:t xml:space="preserve">En conclusió, hem observat com s’envien les dades entre diferents xarxes i, tanmateix, com funciona els protocols TCP, DPU, DNS i ICMP. Cal dir que hem tingut problemes a l’hora de realitzar uns quants d’aquests exercicis. Per exemple, a l’hora de realitzar l’exercici 2, depenent com no sortia al </w:t>
+      </w:r>
+      <w:proofErr w:type="spellStart"/>
+      <w:r>
+        <w:rPr>
+          <w:sz w:val="24"/>
+          <w:lang w:val="ca-ES"/>
+        </w:rPr>
+        <w:t>sniffer</w:t>
+      </w:r>
+      <w:proofErr w:type="spellEnd"/>
+      <w:r>
+        <w:rPr>
+          <w:sz w:val="24"/>
+          <w:lang w:val="ca-ES"/>
+        </w:rPr>
+        <w:t xml:space="preserve"> el protocol DNS que ens tenia que indicar a quina IP ens havíem de connectar posteriorment a l’execució de la comanda de Telnet.  </w:t>
+      </w:r>
+    </w:p>
     <w:sectPr>
-      <w:headerReference w:type="default" r:id="rId11"/>
-      <w:footerReference w:type="default" r:id="rId12"/>
+      <w:headerReference w:type="default" r:id="rId18"/>
+      <w:footerReference w:type="default" r:id="rId19"/>
       <w:pgSz w:w="11906" w:h="16838"/>
       <w:pgMar w:top="1417" w:right="1701" w:bottom="1417" w:left="1701" w:header="0" w:footer="0" w:gutter="0"/>
       <w:pgNumType w:start="1"/>
@@ -2685,7 +3635,7 @@
 </file>
 
 <file path=word/endnotes.xml><?xml version="1.0" encoding="utf-8"?>
-<w:endnotes xmlns:wpc="http://schemas.microsoft.com/office/word/2010/wordprocessingCanvas" xmlns:cx="http://schemas.microsoft.com/office/drawing/2014/chartex" xmlns:cx1="http://schemas.microsoft.com/office/drawing/2015/9/8/chartex" xmlns:mc="http://schemas.openxmlformats.org/markup-compatibility/2006" xmlns:o="urn:schemas-microsoft-com:office:office" xmlns:r="http://schemas.openxmlformats.org/officeDocument/2006/relationships" xmlns:m="http://schemas.openxmlformats.org/officeDocument/2006/math" xmlns:v="urn:schemas-microsoft-com:vml" xmlns:wp14="http://schemas.microsoft.com/office/word/2010/wordprocessingDrawing" xmlns:wp="http://schemas.openxmlformats.org/drawingml/2006/wordprocessingDrawing" xmlns:w10="urn:schemas-microsoft-com:office:word" xmlns:w="http://schemas.openxmlformats.org/wordprocessingml/2006/main" xmlns:w14="http://schemas.microsoft.com/office/word/2010/wordml" xmlns:w15="http://schemas.microsoft.com/office/word/2012/wordml" xmlns:w16se="http://schemas.microsoft.com/office/word/2015/wordml/symex" xmlns:wpg="http://schemas.microsoft.com/office/word/2010/wordprocessingGroup" xmlns:wpi="http://schemas.microsoft.com/office/word/2010/wordprocessingInk" xmlns:wne="http://schemas.microsoft.com/office/word/2006/wordml" xmlns:wps="http://schemas.microsoft.com/office/word/2010/wordprocessingShape" mc:Ignorable="w14 w15 w16se wp14">
+<w:endnotes xmlns:wpc="http://schemas.microsoft.com/office/word/2010/wordprocessingCanvas" xmlns:cx="http://schemas.microsoft.com/office/drawing/2014/chartex" xmlns:cx1="http://schemas.microsoft.com/office/drawing/2015/9/8/chartex" xmlns:cx2="http://schemas.microsoft.com/office/drawing/2015/10/21/chartex" xmlns:cx3="http://schemas.microsoft.com/office/drawing/2016/5/9/chartex" xmlns:cx4="http://schemas.microsoft.com/office/drawing/2016/5/10/chartex" xmlns:cx5="http://schemas.microsoft.com/office/drawing/2016/5/11/chartex" xmlns:cx6="http://schemas.microsoft.com/office/drawing/2016/5/12/chartex" xmlns:cx7="http://schemas.microsoft.com/office/drawing/2016/5/13/chartex" xmlns:cx8="http://schemas.microsoft.com/office/drawing/2016/5/14/chartex" xmlns:mc="http://schemas.openxmlformats.org/markup-compatibility/2006" xmlns:aink="http://schemas.microsoft.com/office/drawing/2016/ink" xmlns:am3d="http://schemas.microsoft.com/office/drawing/2017/model3d" xmlns:o="urn:schemas-microsoft-com:office:office" xmlns:r="http://schemas.openxmlformats.org/officeDocument/2006/relationships" xmlns:m="http://schemas.openxmlformats.org/officeDocument/2006/math" xmlns:v="urn:schemas-microsoft-com:vml" xmlns:wp14="http://schemas.microsoft.com/office/word/2010/wordprocessingDrawing" xmlns:wp="http://schemas.openxmlformats.org/drawingml/2006/wordprocessingDrawing" xmlns:w10="urn:schemas-microsoft-com:office:word" xmlns:w="http://schemas.openxmlformats.org/wordprocessingml/2006/main" xmlns:w14="http://schemas.microsoft.com/office/word/2010/wordml" xmlns:w15="http://schemas.microsoft.com/office/word/2012/wordml" xmlns:w16cid="http://schemas.microsoft.com/office/word/2016/wordml/cid" xmlns:w16se="http://schemas.microsoft.com/office/word/2015/wordml/symex" xmlns:wpg="http://schemas.microsoft.com/office/word/2010/wordprocessingGroup" xmlns:wpi="http://schemas.microsoft.com/office/word/2010/wordprocessingInk" xmlns:wne="http://schemas.microsoft.com/office/word/2006/wordml" xmlns:wps="http://schemas.microsoft.com/office/word/2010/wordprocessingShape" mc:Ignorable="w14 w15 w16se w16cid wp14">
   <w:endnote w:type="separator" w:id="-1">
     <w:p>
       <w:pPr>
@@ -2710,7 +3660,7 @@
 </file>
 
 <file path=word/footer1.xml><?xml version="1.0" encoding="utf-8"?>
-<w:ftr xmlns:wpc="http://schemas.microsoft.com/office/word/2010/wordprocessingCanvas" xmlns:cx="http://schemas.microsoft.com/office/drawing/2014/chartex" xmlns:cx1="http://schemas.microsoft.com/office/drawing/2015/9/8/chartex" xmlns:mc="http://schemas.openxmlformats.org/markup-compatibility/2006" xmlns:o="urn:schemas-microsoft-com:office:office" xmlns:r="http://schemas.openxmlformats.org/officeDocument/2006/relationships" xmlns:m="http://schemas.openxmlformats.org/officeDocument/2006/math" xmlns:v="urn:schemas-microsoft-com:vml" xmlns:wp14="http://schemas.microsoft.com/office/word/2010/wordprocessingDrawing" xmlns:wp="http://schemas.openxmlformats.org/drawingml/2006/wordprocessingDrawing" xmlns:w10="urn:schemas-microsoft-com:office:word" xmlns:w="http://schemas.openxmlformats.org/wordprocessingml/2006/main" xmlns:w14="http://schemas.microsoft.com/office/word/2010/wordml" xmlns:w15="http://schemas.microsoft.com/office/word/2012/wordml" xmlns:w16se="http://schemas.microsoft.com/office/word/2015/wordml/symex" xmlns:wpg="http://schemas.microsoft.com/office/word/2010/wordprocessingGroup" xmlns:wpi="http://schemas.microsoft.com/office/word/2010/wordprocessingInk" xmlns:wne="http://schemas.microsoft.com/office/word/2006/wordml" xmlns:wps="http://schemas.microsoft.com/office/word/2010/wordprocessingShape" mc:Ignorable="w14 w15 w16se wp14">
+<w:ftr xmlns:wpc="http://schemas.microsoft.com/office/word/2010/wordprocessingCanvas" xmlns:cx="http://schemas.microsoft.com/office/drawing/2014/chartex" xmlns:cx1="http://schemas.microsoft.com/office/drawing/2015/9/8/chartex" xmlns:cx2="http://schemas.microsoft.com/office/drawing/2015/10/21/chartex" xmlns:cx3="http://schemas.microsoft.com/office/drawing/2016/5/9/chartex" xmlns:cx4="http://schemas.microsoft.com/office/drawing/2016/5/10/chartex" xmlns:cx5="http://schemas.microsoft.com/office/drawing/2016/5/11/chartex" xmlns:cx6="http://schemas.microsoft.com/office/drawing/2016/5/12/chartex" xmlns:cx7="http://schemas.microsoft.com/office/drawing/2016/5/13/chartex" xmlns:cx8="http://schemas.microsoft.com/office/drawing/2016/5/14/chartex" xmlns:mc="http://schemas.openxmlformats.org/markup-compatibility/2006" xmlns:aink="http://schemas.microsoft.com/office/drawing/2016/ink" xmlns:am3d="http://schemas.microsoft.com/office/drawing/2017/model3d" xmlns:o="urn:schemas-microsoft-com:office:office" xmlns:r="http://schemas.openxmlformats.org/officeDocument/2006/relationships" xmlns:m="http://schemas.openxmlformats.org/officeDocument/2006/math" xmlns:v="urn:schemas-microsoft-com:vml" xmlns:wp14="http://schemas.microsoft.com/office/word/2010/wordprocessingDrawing" xmlns:wp="http://schemas.openxmlformats.org/drawingml/2006/wordprocessingDrawing" xmlns:w10="urn:schemas-microsoft-com:office:word" xmlns:w="http://schemas.openxmlformats.org/wordprocessingml/2006/main" xmlns:w14="http://schemas.microsoft.com/office/word/2010/wordml" xmlns:w15="http://schemas.microsoft.com/office/word/2012/wordml" xmlns:w16cid="http://schemas.microsoft.com/office/word/2016/wordml/cid" xmlns:w16se="http://schemas.microsoft.com/office/word/2015/wordml/symex" xmlns:wpg="http://schemas.microsoft.com/office/word/2010/wordprocessingGroup" xmlns:wpi="http://schemas.microsoft.com/office/word/2010/wordprocessingInk" xmlns:wne="http://schemas.microsoft.com/office/word/2006/wordml" xmlns:wps="http://schemas.microsoft.com/office/word/2010/wordprocessingShape" mc:Ignorable="w14 w15 w16se w16cid wp14">
   <w:sdt>
     <w:sdtPr>
       <w:id w:val="262905327"/>
@@ -2723,7 +3673,7 @@
     <w:sdtContent>
       <w:p>
         <w:pPr>
-          <w:pStyle w:val="Peu"/>
+          <w:pStyle w:val="Piedepgina"/>
           <w:jc w:val="center"/>
         </w:pPr>
         <w:r>
@@ -2749,14 +3699,14 @@
   </w:sdt>
   <w:p>
     <w:pPr>
-      <w:pStyle w:val="Peu"/>
+      <w:pStyle w:val="Piedepgina"/>
     </w:pPr>
   </w:p>
 </w:ftr>
 </file>
 
 <file path=word/footnotes.xml><?xml version="1.0" encoding="utf-8"?>
-<w:footnotes xmlns:wpc="http://schemas.microsoft.com/office/word/2010/wordprocessingCanvas" xmlns:cx="http://schemas.microsoft.com/office/drawing/2014/chartex" xmlns:cx1="http://schemas.microsoft.com/office/drawing/2015/9/8/chartex" xmlns:mc="http://schemas.openxmlformats.org/markup-compatibility/2006" xmlns:o="urn:schemas-microsoft-com:office:office" xmlns:r="http://schemas.openxmlformats.org/officeDocument/2006/relationships" xmlns:m="http://schemas.openxmlformats.org/officeDocument/2006/math" xmlns:v="urn:schemas-microsoft-com:vml" xmlns:wp14="http://schemas.microsoft.com/office/word/2010/wordprocessingDrawing" xmlns:wp="http://schemas.openxmlformats.org/drawingml/2006/wordprocessingDrawing" xmlns:w10="urn:schemas-microsoft-com:office:word" xmlns:w="http://schemas.openxmlformats.org/wordprocessingml/2006/main" xmlns:w14="http://schemas.microsoft.com/office/word/2010/wordml" xmlns:w15="http://schemas.microsoft.com/office/word/2012/wordml" xmlns:w16se="http://schemas.microsoft.com/office/word/2015/wordml/symex" xmlns:wpg="http://schemas.microsoft.com/office/word/2010/wordprocessingGroup" xmlns:wpi="http://schemas.microsoft.com/office/word/2010/wordprocessingInk" xmlns:wne="http://schemas.microsoft.com/office/word/2006/wordml" xmlns:wps="http://schemas.microsoft.com/office/word/2010/wordprocessingShape" mc:Ignorable="w14 w15 w16se wp14">
+<w:footnotes xmlns:wpc="http://schemas.microsoft.com/office/word/2010/wordprocessingCanvas" xmlns:cx="http://schemas.microsoft.com/office/drawing/2014/chartex" xmlns:cx1="http://schemas.microsoft.com/office/drawing/2015/9/8/chartex" xmlns:cx2="http://schemas.microsoft.com/office/drawing/2015/10/21/chartex" xmlns:cx3="http://schemas.microsoft.com/office/drawing/2016/5/9/chartex" xmlns:cx4="http://schemas.microsoft.com/office/drawing/2016/5/10/chartex" xmlns:cx5="http://schemas.microsoft.com/office/drawing/2016/5/11/chartex" xmlns:cx6="http://schemas.microsoft.com/office/drawing/2016/5/12/chartex" xmlns:cx7="http://schemas.microsoft.com/office/drawing/2016/5/13/chartex" xmlns:cx8="http://schemas.microsoft.com/office/drawing/2016/5/14/chartex" xmlns:mc="http://schemas.openxmlformats.org/markup-compatibility/2006" xmlns:aink="http://schemas.microsoft.com/office/drawing/2016/ink" xmlns:am3d="http://schemas.microsoft.com/office/drawing/2017/model3d" xmlns:o="urn:schemas-microsoft-com:office:office" xmlns:r="http://schemas.openxmlformats.org/officeDocument/2006/relationships" xmlns:m="http://schemas.openxmlformats.org/officeDocument/2006/math" xmlns:v="urn:schemas-microsoft-com:vml" xmlns:wp14="http://schemas.microsoft.com/office/word/2010/wordprocessingDrawing" xmlns:wp="http://schemas.openxmlformats.org/drawingml/2006/wordprocessingDrawing" xmlns:w10="urn:schemas-microsoft-com:office:word" xmlns:w="http://schemas.openxmlformats.org/wordprocessingml/2006/main" xmlns:w14="http://schemas.microsoft.com/office/word/2010/wordml" xmlns:w15="http://schemas.microsoft.com/office/word/2012/wordml" xmlns:w16cid="http://schemas.microsoft.com/office/word/2016/wordml/cid" xmlns:w16se="http://schemas.microsoft.com/office/word/2015/wordml/symex" xmlns:wpg="http://schemas.microsoft.com/office/word/2010/wordprocessingGroup" xmlns:wpi="http://schemas.microsoft.com/office/word/2010/wordprocessingInk" xmlns:wne="http://schemas.microsoft.com/office/word/2006/wordml" xmlns:wps="http://schemas.microsoft.com/office/word/2010/wordprocessingShape" mc:Ignorable="w14 w15 w16se w16cid wp14">
   <w:footnote w:type="separator" w:id="-1">
     <w:p>
       <w:pPr>
@@ -2781,15 +3731,15 @@
 </file>
 
 <file path=word/header1.xml><?xml version="1.0" encoding="utf-8"?>
-<w:hdr xmlns:wpc="http://schemas.microsoft.com/office/word/2010/wordprocessingCanvas" xmlns:cx="http://schemas.microsoft.com/office/drawing/2014/chartex" xmlns:cx1="http://schemas.microsoft.com/office/drawing/2015/9/8/chartex" xmlns:mc="http://schemas.openxmlformats.org/markup-compatibility/2006" xmlns:o="urn:schemas-microsoft-com:office:office" xmlns:r="http://schemas.openxmlformats.org/officeDocument/2006/relationships" xmlns:m="http://schemas.openxmlformats.org/officeDocument/2006/math" xmlns:v="urn:schemas-microsoft-com:vml" xmlns:wp14="http://schemas.microsoft.com/office/word/2010/wordprocessingDrawing" xmlns:wp="http://schemas.openxmlformats.org/drawingml/2006/wordprocessingDrawing" xmlns:w10="urn:schemas-microsoft-com:office:word" xmlns:w="http://schemas.openxmlformats.org/wordprocessingml/2006/main" xmlns:w14="http://schemas.microsoft.com/office/word/2010/wordml" xmlns:w15="http://schemas.microsoft.com/office/word/2012/wordml" xmlns:w16se="http://schemas.microsoft.com/office/word/2015/wordml/symex" xmlns:wpg="http://schemas.microsoft.com/office/word/2010/wordprocessingGroup" xmlns:wpi="http://schemas.microsoft.com/office/word/2010/wordprocessingInk" xmlns:wne="http://schemas.microsoft.com/office/word/2006/wordml" xmlns:wps="http://schemas.microsoft.com/office/word/2010/wordprocessingShape" mc:Ignorable="w14 w15 w16se wp14">
+<w:hdr xmlns:wpc="http://schemas.microsoft.com/office/word/2010/wordprocessingCanvas" xmlns:cx="http://schemas.microsoft.com/office/drawing/2014/chartex" xmlns:cx1="http://schemas.microsoft.com/office/drawing/2015/9/8/chartex" xmlns:cx2="http://schemas.microsoft.com/office/drawing/2015/10/21/chartex" xmlns:cx3="http://schemas.microsoft.com/office/drawing/2016/5/9/chartex" xmlns:cx4="http://schemas.microsoft.com/office/drawing/2016/5/10/chartex" xmlns:cx5="http://schemas.microsoft.com/office/drawing/2016/5/11/chartex" xmlns:cx6="http://schemas.microsoft.com/office/drawing/2016/5/12/chartex" xmlns:cx7="http://schemas.microsoft.com/office/drawing/2016/5/13/chartex" xmlns:cx8="http://schemas.microsoft.com/office/drawing/2016/5/14/chartex" xmlns:mc="http://schemas.openxmlformats.org/markup-compatibility/2006" xmlns:aink="http://schemas.microsoft.com/office/drawing/2016/ink" xmlns:am3d="http://schemas.microsoft.com/office/drawing/2017/model3d" xmlns:o="urn:schemas-microsoft-com:office:office" xmlns:r="http://schemas.openxmlformats.org/officeDocument/2006/relationships" xmlns:m="http://schemas.openxmlformats.org/officeDocument/2006/math" xmlns:v="urn:schemas-microsoft-com:vml" xmlns:wp14="http://schemas.microsoft.com/office/word/2010/wordprocessingDrawing" xmlns:wp="http://schemas.openxmlformats.org/drawingml/2006/wordprocessingDrawing" xmlns:w10="urn:schemas-microsoft-com:office:word" xmlns:w="http://schemas.openxmlformats.org/wordprocessingml/2006/main" xmlns:w14="http://schemas.microsoft.com/office/word/2010/wordml" xmlns:w15="http://schemas.microsoft.com/office/word/2012/wordml" xmlns:w16cid="http://schemas.microsoft.com/office/word/2016/wordml/cid" xmlns:w16se="http://schemas.microsoft.com/office/word/2015/wordml/symex" xmlns:wpg="http://schemas.microsoft.com/office/word/2010/wordprocessingGroup" xmlns:wpi="http://schemas.microsoft.com/office/word/2010/wordprocessingInk" xmlns:wne="http://schemas.microsoft.com/office/word/2006/wordml" xmlns:wps="http://schemas.microsoft.com/office/word/2010/wordprocessingShape" mc:Ignorable="w14 w15 w16se w16cid wp14">
   <w:p>
     <w:pPr>
-      <w:pStyle w:val="Capalera"/>
+      <w:pStyle w:val="Encabezado"/>
     </w:pPr>
   </w:p>
   <w:p>
     <w:pPr>
-      <w:pStyle w:val="Capalera"/>
+      <w:pStyle w:val="Encabezado"/>
     </w:pPr>
     <w:r>
       <w:t>David Martín Vilar</w:t>
@@ -2797,7 +3747,7 @@
   </w:p>
   <w:p>
     <w:pPr>
-      <w:pStyle w:val="Capalera"/>
+      <w:pStyle w:val="Encabezado"/>
     </w:pPr>
     <w:r>
       <w:t>Franc</w:t>
@@ -2827,14 +3777,14 @@
   </w:p>
   <w:p>
     <w:pPr>
-      <w:pStyle w:val="Capalera"/>
+      <w:pStyle w:val="Encabezado"/>
     </w:pPr>
   </w:p>
 </w:hdr>
 </file>
 
 <file path=word/numbering.xml><?xml version="1.0" encoding="utf-8"?>
-<w:numbering xmlns:wpc="http://schemas.microsoft.com/office/word/2010/wordprocessingCanvas" xmlns:cx="http://schemas.microsoft.com/office/drawing/2014/chartex" xmlns:cx1="http://schemas.microsoft.com/office/drawing/2015/9/8/chartex" xmlns:mc="http://schemas.openxmlformats.org/markup-compatibility/2006" xmlns:o="urn:schemas-microsoft-com:office:office" xmlns:r="http://schemas.openxmlformats.org/officeDocument/2006/relationships" xmlns:m="http://schemas.openxmlformats.org/officeDocument/2006/math" xmlns:v="urn:schemas-microsoft-com:vml" xmlns:wp14="http://schemas.microsoft.com/office/word/2010/wordprocessingDrawing" xmlns:wp="http://schemas.openxmlformats.org/drawingml/2006/wordprocessingDrawing" xmlns:w10="urn:schemas-microsoft-com:office:word" xmlns:w="http://schemas.openxmlformats.org/wordprocessingml/2006/main" xmlns:w14="http://schemas.microsoft.com/office/word/2010/wordml" xmlns:w15="http://schemas.microsoft.com/office/word/2012/wordml" xmlns:w16se="http://schemas.microsoft.com/office/word/2015/wordml/symex" xmlns:wpg="http://schemas.microsoft.com/office/word/2010/wordprocessingGroup" xmlns:wpi="http://schemas.microsoft.com/office/word/2010/wordprocessingInk" xmlns:wne="http://schemas.microsoft.com/office/word/2006/wordml" xmlns:wps="http://schemas.microsoft.com/office/word/2010/wordprocessingShape" mc:Ignorable="w14 w15 w16se wp14">
+<w:numbering xmlns:wpc="http://schemas.microsoft.com/office/word/2010/wordprocessingCanvas" xmlns:cx="http://schemas.microsoft.com/office/drawing/2014/chartex" xmlns:cx1="http://schemas.microsoft.com/office/drawing/2015/9/8/chartex" xmlns:cx2="http://schemas.microsoft.com/office/drawing/2015/10/21/chartex" xmlns:cx3="http://schemas.microsoft.com/office/drawing/2016/5/9/chartex" xmlns:cx4="http://schemas.microsoft.com/office/drawing/2016/5/10/chartex" xmlns:cx5="http://schemas.microsoft.com/office/drawing/2016/5/11/chartex" xmlns:cx6="http://schemas.microsoft.com/office/drawing/2016/5/12/chartex" xmlns:cx7="http://schemas.microsoft.com/office/drawing/2016/5/13/chartex" xmlns:cx8="http://schemas.microsoft.com/office/drawing/2016/5/14/chartex" xmlns:mc="http://schemas.openxmlformats.org/markup-compatibility/2006" xmlns:aink="http://schemas.microsoft.com/office/drawing/2016/ink" xmlns:am3d="http://schemas.microsoft.com/office/drawing/2017/model3d" xmlns:o="urn:schemas-microsoft-com:office:office" xmlns:r="http://schemas.openxmlformats.org/officeDocument/2006/relationships" xmlns:m="http://schemas.openxmlformats.org/officeDocument/2006/math" xmlns:v="urn:schemas-microsoft-com:vml" xmlns:wp14="http://schemas.microsoft.com/office/word/2010/wordprocessingDrawing" xmlns:wp="http://schemas.openxmlformats.org/drawingml/2006/wordprocessingDrawing" xmlns:w10="urn:schemas-microsoft-com:office:word" xmlns:w="http://schemas.openxmlformats.org/wordprocessingml/2006/main" xmlns:w14="http://schemas.microsoft.com/office/word/2010/wordml" xmlns:w15="http://schemas.microsoft.com/office/word/2012/wordml" xmlns:w16cid="http://schemas.microsoft.com/office/word/2016/wordml/cid" xmlns:w16se="http://schemas.microsoft.com/office/word/2015/wordml/symex" xmlns:wpg="http://schemas.microsoft.com/office/word/2010/wordprocessingGroup" xmlns:wpi="http://schemas.microsoft.com/office/word/2010/wordprocessingInk" xmlns:wne="http://schemas.microsoft.com/office/word/2006/wordml" xmlns:wps="http://schemas.microsoft.com/office/word/2010/wordprocessingShape" mc:Ignorable="w14 w15 w16se w16cid wp14">
   <w:abstractNum w:abstractNumId="0" w15:restartNumberingAfterBreak="0">
     <w:nsid w:val="06BF04B6"/>
     <w:multiLevelType w:val="multilevel"/>
@@ -3175,6 +4125,119 @@
     </w:lvl>
   </w:abstractNum>
   <w:abstractNum w:abstractNumId="3" w15:restartNumberingAfterBreak="0">
+    <w:nsid w:val="1EE870F3"/>
+    <w:multiLevelType w:val="hybridMultilevel"/>
+    <w:tmpl w:val="F3B4EEA2"/>
+    <w:lvl w:ilvl="0" w:tplc="0C0A0001">
+      <w:start w:val="1"/>
+      <w:numFmt w:val="bullet"/>
+      <w:lvlText w:val=""/>
+      <w:lvlJc w:val="left"/>
+      <w:pPr>
+        <w:ind w:left="720" w:hanging="360"/>
+      </w:pPr>
+      <w:rPr>
+        <w:rFonts w:ascii="Symbol" w:hAnsi="Symbol" w:hint="default"/>
+      </w:rPr>
+    </w:lvl>
+    <w:lvl w:ilvl="1" w:tplc="0C0A0003" w:tentative="1">
+      <w:start w:val="1"/>
+      <w:numFmt w:val="bullet"/>
+      <w:lvlText w:val="o"/>
+      <w:lvlJc w:val="left"/>
+      <w:pPr>
+        <w:ind w:left="1440" w:hanging="360"/>
+      </w:pPr>
+      <w:rPr>
+        <w:rFonts w:ascii="Courier New" w:hAnsi="Courier New" w:cs="Courier New" w:hint="default"/>
+      </w:rPr>
+    </w:lvl>
+    <w:lvl w:ilvl="2" w:tplc="0C0A0005" w:tentative="1">
+      <w:start w:val="1"/>
+      <w:numFmt w:val="bullet"/>
+      <w:lvlText w:val=""/>
+      <w:lvlJc w:val="left"/>
+      <w:pPr>
+        <w:ind w:left="2160" w:hanging="360"/>
+      </w:pPr>
+      <w:rPr>
+        <w:rFonts w:ascii="Wingdings" w:hAnsi="Wingdings" w:hint="default"/>
+      </w:rPr>
+    </w:lvl>
+    <w:lvl w:ilvl="3" w:tplc="0C0A0001" w:tentative="1">
+      <w:start w:val="1"/>
+      <w:numFmt w:val="bullet"/>
+      <w:lvlText w:val=""/>
+      <w:lvlJc w:val="left"/>
+      <w:pPr>
+        <w:ind w:left="2880" w:hanging="360"/>
+      </w:pPr>
+      <w:rPr>
+        <w:rFonts w:ascii="Symbol" w:hAnsi="Symbol" w:hint="default"/>
+      </w:rPr>
+    </w:lvl>
+    <w:lvl w:ilvl="4" w:tplc="0C0A0003" w:tentative="1">
+      <w:start w:val="1"/>
+      <w:numFmt w:val="bullet"/>
+      <w:lvlText w:val="o"/>
+      <w:lvlJc w:val="left"/>
+      <w:pPr>
+        <w:ind w:left="3600" w:hanging="360"/>
+      </w:pPr>
+      <w:rPr>
+        <w:rFonts w:ascii="Courier New" w:hAnsi="Courier New" w:cs="Courier New" w:hint="default"/>
+      </w:rPr>
+    </w:lvl>
+    <w:lvl w:ilvl="5" w:tplc="0C0A0005" w:tentative="1">
+      <w:start w:val="1"/>
+      <w:numFmt w:val="bullet"/>
+      <w:lvlText w:val=""/>
+      <w:lvlJc w:val="left"/>
+      <w:pPr>
+        <w:ind w:left="4320" w:hanging="360"/>
+      </w:pPr>
+      <w:rPr>
+        <w:rFonts w:ascii="Wingdings" w:hAnsi="Wingdings" w:hint="default"/>
+      </w:rPr>
+    </w:lvl>
+    <w:lvl w:ilvl="6" w:tplc="0C0A0001" w:tentative="1">
+      <w:start w:val="1"/>
+      <w:numFmt w:val="bullet"/>
+      <w:lvlText w:val=""/>
+      <w:lvlJc w:val="left"/>
+      <w:pPr>
+        <w:ind w:left="5040" w:hanging="360"/>
+      </w:pPr>
+      <w:rPr>
+        <w:rFonts w:ascii="Symbol" w:hAnsi="Symbol" w:hint="default"/>
+      </w:rPr>
+    </w:lvl>
+    <w:lvl w:ilvl="7" w:tplc="0C0A0003" w:tentative="1">
+      <w:start w:val="1"/>
+      <w:numFmt w:val="bullet"/>
+      <w:lvlText w:val="o"/>
+      <w:lvlJc w:val="left"/>
+      <w:pPr>
+        <w:ind w:left="5760" w:hanging="360"/>
+      </w:pPr>
+      <w:rPr>
+        <w:rFonts w:ascii="Courier New" w:hAnsi="Courier New" w:cs="Courier New" w:hint="default"/>
+      </w:rPr>
+    </w:lvl>
+    <w:lvl w:ilvl="8" w:tplc="0C0A0005" w:tentative="1">
+      <w:start w:val="1"/>
+      <w:numFmt w:val="bullet"/>
+      <w:lvlText w:val=""/>
+      <w:lvlJc w:val="left"/>
+      <w:pPr>
+        <w:ind w:left="6480" w:hanging="360"/>
+      </w:pPr>
+      <w:rPr>
+        <w:rFonts w:ascii="Wingdings" w:hAnsi="Wingdings" w:hint="default"/>
+      </w:rPr>
+    </w:lvl>
+  </w:abstractNum>
+  <w:abstractNum w:abstractNumId="4" w15:restartNumberingAfterBreak="0">
     <w:nsid w:val="2ACE6B55"/>
     <w:multiLevelType w:val="multilevel"/>
     <w:tmpl w:val="AFFCD476"/>
@@ -3287,7 +4350,7 @@
       </w:rPr>
     </w:lvl>
   </w:abstractNum>
-  <w:abstractNum w:abstractNumId="4" w15:restartNumberingAfterBreak="0">
+  <w:abstractNum w:abstractNumId="5" w15:restartNumberingAfterBreak="0">
     <w:nsid w:val="2FDC4FE1"/>
     <w:multiLevelType w:val="multilevel"/>
     <w:tmpl w:val="43163046"/>
@@ -3382,7 +4445,120 @@
       </w:pPr>
     </w:lvl>
   </w:abstractNum>
-  <w:abstractNum w:abstractNumId="5" w15:restartNumberingAfterBreak="0">
+  <w:abstractNum w:abstractNumId="6" w15:restartNumberingAfterBreak="0">
+    <w:nsid w:val="3941388B"/>
+    <w:multiLevelType w:val="hybridMultilevel"/>
+    <w:tmpl w:val="F2D457B4"/>
+    <w:lvl w:ilvl="0" w:tplc="0C0A0001">
+      <w:start w:val="1"/>
+      <w:numFmt w:val="bullet"/>
+      <w:lvlText w:val=""/>
+      <w:lvlJc w:val="left"/>
+      <w:pPr>
+        <w:ind w:left="720" w:hanging="360"/>
+      </w:pPr>
+      <w:rPr>
+        <w:rFonts w:ascii="Symbol" w:hAnsi="Symbol" w:hint="default"/>
+      </w:rPr>
+    </w:lvl>
+    <w:lvl w:ilvl="1" w:tplc="0C0A0003" w:tentative="1">
+      <w:start w:val="1"/>
+      <w:numFmt w:val="bullet"/>
+      <w:lvlText w:val="o"/>
+      <w:lvlJc w:val="left"/>
+      <w:pPr>
+        <w:ind w:left="1440" w:hanging="360"/>
+      </w:pPr>
+      <w:rPr>
+        <w:rFonts w:ascii="Courier New" w:hAnsi="Courier New" w:cs="Courier New" w:hint="default"/>
+      </w:rPr>
+    </w:lvl>
+    <w:lvl w:ilvl="2" w:tplc="0C0A0005" w:tentative="1">
+      <w:start w:val="1"/>
+      <w:numFmt w:val="bullet"/>
+      <w:lvlText w:val=""/>
+      <w:lvlJc w:val="left"/>
+      <w:pPr>
+        <w:ind w:left="2160" w:hanging="360"/>
+      </w:pPr>
+      <w:rPr>
+        <w:rFonts w:ascii="Wingdings" w:hAnsi="Wingdings" w:hint="default"/>
+      </w:rPr>
+    </w:lvl>
+    <w:lvl w:ilvl="3" w:tplc="0C0A0001" w:tentative="1">
+      <w:start w:val="1"/>
+      <w:numFmt w:val="bullet"/>
+      <w:lvlText w:val=""/>
+      <w:lvlJc w:val="left"/>
+      <w:pPr>
+        <w:ind w:left="2880" w:hanging="360"/>
+      </w:pPr>
+      <w:rPr>
+        <w:rFonts w:ascii="Symbol" w:hAnsi="Symbol" w:hint="default"/>
+      </w:rPr>
+    </w:lvl>
+    <w:lvl w:ilvl="4" w:tplc="0C0A0003" w:tentative="1">
+      <w:start w:val="1"/>
+      <w:numFmt w:val="bullet"/>
+      <w:lvlText w:val="o"/>
+      <w:lvlJc w:val="left"/>
+      <w:pPr>
+        <w:ind w:left="3600" w:hanging="360"/>
+      </w:pPr>
+      <w:rPr>
+        <w:rFonts w:ascii="Courier New" w:hAnsi="Courier New" w:cs="Courier New" w:hint="default"/>
+      </w:rPr>
+    </w:lvl>
+    <w:lvl w:ilvl="5" w:tplc="0C0A0005" w:tentative="1">
+      <w:start w:val="1"/>
+      <w:numFmt w:val="bullet"/>
+      <w:lvlText w:val=""/>
+      <w:lvlJc w:val="left"/>
+      <w:pPr>
+        <w:ind w:left="4320" w:hanging="360"/>
+      </w:pPr>
+      <w:rPr>
+        <w:rFonts w:ascii="Wingdings" w:hAnsi="Wingdings" w:hint="default"/>
+      </w:rPr>
+    </w:lvl>
+    <w:lvl w:ilvl="6" w:tplc="0C0A0001" w:tentative="1">
+      <w:start w:val="1"/>
+      <w:numFmt w:val="bullet"/>
+      <w:lvlText w:val=""/>
+      <w:lvlJc w:val="left"/>
+      <w:pPr>
+        <w:ind w:left="5040" w:hanging="360"/>
+      </w:pPr>
+      <w:rPr>
+        <w:rFonts w:ascii="Symbol" w:hAnsi="Symbol" w:hint="default"/>
+      </w:rPr>
+    </w:lvl>
+    <w:lvl w:ilvl="7" w:tplc="0C0A0003" w:tentative="1">
+      <w:start w:val="1"/>
+      <w:numFmt w:val="bullet"/>
+      <w:lvlText w:val="o"/>
+      <w:lvlJc w:val="left"/>
+      <w:pPr>
+        <w:ind w:left="5760" w:hanging="360"/>
+      </w:pPr>
+      <w:rPr>
+        <w:rFonts w:ascii="Courier New" w:hAnsi="Courier New" w:cs="Courier New" w:hint="default"/>
+      </w:rPr>
+    </w:lvl>
+    <w:lvl w:ilvl="8" w:tplc="0C0A0005" w:tentative="1">
+      <w:start w:val="1"/>
+      <w:numFmt w:val="bullet"/>
+      <w:lvlText w:val=""/>
+      <w:lvlJc w:val="left"/>
+      <w:pPr>
+        <w:ind w:left="6480" w:hanging="360"/>
+      </w:pPr>
+      <w:rPr>
+        <w:rFonts w:ascii="Wingdings" w:hAnsi="Wingdings" w:hint="default"/>
+      </w:rPr>
+    </w:lvl>
+  </w:abstractNum>
+  <w:abstractNum w:abstractNumId="7" w15:restartNumberingAfterBreak="0">
     <w:nsid w:val="434C6A7F"/>
     <w:multiLevelType w:val="hybridMultilevel"/>
     <w:tmpl w:val="C0D080C0"/>
@@ -3495,7 +4671,7 @@
       </w:rPr>
     </w:lvl>
   </w:abstractNum>
-  <w:abstractNum w:abstractNumId="6" w15:restartNumberingAfterBreak="0">
+  <w:abstractNum w:abstractNumId="8" w15:restartNumberingAfterBreak="0">
     <w:nsid w:val="50F765C3"/>
     <w:multiLevelType w:val="hybridMultilevel"/>
     <w:tmpl w:val="512EE784"/>
@@ -3608,7 +4784,7 @@
       </w:rPr>
     </w:lvl>
   </w:abstractNum>
-  <w:abstractNum w:abstractNumId="7" w15:restartNumberingAfterBreak="0">
+  <w:abstractNum w:abstractNumId="9" w15:restartNumberingAfterBreak="0">
     <w:nsid w:val="58AE62C2"/>
     <w:multiLevelType w:val="hybridMultilevel"/>
     <w:tmpl w:val="ED846D2E"/>
@@ -3721,7 +4897,7 @@
       </w:rPr>
     </w:lvl>
   </w:abstractNum>
-  <w:abstractNum w:abstractNumId="8" w15:restartNumberingAfterBreak="0">
+  <w:abstractNum w:abstractNumId="10" w15:restartNumberingAfterBreak="0">
     <w:nsid w:val="5968362D"/>
     <w:multiLevelType w:val="hybridMultilevel"/>
     <w:tmpl w:val="374CE652"/>
@@ -3834,7 +5010,7 @@
       </w:rPr>
     </w:lvl>
   </w:abstractNum>
-  <w:abstractNum w:abstractNumId="9" w15:restartNumberingAfterBreak="0">
+  <w:abstractNum w:abstractNumId="11" w15:restartNumberingAfterBreak="0">
     <w:nsid w:val="688D296F"/>
     <w:multiLevelType w:val="multilevel"/>
     <w:tmpl w:val="69C4F4BC"/>
@@ -3954,34 +5130,40 @@
     <w:abstractNumId w:val="0"/>
   </w:num>
   <w:num w:numId="3">
-    <w:abstractNumId w:val="9"/>
+    <w:abstractNumId w:val="11"/>
   </w:num>
   <w:num w:numId="4">
-    <w:abstractNumId w:val="3"/>
+    <w:abstractNumId w:val="4"/>
   </w:num>
   <w:num w:numId="5">
-    <w:abstractNumId w:val="4"/>
+    <w:abstractNumId w:val="5"/>
   </w:num>
   <w:num w:numId="6">
-    <w:abstractNumId w:val="6"/>
+    <w:abstractNumId w:val="8"/>
   </w:num>
   <w:num w:numId="7">
-    <w:abstractNumId w:val="5"/>
+    <w:abstractNumId w:val="7"/>
   </w:num>
   <w:num w:numId="8">
     <w:abstractNumId w:val="1"/>
   </w:num>
   <w:num w:numId="9">
-    <w:abstractNumId w:val="8"/>
+    <w:abstractNumId w:val="10"/>
   </w:num>
   <w:num w:numId="10">
-    <w:abstractNumId w:val="7"/>
+    <w:abstractNumId w:val="9"/>
+  </w:num>
+  <w:num w:numId="11">
+    <w:abstractNumId w:val="6"/>
+  </w:num>
+  <w:num w:numId="12">
+    <w:abstractNumId w:val="3"/>
   </w:num>
 </w:numbering>
 </file>
 
 <file path=word/styles.xml><?xml version="1.0" encoding="utf-8"?>
-<w:styles xmlns:mc="http://schemas.openxmlformats.org/markup-compatibility/2006" xmlns:r="http://schemas.openxmlformats.org/officeDocument/2006/relationships" xmlns:w="http://schemas.openxmlformats.org/wordprocessingml/2006/main" xmlns:w14="http://schemas.microsoft.com/office/word/2010/wordml" xmlns:w15="http://schemas.microsoft.com/office/word/2012/wordml" xmlns:w16se="http://schemas.microsoft.com/office/word/2015/wordml/symex" mc:Ignorable="w14 w15 w16se">
+<w:styles xmlns:mc="http://schemas.openxmlformats.org/markup-compatibility/2006" xmlns:r="http://schemas.openxmlformats.org/officeDocument/2006/relationships" xmlns:w="http://schemas.openxmlformats.org/wordprocessingml/2006/main" xmlns:w14="http://schemas.microsoft.com/office/word/2010/wordml" xmlns:w15="http://schemas.microsoft.com/office/word/2012/wordml" xmlns:w16cid="http://schemas.microsoft.com/office/word/2016/wordml/cid" xmlns:w16se="http://schemas.microsoft.com/office/word/2015/wordml/symex" mc:Ignorable="w14 w15 w16se w16cid">
   <w:docDefaults>
     <w:rPrDefault>
       <w:rPr>
@@ -3992,7 +5174,7 @@
     </w:rPrDefault>
     <w:pPrDefault/>
   </w:docDefaults>
-  <w:latentStyles w:defLockedState="0" w:defUIPriority="99" w:defSemiHidden="0" w:defUnhideWhenUsed="0" w:defQFormat="0" w:count="371">
+  <w:latentStyles w:defLockedState="0" w:defUIPriority="99" w:defSemiHidden="0" w:defUnhideWhenUsed="0" w:defQFormat="0" w:count="375">
     <w:lsdException w:name="Normal" w:uiPriority="0" w:qFormat="1"/>
     <w:lsdException w:name="heading 1" w:uiPriority="9" w:qFormat="1"/>
     <w:lsdException w:name="heading 2" w:semiHidden="1" w:uiPriority="9" w:unhideWhenUsed="1" w:qFormat="1"/>
@@ -4098,7 +5280,6 @@
     <w:lsdException w:name="HTML Sample" w:semiHidden="1" w:unhideWhenUsed="1"/>
     <w:lsdException w:name="HTML Typewriter" w:semiHidden="1" w:unhideWhenUsed="1"/>
     <w:lsdException w:name="HTML Variable" w:semiHidden="1" w:unhideWhenUsed="1"/>
-    <w:lsdException w:name="Normal Table" w:semiHidden="1" w:unhideWhenUsed="1"/>
     <w:lsdException w:name="annotation subject" w:semiHidden="1" w:unhideWhenUsed="1"/>
     <w:lsdException w:name="No List" w:semiHidden="1" w:unhideWhenUsed="1"/>
     <w:lsdException w:name="Outline List 1" w:semiHidden="1" w:unhideWhenUsed="1"/>
@@ -4142,10 +5323,8 @@
     <w:lsdException w:name="Table Elegant" w:semiHidden="1" w:unhideWhenUsed="1"/>
     <w:lsdException w:name="Table Professional" w:semiHidden="1" w:unhideWhenUsed="1"/>
     <w:lsdException w:name="Table Subtle 1" w:semiHidden="1" w:unhideWhenUsed="1"/>
-    <w:lsdException w:name="Table Subtle 2" w:semiHidden="1" w:unhideWhenUsed="1"/>
     <w:lsdException w:name="Table Web 1" w:semiHidden="1" w:unhideWhenUsed="1"/>
     <w:lsdException w:name="Table Web 2" w:semiHidden="1" w:unhideWhenUsed="1"/>
-    <w:lsdException w:name="Table Web 3" w:semiHidden="1" w:unhideWhenUsed="1"/>
     <w:lsdException w:name="Balloon Text" w:semiHidden="1" w:unhideWhenUsed="1"/>
     <w:lsdException w:name="Table Grid" w:uiPriority="39"/>
     <w:lsdException w:name="Table Theme" w:semiHidden="1" w:unhideWhenUsed="1"/>
@@ -4364,6 +5543,10 @@
     <w:lsdException w:name="List Table 5 Dark Accent 6" w:uiPriority="50"/>
     <w:lsdException w:name="List Table 6 Colorful Accent 6" w:uiPriority="51"/>
     <w:lsdException w:name="List Table 7 Colorful Accent 6" w:uiPriority="52"/>
+    <w:lsdException w:name="Mention" w:semiHidden="1" w:unhideWhenUsed="1"/>
+    <w:lsdException w:name="Smart Hyperlink" w:semiHidden="1" w:unhideWhenUsed="1"/>
+    <w:lsdException w:name="Hashtag" w:semiHidden="1" w:unhideWhenUsed="1"/>
+    <w:lsdException w:name="Unresolved Mention" w:semiHidden="1" w:unhideWhenUsed="1"/>
   </w:latentStyles>
   <w:style w:type="paragraph" w:default="1" w:styleId="Normal">
     <w:name w:val="Normal"/>
@@ -4375,13 +5558,13 @@
       <w:sz w:val="22"/>
     </w:rPr>
   </w:style>
-  <w:style w:type="character" w:default="1" w:styleId="Tipusdelletraperdefectedelpargraf">
+  <w:style w:type="character" w:default="1" w:styleId="Fuentedeprrafopredeter">
     <w:name w:val="Default Paragraph Font"/>
     <w:uiPriority w:val="1"/>
     <w:semiHidden/>
     <w:unhideWhenUsed/>
   </w:style>
-  <w:style w:type="table" w:default="1" w:styleId="Taulanormal">
+  <w:style w:type="table" w:default="1" w:styleId="Tablanormal">
     <w:name w:val="Normal Table"/>
     <w:uiPriority w:val="99"/>
     <w:semiHidden/>
@@ -4396,16 +5579,16 @@
       </w:tblCellMar>
     </w:tblPr>
   </w:style>
-  <w:style w:type="numbering" w:default="1" w:styleId="Sensellista">
+  <w:style w:type="numbering" w:default="1" w:styleId="Sinlista">
     <w:name w:val="No List"/>
     <w:uiPriority w:val="99"/>
     <w:semiHidden/>
     <w:unhideWhenUsed/>
   </w:style>
-  <w:style w:type="character" w:customStyle="1" w:styleId="SenseespaiatCar">
-    <w:name w:val="Sense espaiat Car"/>
-    <w:basedOn w:val="Tipusdelletraperdefectedelpargraf"/>
-    <w:link w:val="Senseespaiat"/>
+  <w:style w:type="character" w:customStyle="1" w:styleId="SinespaciadoCar">
+    <w:name w:val="Sin espaciado Car"/>
+    <w:basedOn w:val="Fuentedeprrafopredeter"/>
+    <w:link w:val="Sinespaciado"/>
     <w:uiPriority w:val="1"/>
     <w:qFormat/>
     <w:rsid w:val="00B0153D"/>
@@ -4415,10 +5598,10 @@
       <w:lang w:eastAsia="es-ES"/>
     </w:rPr>
   </w:style>
-  <w:style w:type="character" w:customStyle="1" w:styleId="CapaleraCar">
-    <w:name w:val="Capçalera Car"/>
-    <w:basedOn w:val="Tipusdelletraperdefectedelpargraf"/>
-    <w:link w:val="Capalera"/>
+  <w:style w:type="character" w:customStyle="1" w:styleId="EncabezadoCar">
+    <w:name w:val="Encabezado Car"/>
+    <w:basedOn w:val="Fuentedeprrafopredeter"/>
+    <w:link w:val="Encabezado"/>
     <w:uiPriority w:val="99"/>
     <w:qFormat/>
     <w:rsid w:val="00B0153D"/>
@@ -4426,10 +5609,10 @@
       <w:sz w:val="22"/>
     </w:rPr>
   </w:style>
-  <w:style w:type="character" w:customStyle="1" w:styleId="PeuCar">
-    <w:name w:val="Peu Car"/>
-    <w:basedOn w:val="Tipusdelletraperdefectedelpargraf"/>
-    <w:link w:val="Peu"/>
+  <w:style w:type="character" w:customStyle="1" w:styleId="PiedepginaCar">
+    <w:name w:val="Pie de página Car"/>
+    <w:basedOn w:val="Fuentedeprrafopredeter"/>
+    <w:link w:val="Piedepgina"/>
     <w:uiPriority w:val="99"/>
     <w:qFormat/>
     <w:rsid w:val="00B0153D"/>
@@ -4524,7 +5707,7 @@
   <w:style w:type="paragraph" w:customStyle="1" w:styleId="Heading">
     <w:name w:val="Heading"/>
     <w:basedOn w:val="Normal"/>
-    <w:next w:val="Textindependent"/>
+    <w:next w:val="Textoindependiente"/>
     <w:qFormat/>
     <w:pPr>
       <w:keepNext/>
@@ -4536,21 +5719,21 @@
       <w:szCs w:val="28"/>
     </w:rPr>
   </w:style>
-  <w:style w:type="paragraph" w:styleId="Textindependent">
+  <w:style w:type="paragraph" w:styleId="Textoindependiente">
     <w:name w:val="Body Text"/>
     <w:basedOn w:val="Normal"/>
     <w:pPr>
       <w:spacing w:after="140" w:line="276" w:lineRule="auto"/>
     </w:pPr>
   </w:style>
-  <w:style w:type="paragraph" w:styleId="Llista">
+  <w:style w:type="paragraph" w:styleId="Lista">
     <w:name w:val="List"/>
-    <w:basedOn w:val="Textindependent"/>
+    <w:basedOn w:val="Textoindependiente"/>
     <w:rPr>
       <w:rFonts w:cs="Lohit Devanagari"/>
     </w:rPr>
   </w:style>
-  <w:style w:type="paragraph" w:styleId="Llegenda">
+  <w:style w:type="paragraph" w:styleId="Descripcin">
     <w:name w:val="caption"/>
     <w:basedOn w:val="Normal"/>
     <w:qFormat/>
@@ -4577,7 +5760,7 @@
       <w:rFonts w:cs="Lohit Devanagari"/>
     </w:rPr>
   </w:style>
-  <w:style w:type="paragraph" w:styleId="Pargrafdellista">
+  <w:style w:type="paragraph" w:styleId="Prrafodelista">
     <w:name w:val="List Paragraph"/>
     <w:basedOn w:val="Normal"/>
     <w:uiPriority w:val="34"/>
@@ -4588,9 +5771,9 @@
       <w:contextualSpacing/>
     </w:pPr>
   </w:style>
-  <w:style w:type="paragraph" w:styleId="Senseespaiat">
+  <w:style w:type="paragraph" w:styleId="Sinespaciado">
     <w:name w:val="No Spacing"/>
-    <w:link w:val="SenseespaiatCar"/>
+    <w:link w:val="SinespaciadoCar"/>
     <w:uiPriority w:val="1"/>
     <w:qFormat/>
     <w:rsid w:val="00B0153D"/>
@@ -4600,10 +5783,10 @@
       <w:lang w:eastAsia="es-ES"/>
     </w:rPr>
   </w:style>
-  <w:style w:type="paragraph" w:styleId="Capalera">
+  <w:style w:type="paragraph" w:styleId="Encabezado">
     <w:name w:val="header"/>
     <w:basedOn w:val="Normal"/>
-    <w:link w:val="CapaleraCar"/>
+    <w:link w:val="EncabezadoCar"/>
     <w:uiPriority w:val="99"/>
     <w:unhideWhenUsed/>
     <w:rsid w:val="00B0153D"/>
@@ -4615,10 +5798,10 @@
       <w:spacing w:after="0" w:line="240" w:lineRule="auto"/>
     </w:pPr>
   </w:style>
-  <w:style w:type="paragraph" w:styleId="Peu">
+  <w:style w:type="paragraph" w:styleId="Piedepgina">
     <w:name w:val="footer"/>
     <w:basedOn w:val="Normal"/>
-    <w:link w:val="PeuCar"/>
+    <w:link w:val="PiedepginaCar"/>
     <w:uiPriority w:val="99"/>
     <w:unhideWhenUsed/>
     <w:rsid w:val="00B0153D"/>
@@ -4635,9 +5818,9 @@
     <w:basedOn w:val="Normal"/>
     <w:qFormat/>
   </w:style>
-  <w:style w:type="table" w:styleId="Taulaambquadrcula">
+  <w:style w:type="table" w:styleId="Tablaconcuadrcula">
     <w:name w:val="Table Grid"/>
-    <w:basedOn w:val="Taulanormal"/>
+    <w:basedOn w:val="Tablanormal"/>
     <w:uiPriority w:val="39"/>
     <w:rsid w:val="005A0BB6"/>
     <w:tblPr>
@@ -4651,573 +5834,60 @@
       </w:tblBorders>
     </w:tblPr>
   </w:style>
-</w:styles>
-</file>
-
-<file path=word/glossary/document.xml><?xml version="1.0" encoding="utf-8"?>
-<w:glossaryDocument xmlns:wpc="http://schemas.microsoft.com/office/word/2010/wordprocessingCanvas" xmlns:cx="http://schemas.microsoft.com/office/drawing/2014/chartex" xmlns:cx1="http://schemas.microsoft.com/office/drawing/2015/9/8/chartex" xmlns:mc="http://schemas.openxmlformats.org/markup-compatibility/2006" xmlns:o="urn:schemas-microsoft-com:office:office" xmlns:r="http://schemas.openxmlformats.org/officeDocument/2006/relationships" xmlns:m="http://schemas.openxmlformats.org/officeDocument/2006/math" xmlns:v="urn:schemas-microsoft-com:vml" xmlns:wp14="http://schemas.microsoft.com/office/word/2010/wordprocessingDrawing" xmlns:wp="http://schemas.openxmlformats.org/drawingml/2006/wordprocessingDrawing" xmlns:w10="urn:schemas-microsoft-com:office:word" xmlns:w="http://schemas.openxmlformats.org/wordprocessingml/2006/main" xmlns:w14="http://schemas.microsoft.com/office/word/2010/wordml" xmlns:w15="http://schemas.microsoft.com/office/word/2012/wordml" xmlns:w16se="http://schemas.microsoft.com/office/word/2015/wordml/symex" xmlns:wpg="http://schemas.microsoft.com/office/word/2010/wordprocessingGroup" xmlns:wpi="http://schemas.microsoft.com/office/word/2010/wordprocessingInk" xmlns:wne="http://schemas.microsoft.com/office/word/2006/wordml" xmlns:wps="http://schemas.microsoft.com/office/word/2010/wordprocessingShape" mc:Ignorable="w14 w15 w16se wp14"/>
-</file>
-
-<file path=word/glossary/fontTable.xml><?xml version="1.0" encoding="utf-8"?>
-<w:fonts xmlns:mc="http://schemas.openxmlformats.org/markup-compatibility/2006" xmlns:r="http://schemas.openxmlformats.org/officeDocument/2006/relationships" xmlns:w="http://schemas.openxmlformats.org/wordprocessingml/2006/main" xmlns:w14="http://schemas.microsoft.com/office/word/2010/wordml" xmlns:w15="http://schemas.microsoft.com/office/word/2012/wordml" xmlns:w16se="http://schemas.microsoft.com/office/word/2015/wordml/symex" mc:Ignorable="w14 w15 w16se">
-  <w:font w:name="Symbol">
-    <w:panose1 w:val="05050102010706020507"/>
-    <w:charset w:val="02"/>
-    <w:family w:val="roman"/>
-    <w:pitch w:val="variable"/>
-    <w:sig w:usb0="00000000" w:usb1="10000000" w:usb2="00000000" w:usb3="00000000" w:csb0="80000000" w:csb1="00000000"/>
-  </w:font>
-  <w:font w:name="Times New Roman">
-    <w:panose1 w:val="02020603050405020304"/>
-    <w:charset w:val="00"/>
-    <w:family w:val="roman"/>
-    <w:pitch w:val="variable"/>
-    <w:sig w:usb0="E0002EFF" w:usb1="C000785B" w:usb2="00000009" w:usb3="00000000" w:csb0="000001FF" w:csb1="00000000"/>
-  </w:font>
-  <w:font w:name="Courier New">
-    <w:panose1 w:val="02070309020205020404"/>
-    <w:charset w:val="00"/>
-    <w:family w:val="modern"/>
-    <w:pitch w:val="fixed"/>
-    <w:sig w:usb0="E0002EFF" w:usb1="C0007843" w:usb2="00000009" w:usb3="00000000" w:csb0="000001FF" w:csb1="00000000"/>
-  </w:font>
-  <w:font w:name="Wingdings">
-    <w:panose1 w:val="05000000000000000000"/>
-    <w:charset w:val="02"/>
-    <w:family w:val="auto"/>
-    <w:pitch w:val="variable"/>
-    <w:sig w:usb0="00000000" w:usb1="10000000" w:usb2="00000000" w:usb3="00000000" w:csb0="80000000" w:csb1="00000000"/>
-  </w:font>
-  <w:font w:name="Calibri">
-    <w:panose1 w:val="020F0502020204030204"/>
-    <w:charset w:val="00"/>
-    <w:family w:val="swiss"/>
-    <w:pitch w:val="variable"/>
-    <w:sig w:usb0="E0002AFF" w:usb1="C000247B" w:usb2="00000009" w:usb3="00000000" w:csb0="000001FF" w:csb1="00000000"/>
-  </w:font>
-  <w:font w:name="Liberation Sans">
-    <w:altName w:val="Arial"/>
-    <w:charset w:val="00"/>
-    <w:family w:val="swiss"/>
-    <w:pitch w:val="variable"/>
-    <w:sig w:usb0="E0000AFF" w:usb1="500078FF" w:usb2="00000021" w:usb3="00000000" w:csb0="000001BF" w:csb1="00000000"/>
-  </w:font>
-  <w:font w:name="Noto Sans CJK SC Regular">
-    <w:panose1 w:val="00000000000000000000"/>
-    <w:charset w:val="00"/>
-    <w:family w:val="roman"/>
-    <w:notTrueType/>
-    <w:pitch w:val="default"/>
-  </w:font>
-  <w:font w:name="Lohit Devanagari">
-    <w:altName w:val="Times New Roman"/>
-    <w:panose1 w:val="00000000000000000000"/>
-    <w:charset w:val="00"/>
-    <w:family w:val="roman"/>
-    <w:notTrueType/>
-    <w:pitch w:val="default"/>
-  </w:font>
-  <w:font w:name="Calibri Light">
-    <w:panose1 w:val="020F0302020204030204"/>
-    <w:charset w:val="00"/>
-    <w:family w:val="swiss"/>
-    <w:pitch w:val="variable"/>
-    <w:sig w:usb0="E0002AFF" w:usb1="C000247B" w:usb2="00000009" w:usb3="00000000" w:csb0="000001FF" w:csb1="00000000"/>
-  </w:font>
-</w:fonts>
-</file>
-
-<file path=word/glossary/settings.xml><?xml version="1.0" encoding="utf-8"?>
-<w:settings xmlns:mc="http://schemas.openxmlformats.org/markup-compatibility/2006" xmlns:o="urn:schemas-microsoft-com:office:office" xmlns:r="http://schemas.openxmlformats.org/officeDocument/2006/relationships" xmlns:m="http://schemas.openxmlformats.org/officeDocument/2006/math" xmlns:v="urn:schemas-microsoft-com:vml" xmlns:w10="urn:schemas-microsoft-com:office:word" xmlns:w="http://schemas.openxmlformats.org/wordprocessingml/2006/main" xmlns:w14="http://schemas.microsoft.com/office/word/2010/wordml" xmlns:w15="http://schemas.microsoft.com/office/word/2012/wordml" xmlns:w16se="http://schemas.microsoft.com/office/word/2015/wordml/symex" xmlns:sl="http://schemas.openxmlformats.org/schemaLibrary/2006/main" mc:Ignorable="w14 w15 w16se">
-  <w:view w:val="normal"/>
-  <w:defaultTabStop w:val="708"/>
-  <w:hyphenationZone w:val="425"/>
-  <w:characterSpacingControl w:val="doNotCompress"/>
-  <w:compat>
-    <w:useFELayout/>
-    <w:compatSetting w:name="compatibilityMode" w:uri="http://schemas.microsoft.com/office/word" w:val="15"/>
-    <w:compatSetting w:name="overrideTableStyleFontSizeAndJustification" w:uri="http://schemas.microsoft.com/office/word" w:val="1"/>
-    <w:compatSetting w:name="enableOpenTypeFeatures" w:uri="http://schemas.microsoft.com/office/word" w:val="1"/>
-    <w:compatSetting w:name="doNotFlipMirrorIndents" w:uri="http://schemas.microsoft.com/office/word" w:val="1"/>
-    <w:compatSetting w:name="differentiateMultirowTableHeaders" w:uri="http://schemas.microsoft.com/office/word" w:val="1"/>
-  </w:compat>
-  <w:rsids>
-    <w:rsidRoot w:val="00EE31DA"/>
-    <w:rsid w:val="00087676"/>
-    <w:rsid w:val="00315B0C"/>
-    <w:rsid w:val="00D05387"/>
-    <w:rsid w:val="00EE31DA"/>
-  </w:rsids>
-  <m:mathPr>
-    <m:mathFont m:val="Cambria Math"/>
-    <m:brkBin m:val="before"/>
-    <m:brkBinSub m:val="--"/>
-    <m:smallFrac m:val="0"/>
-    <m:dispDef/>
-    <m:lMargin m:val="0"/>
-    <m:rMargin m:val="0"/>
-    <m:defJc m:val="centerGroup"/>
-    <m:wrapIndent m:val="1440"/>
-    <m:intLim m:val="subSup"/>
-    <m:naryLim m:val="undOvr"/>
-  </m:mathPr>
-  <w:themeFontLang w:val="es-ES"/>
-  <w:clrSchemeMapping w:bg1="light1" w:t1="dark1" w:bg2="light2" w:t2="dark2" w:accent1="accent1" w:accent2="accent2" w:accent3="accent3" w:accent4="accent4" w:accent5="accent5" w:accent6="accent6" w:hyperlink="hyperlink" w:followedHyperlink="followedHyperlink"/>
-  <w:decimalSymbol w:val=","/>
-  <w:listSeparator w:val=";"/>
-  <w15:chartTrackingRefBased/>
-</w:settings>
-</file>
-
-<file path=word/glossary/styles.xml><?xml version="1.0" encoding="utf-8"?>
-<w:styles xmlns:mc="http://schemas.openxmlformats.org/markup-compatibility/2006" xmlns:r="http://schemas.openxmlformats.org/officeDocument/2006/relationships" xmlns:w="http://schemas.openxmlformats.org/wordprocessingml/2006/main" xmlns:w14="http://schemas.microsoft.com/office/word/2010/wordml" xmlns:w15="http://schemas.microsoft.com/office/word/2012/wordml" xmlns:w16se="http://schemas.microsoft.com/office/word/2015/wordml/symex" mc:Ignorable="w14 w15 w16se">
-  <w:docDefaults>
-    <w:rPrDefault>
-      <w:rPr>
-        <w:rFonts w:asciiTheme="minorHAnsi" w:eastAsiaTheme="minorEastAsia" w:hAnsiTheme="minorHAnsi" w:cstheme="minorBidi"/>
-        <w:sz w:val="22"/>
-        <w:szCs w:val="22"/>
-        <w:lang w:val="es-ES" w:eastAsia="es-ES" w:bidi="ar-SA"/>
-      </w:rPr>
-    </w:rPrDefault>
-    <w:pPrDefault>
-      <w:pPr>
-        <w:spacing w:after="160" w:line="259" w:lineRule="auto"/>
-      </w:pPr>
-    </w:pPrDefault>
-  </w:docDefaults>
-  <w:latentStyles w:defLockedState="0" w:defUIPriority="99" w:defSemiHidden="0" w:defUnhideWhenUsed="0" w:defQFormat="0" w:count="371">
-    <w:lsdException w:name="Normal" w:uiPriority="0" w:qFormat="1"/>
-    <w:lsdException w:name="heading 1" w:uiPriority="9" w:qFormat="1"/>
-    <w:lsdException w:name="heading 2" w:semiHidden="1" w:uiPriority="9" w:unhideWhenUsed="1" w:qFormat="1"/>
-    <w:lsdException w:name="heading 3" w:semiHidden="1" w:uiPriority="9" w:unhideWhenUsed="1" w:qFormat="1"/>
-    <w:lsdException w:name="heading 4" w:semiHidden="1" w:uiPriority="9" w:unhideWhenUsed="1" w:qFormat="1"/>
-    <w:lsdException w:name="heading 5" w:semiHidden="1" w:uiPriority="9" w:unhideWhenUsed="1" w:qFormat="1"/>
-    <w:lsdException w:name="heading 6" w:semiHidden="1" w:uiPriority="9" w:unhideWhenUsed="1" w:qFormat="1"/>
-    <w:lsdException w:name="heading 7" w:semiHidden="1" w:uiPriority="9" w:unhideWhenUsed="1" w:qFormat="1"/>
-    <w:lsdException w:name="heading 8" w:semiHidden="1" w:uiPriority="9" w:unhideWhenUsed="1" w:qFormat="1"/>
-    <w:lsdException w:name="heading 9" w:semiHidden="1" w:uiPriority="9" w:unhideWhenUsed="1" w:qFormat="1"/>
-    <w:lsdException w:name="index 1" w:semiHidden="1" w:unhideWhenUsed="1"/>
-    <w:lsdException w:name="index 2" w:semiHidden="1" w:unhideWhenUsed="1"/>
-    <w:lsdException w:name="index 3" w:semiHidden="1" w:unhideWhenUsed="1"/>
-    <w:lsdException w:name="index 4" w:semiHidden="1" w:unhideWhenUsed="1"/>
-    <w:lsdException w:name="index 5" w:semiHidden="1" w:unhideWhenUsed="1"/>
-    <w:lsdException w:name="index 6" w:semiHidden="1" w:unhideWhenUsed="1"/>
-    <w:lsdException w:name="index 7" w:semiHidden="1" w:unhideWhenUsed="1"/>
-    <w:lsdException w:name="index 8" w:semiHidden="1" w:unhideWhenUsed="1"/>
-    <w:lsdException w:name="index 9" w:semiHidden="1" w:unhideWhenUsed="1"/>
-    <w:lsdException w:name="toc 1" w:semiHidden="1" w:uiPriority="39" w:unhideWhenUsed="1"/>
-    <w:lsdException w:name="toc 2" w:semiHidden="1" w:uiPriority="39" w:unhideWhenUsed="1"/>
-    <w:lsdException w:name="toc 3" w:semiHidden="1" w:uiPriority="39" w:unhideWhenUsed="1"/>
-    <w:lsdException w:name="toc 4" w:semiHidden="1" w:uiPriority="39" w:unhideWhenUsed="1"/>
-    <w:lsdException w:name="toc 5" w:semiHidden="1" w:uiPriority="39" w:unhideWhenUsed="1"/>
-    <w:lsdException w:name="toc 6" w:semiHidden="1" w:uiPriority="39" w:unhideWhenUsed="1"/>
-    <w:lsdException w:name="toc 7" w:semiHidden="1" w:uiPriority="39" w:unhideWhenUsed="1"/>
-    <w:lsdException w:name="toc 8" w:semiHidden="1" w:uiPriority="39" w:unhideWhenUsed="1"/>
-    <w:lsdException w:name="toc 9" w:semiHidden="1" w:uiPriority="39" w:unhideWhenUsed="1"/>
-    <w:lsdException w:name="Normal Indent" w:semiHidden="1" w:unhideWhenUsed="1"/>
-    <w:lsdException w:name="footnote text" w:semiHidden="1" w:unhideWhenUsed="1"/>
-    <w:lsdException w:name="annotation text" w:semiHidden="1" w:unhideWhenUsed="1"/>
-    <w:lsdException w:name="header" w:semiHidden="1" w:unhideWhenUsed="1"/>
-    <w:lsdException w:name="footer" w:semiHidden="1" w:unhideWhenUsed="1"/>
-    <w:lsdException w:name="index heading" w:semiHidden="1" w:unhideWhenUsed="1"/>
-    <w:lsdException w:name="caption" w:semiHidden="1" w:uiPriority="35" w:unhideWhenUsed="1" w:qFormat="1"/>
-    <w:lsdException w:name="table of figures" w:semiHidden="1" w:unhideWhenUsed="1"/>
-    <w:lsdException w:name="envelope address" w:semiHidden="1" w:unhideWhenUsed="1"/>
-    <w:lsdException w:name="envelope return" w:semiHidden="1" w:unhideWhenUsed="1"/>
-    <w:lsdException w:name="footnote reference" w:semiHidden="1" w:unhideWhenUsed="1"/>
-    <w:lsdException w:name="annotation reference" w:semiHidden="1" w:unhideWhenUsed="1"/>
-    <w:lsdException w:name="line number" w:semiHidden="1" w:unhideWhenUsed="1"/>
-    <w:lsdException w:name="page number" w:semiHidden="1" w:unhideWhenUsed="1"/>
-    <w:lsdException w:name="endnote reference" w:semiHidden="1" w:unhideWhenUsed="1"/>
-    <w:lsdException w:name="endnote text" w:semiHidden="1" w:unhideWhenUsed="1"/>
-    <w:lsdException w:name="table of authorities" w:semiHidden="1" w:unhideWhenUsed="1"/>
-    <w:lsdException w:name="macro" w:semiHidden="1" w:unhideWhenUsed="1"/>
-    <w:lsdException w:name="toa heading" w:semiHidden="1" w:unhideWhenUsed="1"/>
-    <w:lsdException w:name="List" w:semiHidden="1" w:unhideWhenUsed="1"/>
-    <w:lsdException w:name="List Bullet" w:semiHidden="1" w:unhideWhenUsed="1"/>
-    <w:lsdException w:name="List Number" w:semiHidden="1" w:unhideWhenUsed="1"/>
-    <w:lsdException w:name="List 2" w:semiHidden="1" w:unhideWhenUsed="1"/>
-    <w:lsdException w:name="List 3" w:semiHidden="1" w:unhideWhenUsed="1"/>
-    <w:lsdException w:name="List 4" w:semiHidden="1" w:unhideWhenUsed="1"/>
-    <w:lsdException w:name="List 5" w:semiHidden="1" w:unhideWhenUsed="1"/>
-    <w:lsdException w:name="List Bullet 2" w:semiHidden="1" w:unhideWhenUsed="1"/>
-    <w:lsdException w:name="List Bullet 3" w:semiHidden="1" w:unhideWhenUsed="1"/>
-    <w:lsdException w:name="List Bullet 4" w:semiHidden="1" w:unhideWhenUsed="1"/>
-    <w:lsdException w:name="List Bullet 5" w:semiHidden="1" w:unhideWhenUsed="1"/>
-    <w:lsdException w:name="List Number 2" w:semiHidden="1" w:unhideWhenUsed="1"/>
-    <w:lsdException w:name="List Number 3" w:semiHidden="1" w:unhideWhenUsed="1"/>
-    <w:lsdException w:name="List Number 4" w:semiHidden="1" w:unhideWhenUsed="1"/>
-    <w:lsdException w:name="List Number 5" w:semiHidden="1" w:unhideWhenUsed="1"/>
-    <w:lsdException w:name="Title" w:uiPriority="10" w:qFormat="1"/>
-    <w:lsdException w:name="Closing" w:semiHidden="1" w:unhideWhenUsed="1"/>
-    <w:lsdException w:name="Signature" w:semiHidden="1" w:unhideWhenUsed="1"/>
-    <w:lsdException w:name="Default Paragraph Font" w:semiHidden="1" w:uiPriority="1" w:unhideWhenUsed="1"/>
-    <w:lsdException w:name="Body Text" w:semiHidden="1" w:unhideWhenUsed="1"/>
-    <w:lsdException w:name="Body Text Indent" w:semiHidden="1" w:unhideWhenUsed="1"/>
-    <w:lsdException w:name="List Continue" w:semiHidden="1" w:unhideWhenUsed="1"/>
-    <w:lsdException w:name="List Continue 2" w:semiHidden="1" w:unhideWhenUsed="1"/>
-    <w:lsdException w:name="List Continue 3" w:semiHidden="1" w:unhideWhenUsed="1"/>
-    <w:lsdException w:name="List Continue 4" w:semiHidden="1" w:unhideWhenUsed="1"/>
-    <w:lsdException w:name="List Continue 5" w:semiHidden="1" w:unhideWhenUsed="1"/>
-    <w:lsdException w:name="Message Header" w:semiHidden="1" w:unhideWhenUsed="1"/>
-    <w:lsdException w:name="Subtitle" w:uiPriority="11" w:qFormat="1"/>
-    <w:lsdException w:name="Salutation" w:semiHidden="1" w:unhideWhenUsed="1"/>
-    <w:lsdException w:name="Date" w:semiHidden="1" w:unhideWhenUsed="1"/>
-    <w:lsdException w:name="Body Text First Indent" w:semiHidden="1" w:unhideWhenUsed="1"/>
-    <w:lsdException w:name="Body Text First Indent 2" w:semiHidden="1" w:unhideWhenUsed="1"/>
-    <w:lsdException w:name="Note Heading" w:semiHidden="1" w:unhideWhenUsed="1"/>
-    <w:lsdException w:name="Body Text 2" w:semiHidden="1" w:unhideWhenUsed="1"/>
-    <w:lsdException w:name="Body Text 3" w:semiHidden="1" w:unhideWhenUsed="1"/>
-    <w:lsdException w:name="Body Text Indent 2" w:semiHidden="1" w:unhideWhenUsed="1"/>
-    <w:lsdException w:name="Body Text Indent 3" w:semiHidden="1" w:unhideWhenUsed="1"/>
-    <w:lsdException w:name="Block Text" w:semiHidden="1" w:unhideWhenUsed="1"/>
-    <w:lsdException w:name="Hyperlink" w:semiHidden="1" w:unhideWhenUsed="1"/>
-    <w:lsdException w:name="FollowedHyperlink" w:semiHidden="1" w:unhideWhenUsed="1"/>
-    <w:lsdException w:name="Strong" w:uiPriority="22" w:qFormat="1"/>
-    <w:lsdException w:name="Emphasis" w:uiPriority="20" w:qFormat="1"/>
-    <w:lsdException w:name="Document Map" w:semiHidden="1" w:unhideWhenUsed="1"/>
-    <w:lsdException w:name="Plain Text" w:semiHidden="1" w:unhideWhenUsed="1"/>
-    <w:lsdException w:name="E-mail Signature" w:semiHidden="1" w:unhideWhenUsed="1"/>
-    <w:lsdException w:name="HTML Top of Form" w:semiHidden="1" w:unhideWhenUsed="1"/>
-    <w:lsdException w:name="HTML Bottom of Form" w:semiHidden="1" w:unhideWhenUsed="1"/>
-    <w:lsdException w:name="Normal (Web)" w:semiHidden="1" w:unhideWhenUsed="1"/>
-    <w:lsdException w:name="HTML Acronym" w:semiHidden="1" w:unhideWhenUsed="1"/>
-    <w:lsdException w:name="HTML Address" w:semiHidden="1" w:unhideWhenUsed="1"/>
-    <w:lsdException w:name="HTML Cite" w:semiHidden="1" w:unhideWhenUsed="1"/>
-    <w:lsdException w:name="HTML Code" w:semiHidden="1" w:unhideWhenUsed="1"/>
-    <w:lsdException w:name="HTML Definition" w:semiHidden="1" w:unhideWhenUsed="1"/>
-    <w:lsdException w:name="HTML Keyboard" w:semiHidden="1" w:unhideWhenUsed="1"/>
-    <w:lsdException w:name="HTML Preformatted" w:semiHidden="1" w:unhideWhenUsed="1"/>
-    <w:lsdException w:name="HTML Sample" w:semiHidden="1" w:unhideWhenUsed="1"/>
-    <w:lsdException w:name="HTML Typewriter" w:semiHidden="1" w:unhideWhenUsed="1"/>
-    <w:lsdException w:name="HTML Variable" w:semiHidden="1" w:unhideWhenUsed="1"/>
-    <w:lsdException w:name="Normal Table" w:semiHidden="1" w:unhideWhenUsed="1"/>
-    <w:lsdException w:name="annotation subject" w:semiHidden="1" w:unhideWhenUsed="1"/>
-    <w:lsdException w:name="No List" w:semiHidden="1" w:unhideWhenUsed="1"/>
-    <w:lsdException w:name="Outline List 1" w:semiHidden="1" w:unhideWhenUsed="1"/>
-    <w:lsdException w:name="Outline List 2" w:semiHidden="1" w:unhideWhenUsed="1"/>
-    <w:lsdException w:name="Outline List 3" w:semiHidden="1" w:unhideWhenUsed="1"/>
-    <w:lsdException w:name="Table Simple 1" w:semiHidden="1" w:unhideWhenUsed="1"/>
-    <w:lsdException w:name="Table Simple 2" w:semiHidden="1" w:unhideWhenUsed="1"/>
-    <w:lsdException w:name="Table Simple 3" w:semiHidden="1" w:unhideWhenUsed="1"/>
-    <w:lsdException w:name="Table Classic 1" w:semiHidden="1" w:unhideWhenUsed="1"/>
-    <w:lsdException w:name="Table Classic 2" w:semiHidden="1" w:unhideWhenUsed="1"/>
-    <w:lsdException w:name="Table Classic 3" w:semiHidden="1" w:unhideWhenUsed="1"/>
-    <w:lsdException w:name="Table Classic 4" w:semiHidden="1" w:unhideWhenUsed="1"/>
-    <w:lsdException w:name="Table Colorful 1" w:semiHidden="1" w:unhideWhenUsed="1"/>
-    <w:lsdException w:name="Table Colorful 2" w:semiHidden="1" w:unhideWhenUsed="1"/>
-    <w:lsdException w:name="Table Colorful 3" w:semiHidden="1" w:unhideWhenUsed="1"/>
-    <w:lsdException w:name="Table Columns 1" w:semiHidden="1" w:unhideWhenUsed="1"/>
-    <w:lsdException w:name="Table Columns 2" w:semiHidden="1" w:unhideWhenUsed="1"/>
-    <w:lsdException w:name="Table Columns 3" w:semiHidden="1" w:unhideWhenUsed="1"/>
-    <w:lsdException w:name="Table Columns 4" w:semiHidden="1" w:unhideWhenUsed="1"/>
-    <w:lsdException w:name="Table Columns 5" w:semiHidden="1" w:unhideWhenUsed="1"/>
-    <w:lsdException w:name="Table Grid 1" w:semiHidden="1" w:unhideWhenUsed="1"/>
-    <w:lsdException w:name="Table Grid 2" w:semiHidden="1" w:unhideWhenUsed="1"/>
-    <w:lsdException w:name="Table Grid 3" w:semiHidden="1" w:unhideWhenUsed="1"/>
-    <w:lsdException w:name="Table Grid 4" w:semiHidden="1" w:unhideWhenUsed="1"/>
-    <w:lsdException w:name="Table Grid 5" w:semiHidden="1" w:unhideWhenUsed="1"/>
-    <w:lsdException w:name="Table Grid 6" w:semiHidden="1" w:unhideWhenUsed="1"/>
-    <w:lsdException w:name="Table Grid 7" w:semiHidden="1" w:unhideWhenUsed="1"/>
-    <w:lsdException w:name="Table Grid 8" w:semiHidden="1" w:unhideWhenUsed="1"/>
-    <w:lsdException w:name="Table List 1" w:semiHidden="1" w:unhideWhenUsed="1"/>
-    <w:lsdException w:name="Table List 2" w:semiHidden="1" w:unhideWhenUsed="1"/>
-    <w:lsdException w:name="Table List 3" w:semiHidden="1" w:unhideWhenUsed="1"/>
-    <w:lsdException w:name="Table List 4" w:semiHidden="1" w:unhideWhenUsed="1"/>
-    <w:lsdException w:name="Table List 5" w:semiHidden="1" w:unhideWhenUsed="1"/>
-    <w:lsdException w:name="Table List 6" w:semiHidden="1" w:unhideWhenUsed="1"/>
-    <w:lsdException w:name="Table List 7" w:semiHidden="1" w:unhideWhenUsed="1"/>
-    <w:lsdException w:name="Table List 8" w:semiHidden="1" w:unhideWhenUsed="1"/>
-    <w:lsdException w:name="Table 3D effects 1" w:semiHidden="1" w:unhideWhenUsed="1"/>
-    <w:lsdException w:name="Table 3D effects 2" w:semiHidden="1" w:unhideWhenUsed="1"/>
-    <w:lsdException w:name="Table 3D effects 3" w:semiHidden="1" w:unhideWhenUsed="1"/>
-    <w:lsdException w:name="Table Contemporary" w:semiHidden="1" w:unhideWhenUsed="1"/>
-    <w:lsdException w:name="Table Elegant" w:semiHidden="1" w:unhideWhenUsed="1"/>
-    <w:lsdException w:name="Table Professional" w:semiHidden="1" w:unhideWhenUsed="1"/>
-    <w:lsdException w:name="Table Subtle 1" w:semiHidden="1" w:unhideWhenUsed="1"/>
-    <w:lsdException w:name="Table Subtle 2" w:semiHidden="1" w:unhideWhenUsed="1"/>
-    <w:lsdException w:name="Table Web 1" w:semiHidden="1" w:unhideWhenUsed="1"/>
-    <w:lsdException w:name="Table Web 2" w:semiHidden="1" w:unhideWhenUsed="1"/>
-    <w:lsdException w:name="Table Web 3" w:semiHidden="1" w:unhideWhenUsed="1"/>
-    <w:lsdException w:name="Balloon Text" w:semiHidden="1" w:unhideWhenUsed="1"/>
-    <w:lsdException w:name="Table Grid" w:uiPriority="39"/>
-    <w:lsdException w:name="Table Theme" w:semiHidden="1" w:unhideWhenUsed="1"/>
-    <w:lsdException w:name="Placeholder Text" w:semiHidden="1"/>
-    <w:lsdException w:name="No Spacing" w:uiPriority="1" w:qFormat="1"/>
-    <w:lsdException w:name="Light Shading" w:uiPriority="60"/>
-    <w:lsdException w:name="Light List" w:uiPriority="61"/>
-    <w:lsdException w:name="Light Grid" w:uiPriority="62"/>
-    <w:lsdException w:name="Medium Shading 1" w:uiPriority="63"/>
-    <w:lsdException w:name="Medium Shading 2" w:uiPriority="64"/>
-    <w:lsdException w:name="Medium List 1" w:uiPriority="65"/>
-    <w:lsdException w:name="Medium List 2" w:uiPriority="66"/>
-    <w:lsdException w:name="Medium Grid 1" w:uiPriority="67"/>
-    <w:lsdException w:name="Medium Grid 2" w:uiPriority="68"/>
-    <w:lsdException w:name="Medium Grid 3" w:uiPriority="69"/>
-    <w:lsdException w:name="Dark List" w:uiPriority="70"/>
-    <w:lsdException w:name="Colorful Shading" w:uiPriority="71"/>
-    <w:lsdException w:name="Colorful List" w:uiPriority="72"/>
-    <w:lsdException w:name="Colorful Grid" w:uiPriority="73"/>
-    <w:lsdException w:name="Light Shading Accent 1" w:uiPriority="60"/>
-    <w:lsdException w:name="Light List Accent 1" w:uiPriority="61"/>
-    <w:lsdException w:name="Light Grid Accent 1" w:uiPriority="62"/>
-    <w:lsdException w:name="Medium Shading 1 Accent 1" w:uiPriority="63"/>
-    <w:lsdException w:name="Medium Shading 2 Accent 1" w:uiPriority="64"/>
-    <w:lsdException w:name="Medium List 1 Accent 1" w:uiPriority="65"/>
-    <w:lsdException w:name="Revision" w:semiHidden="1"/>
-    <w:lsdException w:name="List Paragraph" w:uiPriority="34" w:qFormat="1"/>
-    <w:lsdException w:name="Quote" w:uiPriority="29" w:qFormat="1"/>
-    <w:lsdException w:name="Intense Quote" w:uiPriority="30" w:qFormat="1"/>
-    <w:lsdException w:name="Medium List 2 Accent 1" w:uiPriority="66"/>
-    <w:lsdException w:name="Medium Grid 1 Accent 1" w:uiPriority="67"/>
-    <w:lsdException w:name="Medium Grid 2 Accent 1" w:uiPriority="68"/>
-    <w:lsdException w:name="Medium Grid 3 Accent 1" w:uiPriority="69"/>
-    <w:lsdException w:name="Dark List Accent 1" w:uiPriority="70"/>
-    <w:lsdException w:name="Colorful Shading Accent 1" w:uiPriority="71"/>
-    <w:lsdException w:name="Colorful List Accent 1" w:uiPriority="72"/>
-    <w:lsdException w:name="Colorful Grid Accent 1" w:uiPriority="73"/>
-    <w:lsdException w:name="Light Shading Accent 2" w:uiPriority="60"/>
-    <w:lsdException w:name="Light List Accent 2" w:uiPriority="61"/>
-    <w:lsdException w:name="Light Grid Accent 2" w:uiPriority="62"/>
-    <w:lsdException w:name="Medium Shading 1 Accent 2" w:uiPriority="63"/>
-    <w:lsdException w:name="Medium Shading 2 Accent 2" w:uiPriority="64"/>
-    <w:lsdException w:name="Medium List 1 Accent 2" w:uiPriority="65"/>
-    <w:lsdException w:name="Medium List 2 Accent 2" w:uiPriority="66"/>
-    <w:lsdException w:name="Medium Grid 1 Accent 2" w:uiPriority="67"/>
-    <w:lsdException w:name="Medium Grid 2 Accent 2" w:uiPriority="68"/>
-    <w:lsdException w:name="Medium Grid 3 Accent 2" w:uiPriority="69"/>
-    <w:lsdException w:name="Dark List Accent 2" w:uiPriority="70"/>
-    <w:lsdException w:name="Colorful Shading Accent 2" w:uiPriority="71"/>
-    <w:lsdException w:name="Colorful List Accent 2" w:uiPriority="72"/>
-    <w:lsdException w:name="Colorful Grid Accent 2" w:uiPriority="73"/>
-    <w:lsdException w:name="Light Shading Accent 3" w:uiPriority="60"/>
-    <w:lsdException w:name="Light List Accent 3" w:uiPriority="61"/>
-    <w:lsdException w:name="Light Grid Accent 3" w:uiPriority="62"/>
-    <w:lsdException w:name="Medium Shading 1 Accent 3" w:uiPriority="63"/>
-    <w:lsdException w:name="Medium Shading 2 Accent 3" w:uiPriority="64"/>
-    <w:lsdException w:name="Medium List 1 Accent 3" w:uiPriority="65"/>
-    <w:lsdException w:name="Medium List 2 Accent 3" w:uiPriority="66"/>
-    <w:lsdException w:name="Medium Grid 1 Accent 3" w:uiPriority="67"/>
-    <w:lsdException w:name="Medium Grid 2 Accent 3" w:uiPriority="68"/>
-    <w:lsdException w:name="Medium Grid 3 Accent 3" w:uiPriority="69"/>
-    <w:lsdException w:name="Dark List Accent 3" w:uiPriority="70"/>
-    <w:lsdException w:name="Colorful Shading Accent 3" w:uiPriority="71"/>
-    <w:lsdException w:name="Colorful List Accent 3" w:uiPriority="72"/>
-    <w:lsdException w:name="Colorful Grid Accent 3" w:uiPriority="73"/>
-    <w:lsdException w:name="Light Shading Accent 4" w:uiPriority="60"/>
-    <w:lsdException w:name="Light List Accent 4" w:uiPriority="61"/>
-    <w:lsdException w:name="Light Grid Accent 4" w:uiPriority="62"/>
-    <w:lsdException w:name="Medium Shading 1 Accent 4" w:uiPriority="63"/>
-    <w:lsdException w:name="Medium Shading 2 Accent 4" w:uiPriority="64"/>
-    <w:lsdException w:name="Medium List 1 Accent 4" w:uiPriority="65"/>
-    <w:lsdException w:name="Medium List 2 Accent 4" w:uiPriority="66"/>
-    <w:lsdException w:name="Medium Grid 1 Accent 4" w:uiPriority="67"/>
-    <w:lsdException w:name="Medium Grid 2 Accent 4" w:uiPriority="68"/>
-    <w:lsdException w:name="Medium Grid 3 Accent 4" w:uiPriority="69"/>
-    <w:lsdException w:name="Dark List Accent 4" w:uiPriority="70"/>
-    <w:lsdException w:name="Colorful Shading Accent 4" w:uiPriority="71"/>
-    <w:lsdException w:name="Colorful List Accent 4" w:uiPriority="72"/>
-    <w:lsdException w:name="Colorful Grid Accent 4" w:uiPriority="73"/>
-    <w:lsdException w:name="Light Shading Accent 5" w:uiPriority="60"/>
-    <w:lsdException w:name="Light List Accent 5" w:uiPriority="61"/>
-    <w:lsdException w:name="Light Grid Accent 5" w:uiPriority="62"/>
-    <w:lsdException w:name="Medium Shading 1 Accent 5" w:uiPriority="63"/>
-    <w:lsdException w:name="Medium Shading 2 Accent 5" w:uiPriority="64"/>
-    <w:lsdException w:name="Medium List 1 Accent 5" w:uiPriority="65"/>
-    <w:lsdException w:name="Medium List 2 Accent 5" w:uiPriority="66"/>
-    <w:lsdException w:name="Medium Grid 1 Accent 5" w:uiPriority="67"/>
-    <w:lsdException w:name="Medium Grid 2 Accent 5" w:uiPriority="68"/>
-    <w:lsdException w:name="Medium Grid 3 Accent 5" w:uiPriority="69"/>
-    <w:lsdException w:name="Dark List Accent 5" w:uiPriority="70"/>
-    <w:lsdException w:name="Colorful Shading Accent 5" w:uiPriority="71"/>
-    <w:lsdException w:name="Colorful List Accent 5" w:uiPriority="72"/>
-    <w:lsdException w:name="Colorful Grid Accent 5" w:uiPriority="73"/>
-    <w:lsdException w:name="Light Shading Accent 6" w:uiPriority="60"/>
-    <w:lsdException w:name="Light List Accent 6" w:uiPriority="61"/>
-    <w:lsdException w:name="Light Grid Accent 6" w:uiPriority="62"/>
-    <w:lsdException w:name="Medium Shading 1 Accent 6" w:uiPriority="63"/>
-    <w:lsdException w:name="Medium Shading 2 Accent 6" w:uiPriority="64"/>
-    <w:lsdException w:name="Medium List 1 Accent 6" w:uiPriority="65"/>
-    <w:lsdException w:name="Medium List 2 Accent 6" w:uiPriority="66"/>
-    <w:lsdException w:name="Medium Grid 1 Accent 6" w:uiPriority="67"/>
-    <w:lsdException w:name="Medium Grid 2 Accent 6" w:uiPriority="68"/>
-    <w:lsdException w:name="Medium Grid 3 Accent 6" w:uiPriority="69"/>
-    <w:lsdException w:name="Dark List Accent 6" w:uiPriority="70"/>
-    <w:lsdException w:name="Colorful Shading Accent 6" w:uiPriority="71"/>
-    <w:lsdException w:name="Colorful List Accent 6" w:uiPriority="72"/>
-    <w:lsdException w:name="Colorful Grid Accent 6" w:uiPriority="73"/>
-    <w:lsdException w:name="Subtle Emphasis" w:uiPriority="19" w:qFormat="1"/>
-    <w:lsdException w:name="Intense Emphasis" w:uiPriority="21" w:qFormat="1"/>
-    <w:lsdException w:name="Subtle Reference" w:uiPriority="31" w:qFormat="1"/>
-    <w:lsdException w:name="Intense Reference" w:uiPriority="32" w:qFormat="1"/>
-    <w:lsdException w:name="Book Title" w:uiPriority="33" w:qFormat="1"/>
-    <w:lsdException w:name="Bibliography" w:semiHidden="1" w:uiPriority="37" w:unhideWhenUsed="1"/>
-    <w:lsdException w:name="TOC Heading" w:semiHidden="1" w:uiPriority="39" w:unhideWhenUsed="1" w:qFormat="1"/>
-    <w:lsdException w:name="Plain Table 1" w:uiPriority="41"/>
-    <w:lsdException w:name="Plain Table 2" w:uiPriority="42"/>
-    <w:lsdException w:name="Plain Table 3" w:uiPriority="43"/>
-    <w:lsdException w:name="Plain Table 4" w:uiPriority="44"/>
-    <w:lsdException w:name="Plain Table 5" w:uiPriority="45"/>
-    <w:lsdException w:name="Grid Table Light" w:uiPriority="40"/>
-    <w:lsdException w:name="Grid Table 1 Light" w:uiPriority="46"/>
-    <w:lsdException w:name="Grid Table 2" w:uiPriority="47"/>
-    <w:lsdException w:name="Grid Table 3" w:uiPriority="48"/>
-    <w:lsdException w:name="Grid Table 4" w:uiPriority="49"/>
-    <w:lsdException w:name="Grid Table 5 Dark" w:uiPriority="50"/>
-    <w:lsdException w:name="Grid Table 6 Colorful" w:uiPriority="51"/>
-    <w:lsdException w:name="Grid Table 7 Colorful" w:uiPriority="52"/>
-    <w:lsdException w:name="Grid Table 1 Light Accent 1" w:uiPriority="46"/>
-    <w:lsdException w:name="Grid Table 2 Accent 1" w:uiPriority="47"/>
-    <w:lsdException w:name="Grid Table 3 Accent 1" w:uiPriority="48"/>
-    <w:lsdException w:name="Grid Table 4 Accent 1" w:uiPriority="49"/>
-    <w:lsdException w:name="Grid Table 5 Dark Accent 1" w:uiPriority="50"/>
-    <w:lsdException w:name="Grid Table 6 Colorful Accent 1" w:uiPriority="51"/>
-    <w:lsdException w:name="Grid Table 7 Colorful Accent 1" w:uiPriority="52"/>
-    <w:lsdException w:name="Grid Table 1 Light Accent 2" w:uiPriority="46"/>
-    <w:lsdException w:name="Grid Table 2 Accent 2" w:uiPriority="47"/>
-    <w:lsdException w:name="Grid Table 3 Accent 2" w:uiPriority="48"/>
-    <w:lsdException w:name="Grid Table 4 Accent 2" w:uiPriority="49"/>
-    <w:lsdException w:name="Grid Table 5 Dark Accent 2" w:uiPriority="50"/>
-    <w:lsdException w:name="Grid Table 6 Colorful Accent 2" w:uiPriority="51"/>
-    <w:lsdException w:name="Grid Table 7 Colorful Accent 2" w:uiPriority="52"/>
-    <w:lsdException w:name="Grid Table 1 Light Accent 3" w:uiPriority="46"/>
-    <w:lsdException w:name="Grid Table 2 Accent 3" w:uiPriority="47"/>
-    <w:lsdException w:name="Grid Table 3 Accent 3" w:uiPriority="48"/>
-    <w:lsdException w:name="Grid Table 4 Accent 3" w:uiPriority="49"/>
-    <w:lsdException w:name="Grid Table 5 Dark Accent 3" w:uiPriority="50"/>
-    <w:lsdException w:name="Grid Table 6 Colorful Accent 3" w:uiPriority="51"/>
-    <w:lsdException w:name="Grid Table 7 Colorful Accent 3" w:uiPriority="52"/>
-    <w:lsdException w:name="Grid Table 1 Light Accent 4" w:uiPriority="46"/>
-    <w:lsdException w:name="Grid Table 2 Accent 4" w:uiPriority="47"/>
-    <w:lsdException w:name="Grid Table 3 Accent 4" w:uiPriority="48"/>
-    <w:lsdException w:name="Grid Table 4 Accent 4" w:uiPriority="49"/>
-    <w:lsdException w:name="Grid Table 5 Dark Accent 4" w:uiPriority="50"/>
-    <w:lsdException w:name="Grid Table 6 Colorful Accent 4" w:uiPriority="51"/>
-    <w:lsdException w:name="Grid Table 7 Colorful Accent 4" w:uiPriority="52"/>
-    <w:lsdException w:name="Grid Table 1 Light Accent 5" w:uiPriority="46"/>
-    <w:lsdException w:name="Grid Table 2 Accent 5" w:uiPriority="47"/>
-    <w:lsdException w:name="Grid Table 3 Accent 5" w:uiPriority="48"/>
-    <w:lsdException w:name="Grid Table 4 Accent 5" w:uiPriority="49"/>
-    <w:lsdException w:name="Grid Table 5 Dark Accent 5" w:uiPriority="50"/>
-    <w:lsdException w:name="Grid Table 6 Colorful Accent 5" w:uiPriority="51"/>
-    <w:lsdException w:name="Grid Table 7 Colorful Accent 5" w:uiPriority="52"/>
-    <w:lsdException w:name="Grid Table 1 Light Accent 6" w:uiPriority="46"/>
-    <w:lsdException w:name="Grid Table 2 Accent 6" w:uiPriority="47"/>
-    <w:lsdException w:name="Grid Table 3 Accent 6" w:uiPriority="48"/>
-    <w:lsdException w:name="Grid Table 4 Accent 6" w:uiPriority="49"/>
-    <w:lsdException w:name="Grid Table 5 Dark Accent 6" w:uiPriority="50"/>
-    <w:lsdException w:name="Grid Table 6 Colorful Accent 6" w:uiPriority="51"/>
-    <w:lsdException w:name="Grid Table 7 Colorful Accent 6" w:uiPriority="52"/>
-    <w:lsdException w:name="List Table 1 Light" w:uiPriority="46"/>
-    <w:lsdException w:name="List Table 2" w:uiPriority="47"/>
-    <w:lsdException w:name="List Table 3" w:uiPriority="48"/>
-    <w:lsdException w:name="List Table 4" w:uiPriority="49"/>
-    <w:lsdException w:name="List Table 5 Dark" w:uiPriority="50"/>
-    <w:lsdException w:name="List Table 6 Colorful" w:uiPriority="51"/>
-    <w:lsdException w:name="List Table 7 Colorful" w:uiPriority="52"/>
-    <w:lsdException w:name="List Table 1 Light Accent 1" w:uiPriority="46"/>
-    <w:lsdException w:name="List Table 2 Accent 1" w:uiPriority="47"/>
-    <w:lsdException w:name="List Table 3 Accent 1" w:uiPriority="48"/>
-    <w:lsdException w:name="List Table 4 Accent 1" w:uiPriority="49"/>
-    <w:lsdException w:name="List Table 5 Dark Accent 1" w:uiPriority="50"/>
-    <w:lsdException w:name="List Table 6 Colorful Accent 1" w:uiPriority="51"/>
-    <w:lsdException w:name="List Table 7 Colorful Accent 1" w:uiPriority="52"/>
-    <w:lsdException w:name="List Table 1 Light Accent 2" w:uiPriority="46"/>
-    <w:lsdException w:name="List Table 2 Accent 2" w:uiPriority="47"/>
-    <w:lsdException w:name="List Table 3 Accent 2" w:uiPriority="48"/>
-    <w:lsdException w:name="List Table 4 Accent 2" w:uiPriority="49"/>
-    <w:lsdException w:name="List Table 5 Dark Accent 2" w:uiPriority="50"/>
-    <w:lsdException w:name="List Table 6 Colorful Accent 2" w:uiPriority="51"/>
-    <w:lsdException w:name="List Table 7 Colorful Accent 2" w:uiPriority="52"/>
-    <w:lsdException w:name="List Table 1 Light Accent 3" w:uiPriority="46"/>
-    <w:lsdException w:name="List Table 2 Accent 3" w:uiPriority="47"/>
-    <w:lsdException w:name="List Table 3 Accent 3" w:uiPriority="48"/>
-    <w:lsdException w:name="List Table 4 Accent 3" w:uiPriority="49"/>
-    <w:lsdException w:name="List Table 5 Dark Accent 3" w:uiPriority="50"/>
-    <w:lsdException w:name="List Table 6 Colorful Accent 3" w:uiPriority="51"/>
-    <w:lsdException w:name="List Table 7 Colorful Accent 3" w:uiPriority="52"/>
-    <w:lsdException w:name="List Table 1 Light Accent 4" w:uiPriority="46"/>
-    <w:lsdException w:name="List Table 2 Accent 4" w:uiPriority="47"/>
-    <w:lsdException w:name="List Table 3 Accent 4" w:uiPriority="48"/>
-    <w:lsdException w:name="List Table 4 Accent 4" w:uiPriority="49"/>
-    <w:lsdException w:name="List Table 5 Dark Accent 4" w:uiPriority="50"/>
-    <w:lsdException w:name="List Table 6 Colorful Accent 4" w:uiPriority="51"/>
-    <w:lsdException w:name="List Table 7 Colorful Accent 4" w:uiPriority="52"/>
-    <w:lsdException w:name="List Table 1 Light Accent 5" w:uiPriority="46"/>
-    <w:lsdException w:name="List Table 2 Accent 5" w:uiPriority="47"/>
-    <w:lsdException w:name="List Table 3 Accent 5" w:uiPriority="48"/>
-    <w:lsdException w:name="List Table 4 Accent 5" w:uiPriority="49"/>
-    <w:lsdException w:name="List Table 5 Dark Accent 5" w:uiPriority="50"/>
-    <w:lsdException w:name="List Table 6 Colorful Accent 5" w:uiPriority="51"/>
-    <w:lsdException w:name="List Table 7 Colorful Accent 5" w:uiPriority="52"/>
-    <w:lsdException w:name="List Table 1 Light Accent 6" w:uiPriority="46"/>
-    <w:lsdException w:name="List Table 2 Accent 6" w:uiPriority="47"/>
-    <w:lsdException w:name="List Table 3 Accent 6" w:uiPriority="48"/>
-    <w:lsdException w:name="List Table 4 Accent 6" w:uiPriority="49"/>
-    <w:lsdException w:name="List Table 5 Dark Accent 6" w:uiPriority="50"/>
-    <w:lsdException w:name="List Table 6 Colorful Accent 6" w:uiPriority="51"/>
-    <w:lsdException w:name="List Table 7 Colorful Accent 6" w:uiPriority="52"/>
-  </w:latentStyles>
-  <w:style w:type="paragraph" w:default="1" w:styleId="Normal">
-    <w:name w:val="Normal"/>
-    <w:qFormat/>
+  <w:style w:type="character" w:styleId="Hipervnculo">
+    <w:name w:val="Hyperlink"/>
+    <w:basedOn w:val="Fuentedeprrafopredeter"/>
+    <w:uiPriority w:val="99"/>
+    <w:unhideWhenUsed/>
+    <w:rsid w:val="00DF6B25"/>
+    <w:rPr>
+      <w:color w:val="0563C1" w:themeColor="hyperlink"/>
+      <w:u w:val="single"/>
+    </w:rPr>
   </w:style>
-  <w:style w:type="character" w:default="1" w:styleId="Tipusdelletraperdefectedelpargraf">
-    <w:name w:val="Default Paragraph Font"/>
-    <w:uiPriority w:val="1"/>
-    <w:semiHidden/>
-    <w:unhideWhenUsed/>
-  </w:style>
-  <w:style w:type="table" w:default="1" w:styleId="Taulanormal">
-    <w:name w:val="Normal Table"/>
+  <w:style w:type="character" w:styleId="Mencinsinresolver">
+    <w:name w:val="Unresolved Mention"/>
+    <w:basedOn w:val="Fuentedeprrafopredeter"/>
     <w:uiPriority w:val="99"/>
     <w:semiHidden/>
     <w:unhideWhenUsed/>
-    <w:tblPr>
-      <w:tblInd w:w="0" w:type="dxa"/>
-      <w:tblCellMar>
-        <w:top w:w="0" w:type="dxa"/>
-        <w:left w:w="108" w:type="dxa"/>
-        <w:bottom w:w="0" w:type="dxa"/>
-        <w:right w:w="108" w:type="dxa"/>
-      </w:tblCellMar>
-    </w:tblPr>
+    <w:rsid w:val="00DF6B25"/>
+    <w:rPr>
+      <w:color w:val="808080"/>
+      <w:shd w:val="clear" w:color="auto" w:fill="E6E6E6"/>
+    </w:rPr>
   </w:style>
-  <w:style w:type="numbering" w:default="1" w:styleId="Sensellista">
-    <w:name w:val="No List"/>
+  <w:style w:type="paragraph" w:styleId="Textodeglobo">
+    <w:name w:val="Balloon Text"/>
+    <w:basedOn w:val="Normal"/>
+    <w:link w:val="TextodegloboCar"/>
     <w:uiPriority w:val="99"/>
     <w:semiHidden/>
     <w:unhideWhenUsed/>
+    <w:rsid w:val="00CB1640"/>
+    <w:pPr>
+      <w:spacing w:after="0" w:line="240" w:lineRule="auto"/>
+    </w:pPr>
+    <w:rPr>
+      <w:rFonts w:ascii="Segoe UI" w:hAnsi="Segoe UI" w:cs="Segoe UI"/>
+      <w:sz w:val="18"/>
+      <w:szCs w:val="18"/>
+    </w:rPr>
   </w:style>
-  <w:style w:type="paragraph" w:customStyle="1" w:styleId="F14A6B849C484E9EA94760EB55A9AE61">
-    <w:name w:val="F14A6B849C484E9EA94760EB55A9AE61"/>
-    <w:rsid w:val="00EE31DA"/>
-  </w:style>
-  <w:style w:type="paragraph" w:customStyle="1" w:styleId="35100176E042412BBF25BE2F2ECD64CA">
-    <w:name w:val="35100176E042412BBF25BE2F2ECD64CA"/>
-    <w:rsid w:val="00EE31DA"/>
-  </w:style>
-  <w:style w:type="paragraph" w:customStyle="1" w:styleId="39F3F43410A74393B57874951B188A6B">
-    <w:name w:val="39F3F43410A74393B57874951B188A6B"/>
-    <w:rsid w:val="00EE31DA"/>
-  </w:style>
-  <w:style w:type="paragraph" w:customStyle="1" w:styleId="7BB108EBB03243DB8596995D42AFE71A">
-    <w:name w:val="7BB108EBB03243DB8596995D42AFE71A"/>
-    <w:rsid w:val="00EE31DA"/>
-  </w:style>
-  <w:style w:type="paragraph" w:customStyle="1" w:styleId="3A104FA08F0746C2963575F3D75F815A">
-    <w:name w:val="3A104FA08F0746C2963575F3D75F815A"/>
-    <w:rsid w:val="00EE31DA"/>
+  <w:style w:type="character" w:customStyle="1" w:styleId="TextodegloboCar">
+    <w:name w:val="Texto de globo Car"/>
+    <w:basedOn w:val="Fuentedeprrafopredeter"/>
+    <w:link w:val="Textodeglobo"/>
+    <w:uiPriority w:val="99"/>
+    <w:semiHidden/>
+    <w:rsid w:val="00CB1640"/>
+    <w:rPr>
+      <w:rFonts w:ascii="Segoe UI" w:hAnsi="Segoe UI" w:cs="Segoe UI"/>
+      <w:sz w:val="18"/>
+      <w:szCs w:val="18"/>
+    </w:rPr>
   </w:style>
 </w:styles>
-</file>
-
-<file path=word/glossary/webSettings.xml><?xml version="1.0" encoding="utf-8"?>
-<w:webSettings xmlns:mc="http://schemas.openxmlformats.org/markup-compatibility/2006" xmlns:r="http://schemas.openxmlformats.org/officeDocument/2006/relationships" xmlns:w="http://schemas.openxmlformats.org/wordprocessingml/2006/main" xmlns:w14="http://schemas.microsoft.com/office/word/2010/wordml" xmlns:w15="http://schemas.microsoft.com/office/word/2012/wordml" xmlns:w16se="http://schemas.microsoft.com/office/word/2015/wordml/symex" mc:Ignorable="w14 w15 w16se">
-  <w:optimizeForBrowser/>
-  <w:allowPNG/>
-</w:webSettings>
 </file>
 
 <file path=word/theme/theme1.xml><?xml version="1.0" encoding="utf-8"?>
@@ -5492,10 +6162,22 @@
 </CoverPageProperties>
 </file>
 
+<file path=customXml/item2.xml><?xml version="1.0" encoding="utf-8"?>
+<b:Sources xmlns:b="http://schemas.openxmlformats.org/officeDocument/2006/bibliography" xmlns="http://schemas.openxmlformats.org/officeDocument/2006/bibliography" SelectedStyle="\APASixthEditionOfficeOnline.xsl" StyleName="APA" Version="6"/>
+</file>
+
 <file path=customXml/itemProps1.xml><?xml version="1.0" encoding="utf-8"?>
 <ds:datastoreItem xmlns:ds="http://schemas.openxmlformats.org/officeDocument/2006/customXml" ds:itemID="{55AF091B-3C7A-41E3-B477-F2FDAA23CFDA}">
   <ds:schemaRefs>
     <ds:schemaRef ds:uri="http://schemas.microsoft.com/office/2006/coverPageProps"/>
   </ds:schemaRefs>
 </ds:datastoreItem>
+</file>
+
+<file path=customXml/itemProps2.xml><?xml version="1.0" encoding="utf-8"?>
+<ds:datastoreItem xmlns:ds="http://schemas.openxmlformats.org/officeDocument/2006/customXml" ds:itemID="{16797341-079D-48B8-8726-E3E9D59D097D}">
+  <ds:schemaRefs>
+    <ds:schemaRef ds:uri="http://schemas.openxmlformats.org/officeDocument/2006/bibliography"/>
+  </ds:schemaRefs>
+</ds:datastoreItem>
 </file>
</xml_diff>